<commit_message>
criação da visão geral do projeto
</commit_message>
<xml_diff>
--- a/Documentacao/Documentação_ChessCode.docx
+++ b/Documentacao/Documentação_ChessCode.docx
@@ -150,7 +150,6 @@
         <w:t>'o rei está morto'.</w:t>
       </w:r>
     </w:p>
-    <w:p/>
     <w:p/>
     <w:p>
       <w:pPr>
@@ -224,6 +223,7 @@
     <w:p/>
     <w:p>
       <w:r>
+        <w:lastRenderedPageBreak/>
         <w:t>1.2 História do xadrez</w:t>
       </w:r>
     </w:p>
@@ -536,11 +536,7 @@
         <w:t xml:space="preserve">o </w:t>
       </w:r>
       <w:r>
-        <w:t xml:space="preserve">conhecemos atualmente. Essas regras foram sendo adotadas primeiramente na Itália e Espanha. Os Peões adquiriram a capacidade de andar </w:t>
-      </w:r>
-      <w:r>
-        <w:lastRenderedPageBreak/>
-        <w:t xml:space="preserve">duas casas em linha reta no seu primeiro movimento e de tomar outros peões </w:t>
+        <w:t xml:space="preserve">conhecemos atualmente. Essas regras foram sendo adotadas primeiramente na Itália e Espanha. Os Peões adquiriram a capacidade de andar duas casas em linha reta no seu primeiro movimento e de tomar outros peões </w:t>
       </w:r>
       <w:proofErr w:type="spellStart"/>
       <w:r>
@@ -582,7 +578,11 @@
         <w:t>,</w:t>
       </w:r>
       <w:r>
-        <w:t xml:space="preserve"> regra especial que permite que um peão capture um peão adversário que acabou de avançar duas casas</w:t>
+        <w:t xml:space="preserve"> regra especial que permite que um peão </w:t>
+      </w:r>
+      <w:r>
+        <w:lastRenderedPageBreak/>
+        <w:t>capture um peão adversário que acabou de avançar duas casas</w:t>
       </w:r>
       <w:r>
         <w:t>)</w:t>
@@ -921,11 +921,11 @@
       </w:r>
       <w:proofErr w:type="gramEnd"/>
       <w:r>
-        <w:t xml:space="preserve"> com crianças de oito escolas que escolheram </w:t>
+        <w:t xml:space="preserve"> com crianças de oito escolas que escolheram outras atividades, como futebol e basquete. A pesquisa concluiu que, após um ano de prática, os jovens que jogavam xadrez tiveram um desempenho melhor em </w:t>
       </w:r>
       <w:r>
         <w:lastRenderedPageBreak/>
-        <w:t>outras atividades, como futebol e basquete. A pesquisa concluiu que, após um ano de prática, os jovens que jogavam xadrez tiveram um desempenho melhor em testes que mediam a atenção, a organização, a velocidade, o planejamento e a resolução de problemas.</w:t>
+        <w:t>testes que mediam a atenção, a organização, a velocidade, o planejamento e a resolução de problemas.</w:t>
       </w:r>
     </w:p>
     <w:p/>
@@ -1061,43 +1061,28 @@
         <w:contextualSpacing w:val="0"/>
       </w:pPr>
       <w:r>
-        <w:t xml:space="preserve">Criar uma aba de quiz </w:t>
-      </w:r>
-      <w:r>
-        <w:t>n</w:t>
-      </w:r>
-      <w:r>
-        <w:t>a qual o usuário poderá testar seu</w:t>
-      </w:r>
-      <w:r>
-        <w:t>s</w:t>
-      </w:r>
-      <w:r>
-        <w:t xml:space="preserve"> conhecimento</w:t>
-      </w:r>
-      <w:r>
-        <w:t>s</w:t>
-      </w:r>
-      <w:r>
-        <w:t xml:space="preserve"> ger</w:t>
-      </w:r>
-      <w:r>
-        <w:t>ais</w:t>
-      </w:r>
-      <w:r>
-        <w:t xml:space="preserve"> sobre o xadrez, e que no final</w:t>
-      </w:r>
-      <w:r>
-        <w:t xml:space="preserve"> </w:t>
-      </w:r>
-      <w:r>
-        <w:t>será mostrado um painel de resultado</w:t>
-      </w:r>
-      <w:r>
-        <w:t xml:space="preserve"> onde mostrará</w:t>
-      </w:r>
-      <w:r>
-        <w:t xml:space="preserve"> sua quantidade de acertos e erros do </w:t>
+        <w:t xml:space="preserve">Criar uma aba de </w:t>
+      </w:r>
+      <w:r>
+        <w:t xml:space="preserve">quiz </w:t>
+      </w:r>
+      <w:r>
+        <w:t>e que</w:t>
+      </w:r>
+      <w:r>
+        <w:t xml:space="preserve"> ao responder todas as perguntas</w:t>
+      </w:r>
+      <w:r>
+        <w:t xml:space="preserve"> será mostrado um painel de resultado</w:t>
+      </w:r>
+      <w:r>
+        <w:t xml:space="preserve"> onde </w:t>
+      </w:r>
+      <w:r>
+        <w:t xml:space="preserve">terá a </w:t>
+      </w:r>
+      <w:r>
+        <w:t xml:space="preserve">quantidade de acertos e erros do </w:t>
       </w:r>
       <w:r>
         <w:t>quiz em um gráfico.</w:t>
@@ -1141,16 +1126,104 @@
     </w:p>
     <w:p>
       <w:r>
-        <w:t xml:space="preserve">Fazer com que novas pessoas se interessem pelo xadrez </w:t>
-      </w:r>
-      <w:r>
-        <w:t>e saibam sua história para que a popularidade do jogo aumente no Brasil.</w:t>
+        <w:t xml:space="preserve">Fazer com que novas pessoas se interessem pelo xadrez e </w:t>
+      </w:r>
+      <w:r>
+        <w:t>conheçam sua história.</w:t>
       </w:r>
     </w:p>
     <w:p/>
-    <w:p>
+    <w:p/>
+    <w:p/>
+    <w:p>
+      <w:r>
+        <w:t>4. Escopo</w:t>
+      </w:r>
+    </w:p>
+    <w:p>
+      <w:r>
+        <w:t>4.1 Visão geral do projeto</w:t>
+      </w:r>
+    </w:p>
+    <w:p>
+      <w:r>
+        <w:lastRenderedPageBreak/>
+        <w:t xml:space="preserve">Desenvolver um website </w:t>
+      </w:r>
+      <w:r>
+        <w:t xml:space="preserve">que </w:t>
+      </w:r>
+      <w:r>
+        <w:t xml:space="preserve">mostrará </w:t>
+      </w:r>
+      <w:r>
+        <w:t>a história do xadrez e sua evolução</w:t>
+      </w:r>
+      <w:r>
+        <w:t xml:space="preserve">, </w:t>
+      </w:r>
+      <w:r>
+        <w:t>e contará com um quiz</w:t>
+      </w:r>
+      <w:r>
+        <w:t xml:space="preserve"> para </w:t>
+      </w:r>
+      <w:r>
+        <w:t xml:space="preserve">que o usuário teste </w:t>
+      </w:r>
+      <w:r>
+        <w:t xml:space="preserve">seus conhecimentos gerais sobre o tema, visando aumentar a visibilidade do jogo e </w:t>
+      </w:r>
+      <w:r>
+        <w:t xml:space="preserve">o número </w:t>
+      </w:r>
+      <w:r>
+        <w:t>de jogadores no Brasil</w:t>
+      </w:r>
+      <w:r>
+        <w:t>, sendo o público-alvo crianças e jovens em desenvolvimento</w:t>
+      </w:r>
+      <w:r>
+        <w:t xml:space="preserve">. O site também terá uma </w:t>
+      </w:r>
+      <w:r>
+        <w:t>área de acesso exclusiva para administradores</w:t>
+      </w:r>
       <w:r>
         <w:t xml:space="preserve"> </w:t>
+      </w:r>
+      <w:r>
+        <w:t>da plataforma que mostrará uma dashboard com informações sobre seus usuários</w:t>
+      </w:r>
+      <w:r>
+        <w:t xml:space="preserve">, como </w:t>
+      </w:r>
+      <w:r>
+        <w:t>a quantidade média de acertos, as questões com a menor taxa de acertos, a média da faixa etária, a porcentagem de público feminino ou masculino.</w:t>
+      </w:r>
+      <w:r>
+        <w:t xml:space="preserve"> </w:t>
+      </w:r>
+      <w:r>
+        <w:t xml:space="preserve">Esses dados </w:t>
+      </w:r>
+      <w:r>
+        <w:t xml:space="preserve">ajudarão </w:t>
+      </w:r>
+      <w:r>
+        <w:t xml:space="preserve">não </w:t>
+      </w:r>
+      <w:r>
+        <w:t>somente a</w:t>
+      </w:r>
+      <w:r>
+        <w:t xml:space="preserve"> entender o comportamento dos usuários, mas também a </w:t>
+      </w:r>
+      <w:r>
+        <w:t xml:space="preserve">aprimorar </w:t>
+      </w:r>
+      <w:r>
+        <w:t>a experiência no site, como identificar perguntas confusas ou melhorar o conteúdo oferecido.</w:t>
       </w:r>
     </w:p>
     <w:p>
@@ -2019,7 +2092,6 @@
   <w:style w:type="character" w:default="1" w:styleId="Fontepargpadro">
     <w:name w:val="Default Paragraph Font"/>
     <w:uiPriority w:val="1"/>
-    <w:semiHidden/>
     <w:unhideWhenUsed/>
   </w:style>
   <w:style w:type="table" w:default="1" w:styleId="Tabelanormal">

</xml_diff>

<commit_message>
realização da parte de resultados esperados da documentação
</commit_message>
<xml_diff>
--- a/Documentacao/Documentação_ChessCode.docx
+++ b/Documentacao/Documentação_ChessCode.docx
@@ -1133,99 +1133,214 @@
       </w:r>
     </w:p>
     <w:p/>
+    <w:p>
+      <w:r>
+        <w:t>4. Escopo</w:t>
+      </w:r>
+    </w:p>
+    <w:p>
+      <w:r>
+        <w:t>4.1 Visão geral do projeto</w:t>
+      </w:r>
+    </w:p>
+    <w:p>
+      <w:r>
+        <w:t xml:space="preserve">Desenvolver um website </w:t>
+      </w:r>
+      <w:r>
+        <w:t xml:space="preserve">que </w:t>
+      </w:r>
+      <w:r>
+        <w:t xml:space="preserve">mostrará </w:t>
+      </w:r>
+      <w:r>
+        <w:t>a história do xadrez e sua evolução</w:t>
+      </w:r>
+      <w:r>
+        <w:t xml:space="preserve">, </w:t>
+      </w:r>
+      <w:r>
+        <w:t>e contará com um quiz</w:t>
+      </w:r>
+      <w:r>
+        <w:t xml:space="preserve"> para </w:t>
+      </w:r>
+      <w:r>
+        <w:t xml:space="preserve">que o usuário teste </w:t>
+      </w:r>
+      <w:r>
+        <w:t xml:space="preserve">seus conhecimentos gerais sobre o tema, visando aumentar a visibilidade do jogo e </w:t>
+      </w:r>
+      <w:r>
+        <w:t xml:space="preserve">o número </w:t>
+      </w:r>
+      <w:r>
+        <w:t>de jogadores no Brasil</w:t>
+      </w:r>
+      <w:r>
+        <w:t xml:space="preserve">, </w:t>
+      </w:r>
+      <w:r>
+        <w:lastRenderedPageBreak/>
+        <w:t>sendo o público-alvo crianças e jovens em desenvolvimento</w:t>
+      </w:r>
+      <w:r>
+        <w:t xml:space="preserve">. O site também terá uma </w:t>
+      </w:r>
+      <w:r>
+        <w:t>área de acesso exclusiva para administradores</w:t>
+      </w:r>
+      <w:r>
+        <w:t xml:space="preserve"> </w:t>
+      </w:r>
+      <w:r>
+        <w:t>da plataforma que mostrará uma dashboard com informações sobre seus usuários</w:t>
+      </w:r>
+      <w:r>
+        <w:t xml:space="preserve">, como </w:t>
+      </w:r>
+      <w:r>
+        <w:t>a quantidade média de acertos, as questões com a menor taxa de acertos, a média da faixa etária, a porcentagem de público feminino ou masculino.</w:t>
+      </w:r>
+      <w:r>
+        <w:t xml:space="preserve"> </w:t>
+      </w:r>
+      <w:r>
+        <w:t xml:space="preserve">Esses dados </w:t>
+      </w:r>
+      <w:r>
+        <w:t xml:space="preserve">ajudarão </w:t>
+      </w:r>
+      <w:r>
+        <w:t xml:space="preserve">não </w:t>
+      </w:r>
+      <w:r>
+        <w:t>somente a</w:t>
+      </w:r>
+      <w:r>
+        <w:t xml:space="preserve"> entender o comportamento dos usuários, mas também a </w:t>
+      </w:r>
+      <w:r>
+        <w:t xml:space="preserve">aprimorar </w:t>
+      </w:r>
+      <w:r>
+        <w:t>a experiência no site, como identificar perguntas confusas ou melhorar o conteúdo oferecido.</w:t>
+      </w:r>
+    </w:p>
     <w:p/>
+    <w:p>
+      <w:r>
+        <w:t>4.2 Resultados Esperados:</w:t>
+      </w:r>
+    </w:p>
+    <w:p>
+      <w:pPr>
+        <w:pStyle w:val="PargrafodaLista"/>
+        <w:numPr>
+          <w:ilvl w:val="0"/>
+          <w:numId w:val="5"/>
+        </w:numPr>
+        <w:ind w:left="714" w:hanging="357"/>
+        <w:contextualSpacing w:val="0"/>
+      </w:pPr>
+      <w:r>
+        <w:t>Quiz com perguntas e respostas;</w:t>
+      </w:r>
+    </w:p>
+    <w:p>
+      <w:pPr>
+        <w:pStyle w:val="PargrafodaLista"/>
+        <w:numPr>
+          <w:ilvl w:val="0"/>
+          <w:numId w:val="5"/>
+        </w:numPr>
+        <w:ind w:left="714" w:hanging="357"/>
+        <w:contextualSpacing w:val="0"/>
+      </w:pPr>
+      <w:r>
+        <w:t>Geração de um painel de resultados ao final do quiz, com gráfico de acertos e erros;</w:t>
+      </w:r>
+    </w:p>
+    <w:p>
+      <w:pPr>
+        <w:pStyle w:val="PargrafodaLista"/>
+        <w:numPr>
+          <w:ilvl w:val="0"/>
+          <w:numId w:val="5"/>
+        </w:numPr>
+        <w:ind w:left="714" w:hanging="357"/>
+        <w:contextualSpacing w:val="0"/>
+      </w:pPr>
+      <w:r>
+        <w:t xml:space="preserve">Criação de uma </w:t>
+      </w:r>
+      <w:r>
+        <w:t>dashboard de visão geral dos usuários para os administradores;</w:t>
+      </w:r>
+    </w:p>
+    <w:p>
+      <w:pPr>
+        <w:pStyle w:val="PargrafodaLista"/>
+        <w:numPr>
+          <w:ilvl w:val="0"/>
+          <w:numId w:val="5"/>
+        </w:numPr>
+        <w:ind w:left="714" w:hanging="357"/>
+        <w:contextualSpacing w:val="0"/>
+      </w:pPr>
+      <w:r>
+        <w:t>Website que contará a história do xadrez;</w:t>
+      </w:r>
+    </w:p>
+    <w:p>
+      <w:pPr>
+        <w:pStyle w:val="PargrafodaLista"/>
+        <w:numPr>
+          <w:ilvl w:val="0"/>
+          <w:numId w:val="5"/>
+        </w:numPr>
+        <w:ind w:left="714" w:hanging="357"/>
+        <w:contextualSpacing w:val="0"/>
+      </w:pPr>
+      <w:r>
+        <w:t>Função de cadastro e login de usuários;</w:t>
+      </w:r>
+    </w:p>
+    <w:p>
+      <w:pPr>
+        <w:pStyle w:val="PargrafodaLista"/>
+        <w:numPr>
+          <w:ilvl w:val="0"/>
+          <w:numId w:val="5"/>
+        </w:numPr>
+        <w:ind w:left="714" w:hanging="357"/>
+        <w:contextualSpacing w:val="0"/>
+      </w:pPr>
+      <w:r>
+        <w:t>Aumento do interesse pelo jogo de xadrez no Brasil, especialmente entre crianças e jovens;</w:t>
+      </w:r>
+    </w:p>
+    <w:p>
+      <w:pPr>
+        <w:pStyle w:val="PargrafodaLista"/>
+        <w:numPr>
+          <w:ilvl w:val="0"/>
+          <w:numId w:val="5"/>
+        </w:numPr>
+        <w:ind w:left="714" w:hanging="357"/>
+        <w:contextualSpacing w:val="0"/>
+      </w:pPr>
+      <w:r>
+        <w:t xml:space="preserve">Disponibilização de conteúdo adicional sobre </w:t>
+      </w:r>
+      <w:r>
+        <w:t xml:space="preserve">os </w:t>
+      </w:r>
+      <w:r>
+        <w:t>campeões mundiais de xadrez;</w:t>
+      </w:r>
+    </w:p>
     <w:p/>
-    <w:p>
-      <w:r>
-        <w:t>4. Escopo</w:t>
-      </w:r>
-    </w:p>
-    <w:p>
-      <w:r>
-        <w:t>4.1 Visão geral do projeto</w:t>
-      </w:r>
-    </w:p>
-    <w:p>
-      <w:r>
-        <w:lastRenderedPageBreak/>
-        <w:t xml:space="preserve">Desenvolver um website </w:t>
-      </w:r>
-      <w:r>
-        <w:t xml:space="preserve">que </w:t>
-      </w:r>
-      <w:r>
-        <w:t xml:space="preserve">mostrará </w:t>
-      </w:r>
-      <w:r>
-        <w:t>a história do xadrez e sua evolução</w:t>
-      </w:r>
-      <w:r>
-        <w:t xml:space="preserve">, </w:t>
-      </w:r>
-      <w:r>
-        <w:t>e contará com um quiz</w:t>
-      </w:r>
-      <w:r>
-        <w:t xml:space="preserve"> para </w:t>
-      </w:r>
-      <w:r>
-        <w:t xml:space="preserve">que o usuário teste </w:t>
-      </w:r>
-      <w:r>
-        <w:t xml:space="preserve">seus conhecimentos gerais sobre o tema, visando aumentar a visibilidade do jogo e </w:t>
-      </w:r>
-      <w:r>
-        <w:t xml:space="preserve">o número </w:t>
-      </w:r>
-      <w:r>
-        <w:t>de jogadores no Brasil</w:t>
-      </w:r>
-      <w:r>
-        <w:t>, sendo o público-alvo crianças e jovens em desenvolvimento</w:t>
-      </w:r>
-      <w:r>
-        <w:t xml:space="preserve">. O site também terá uma </w:t>
-      </w:r>
-      <w:r>
-        <w:t>área de acesso exclusiva para administradores</w:t>
-      </w:r>
-      <w:r>
-        <w:t xml:space="preserve"> </w:t>
-      </w:r>
-      <w:r>
-        <w:t>da plataforma que mostrará uma dashboard com informações sobre seus usuários</w:t>
-      </w:r>
-      <w:r>
-        <w:t xml:space="preserve">, como </w:t>
-      </w:r>
-      <w:r>
-        <w:t>a quantidade média de acertos, as questões com a menor taxa de acertos, a média da faixa etária, a porcentagem de público feminino ou masculino.</w:t>
-      </w:r>
-      <w:r>
-        <w:t xml:space="preserve"> </w:t>
-      </w:r>
-      <w:r>
-        <w:t xml:space="preserve">Esses dados </w:t>
-      </w:r>
-      <w:r>
-        <w:t xml:space="preserve">ajudarão </w:t>
-      </w:r>
-      <w:r>
-        <w:t xml:space="preserve">não </w:t>
-      </w:r>
-      <w:r>
-        <w:t>somente a</w:t>
-      </w:r>
-      <w:r>
-        <w:t xml:space="preserve"> entender o comportamento dos usuários, mas também a </w:t>
-      </w:r>
-      <w:r>
-        <w:t xml:space="preserve">aprimorar </w:t>
-      </w:r>
-      <w:r>
-        <w:t>a experiência no site, como identificar perguntas confusas ou melhorar o conteúdo oferecido.</w:t>
-      </w:r>
-    </w:p>
     <w:p>
       <w:pPr>
         <w:spacing w:after="120"/>
@@ -1365,6 +1480,119 @@
     </w:lvl>
   </w:abstractNum>
   <w:abstractNum w:abstractNumId="1" w15:restartNumberingAfterBreak="0">
+    <w:nsid w:val="1E113479"/>
+    <w:multiLevelType w:val="hybridMultilevel"/>
+    <w:tmpl w:val="839A45BC"/>
+    <w:lvl w:ilvl="0" w:tplc="04160001">
+      <w:start w:val="1"/>
+      <w:numFmt w:val="bullet"/>
+      <w:lvlText w:val=""/>
+      <w:lvlJc w:val="left"/>
+      <w:pPr>
+        <w:ind w:left="720" w:hanging="360"/>
+      </w:pPr>
+      <w:rPr>
+        <w:rFonts w:ascii="Symbol" w:hAnsi="Symbol" w:hint="default"/>
+      </w:rPr>
+    </w:lvl>
+    <w:lvl w:ilvl="1" w:tplc="04160003" w:tentative="1">
+      <w:start w:val="1"/>
+      <w:numFmt w:val="bullet"/>
+      <w:lvlText w:val="o"/>
+      <w:lvlJc w:val="left"/>
+      <w:pPr>
+        <w:ind w:left="1440" w:hanging="360"/>
+      </w:pPr>
+      <w:rPr>
+        <w:rFonts w:ascii="Courier New" w:hAnsi="Courier New" w:cs="Courier New" w:hint="default"/>
+      </w:rPr>
+    </w:lvl>
+    <w:lvl w:ilvl="2" w:tplc="04160005" w:tentative="1">
+      <w:start w:val="1"/>
+      <w:numFmt w:val="bullet"/>
+      <w:lvlText w:val=""/>
+      <w:lvlJc w:val="left"/>
+      <w:pPr>
+        <w:ind w:left="2160" w:hanging="360"/>
+      </w:pPr>
+      <w:rPr>
+        <w:rFonts w:ascii="Wingdings" w:hAnsi="Wingdings" w:hint="default"/>
+      </w:rPr>
+    </w:lvl>
+    <w:lvl w:ilvl="3" w:tplc="04160001" w:tentative="1">
+      <w:start w:val="1"/>
+      <w:numFmt w:val="bullet"/>
+      <w:lvlText w:val=""/>
+      <w:lvlJc w:val="left"/>
+      <w:pPr>
+        <w:ind w:left="2880" w:hanging="360"/>
+      </w:pPr>
+      <w:rPr>
+        <w:rFonts w:ascii="Symbol" w:hAnsi="Symbol" w:hint="default"/>
+      </w:rPr>
+    </w:lvl>
+    <w:lvl w:ilvl="4" w:tplc="04160003" w:tentative="1">
+      <w:start w:val="1"/>
+      <w:numFmt w:val="bullet"/>
+      <w:lvlText w:val="o"/>
+      <w:lvlJc w:val="left"/>
+      <w:pPr>
+        <w:ind w:left="3600" w:hanging="360"/>
+      </w:pPr>
+      <w:rPr>
+        <w:rFonts w:ascii="Courier New" w:hAnsi="Courier New" w:cs="Courier New" w:hint="default"/>
+      </w:rPr>
+    </w:lvl>
+    <w:lvl w:ilvl="5" w:tplc="04160005" w:tentative="1">
+      <w:start w:val="1"/>
+      <w:numFmt w:val="bullet"/>
+      <w:lvlText w:val=""/>
+      <w:lvlJc w:val="left"/>
+      <w:pPr>
+        <w:ind w:left="4320" w:hanging="360"/>
+      </w:pPr>
+      <w:rPr>
+        <w:rFonts w:ascii="Wingdings" w:hAnsi="Wingdings" w:hint="default"/>
+      </w:rPr>
+    </w:lvl>
+    <w:lvl w:ilvl="6" w:tplc="04160001" w:tentative="1">
+      <w:start w:val="1"/>
+      <w:numFmt w:val="bullet"/>
+      <w:lvlText w:val=""/>
+      <w:lvlJc w:val="left"/>
+      <w:pPr>
+        <w:ind w:left="5040" w:hanging="360"/>
+      </w:pPr>
+      <w:rPr>
+        <w:rFonts w:ascii="Symbol" w:hAnsi="Symbol" w:hint="default"/>
+      </w:rPr>
+    </w:lvl>
+    <w:lvl w:ilvl="7" w:tplc="04160003" w:tentative="1">
+      <w:start w:val="1"/>
+      <w:numFmt w:val="bullet"/>
+      <w:lvlText w:val="o"/>
+      <w:lvlJc w:val="left"/>
+      <w:pPr>
+        <w:ind w:left="5760" w:hanging="360"/>
+      </w:pPr>
+      <w:rPr>
+        <w:rFonts w:ascii="Courier New" w:hAnsi="Courier New" w:cs="Courier New" w:hint="default"/>
+      </w:rPr>
+    </w:lvl>
+    <w:lvl w:ilvl="8" w:tplc="04160005" w:tentative="1">
+      <w:start w:val="1"/>
+      <w:numFmt w:val="bullet"/>
+      <w:lvlText w:val=""/>
+      <w:lvlJc w:val="left"/>
+      <w:pPr>
+        <w:ind w:left="6480" w:hanging="360"/>
+      </w:pPr>
+      <w:rPr>
+        <w:rFonts w:ascii="Wingdings" w:hAnsi="Wingdings" w:hint="default"/>
+      </w:rPr>
+    </w:lvl>
+  </w:abstractNum>
+  <w:abstractNum w:abstractNumId="2" w15:restartNumberingAfterBreak="0">
     <w:nsid w:val="5B2A1A9C"/>
     <w:multiLevelType w:val="hybridMultilevel"/>
     <w:tmpl w:val="FE1CFF1A"/>
@@ -1474,6 +1702,218 @@
       </w:pPr>
       <w:rPr>
         <w:rFonts w:ascii="Wingdings" w:hAnsi="Wingdings" w:hint="default"/>
+      </w:rPr>
+    </w:lvl>
+  </w:abstractNum>
+  <w:abstractNum w:abstractNumId="3" w15:restartNumberingAfterBreak="0">
+    <w:nsid w:val="5CFE518E"/>
+    <w:multiLevelType w:val="hybridMultilevel"/>
+    <w:tmpl w:val="04C8CC58"/>
+    <w:lvl w:ilvl="0" w:tplc="FA845A8C">
+      <w:start w:val="1"/>
+      <w:numFmt w:val="bullet"/>
+      <w:lvlText w:val="•"/>
+      <w:lvlJc w:val="left"/>
+      <w:pPr>
+        <w:ind w:left="162"/>
+      </w:pPr>
+      <w:rPr>
+        <w:rFonts w:ascii="Calibri" w:eastAsia="Calibri" w:hAnsi="Calibri" w:cs="Calibri"/>
+        <w:b w:val="0"/>
+        <w:i w:val="0"/>
+        <w:strike w:val="0"/>
+        <w:dstrike w:val="0"/>
+        <w:color w:val="000000"/>
+        <w:sz w:val="24"/>
+        <w:szCs w:val="24"/>
+        <w:u w:val="none" w:color="000000"/>
+        <w:bdr w:val="none" w:sz="0" w:space="0" w:color="auto"/>
+        <w:shd w:val="clear" w:color="auto" w:fill="auto"/>
+        <w:vertAlign w:val="baseline"/>
+      </w:rPr>
+    </w:lvl>
+    <w:lvl w:ilvl="1" w:tplc="02FCFA82">
+      <w:start w:val="1"/>
+      <w:numFmt w:val="bullet"/>
+      <w:lvlText w:val="o"/>
+      <w:lvlJc w:val="left"/>
+      <w:pPr>
+        <w:ind w:left="1081"/>
+      </w:pPr>
+      <w:rPr>
+        <w:rFonts w:ascii="Calibri" w:eastAsia="Calibri" w:hAnsi="Calibri" w:cs="Calibri"/>
+        <w:b w:val="0"/>
+        <w:i w:val="0"/>
+        <w:strike w:val="0"/>
+        <w:dstrike w:val="0"/>
+        <w:color w:val="000000"/>
+        <w:sz w:val="24"/>
+        <w:szCs w:val="24"/>
+        <w:u w:val="none" w:color="000000"/>
+        <w:bdr w:val="none" w:sz="0" w:space="0" w:color="auto"/>
+        <w:shd w:val="clear" w:color="auto" w:fill="auto"/>
+        <w:vertAlign w:val="baseline"/>
+      </w:rPr>
+    </w:lvl>
+    <w:lvl w:ilvl="2" w:tplc="EFCCFCA6">
+      <w:start w:val="1"/>
+      <w:numFmt w:val="bullet"/>
+      <w:lvlText w:val="▪"/>
+      <w:lvlJc w:val="left"/>
+      <w:pPr>
+        <w:ind w:left="1801"/>
+      </w:pPr>
+      <w:rPr>
+        <w:rFonts w:ascii="Calibri" w:eastAsia="Calibri" w:hAnsi="Calibri" w:cs="Calibri"/>
+        <w:b w:val="0"/>
+        <w:i w:val="0"/>
+        <w:strike w:val="0"/>
+        <w:dstrike w:val="0"/>
+        <w:color w:val="000000"/>
+        <w:sz w:val="24"/>
+        <w:szCs w:val="24"/>
+        <w:u w:val="none" w:color="000000"/>
+        <w:bdr w:val="none" w:sz="0" w:space="0" w:color="auto"/>
+        <w:shd w:val="clear" w:color="auto" w:fill="auto"/>
+        <w:vertAlign w:val="baseline"/>
+      </w:rPr>
+    </w:lvl>
+    <w:lvl w:ilvl="3" w:tplc="28743234">
+      <w:start w:val="1"/>
+      <w:numFmt w:val="bullet"/>
+      <w:lvlText w:val="•"/>
+      <w:lvlJc w:val="left"/>
+      <w:pPr>
+        <w:ind w:left="2521"/>
+      </w:pPr>
+      <w:rPr>
+        <w:rFonts w:ascii="Calibri" w:eastAsia="Calibri" w:hAnsi="Calibri" w:cs="Calibri"/>
+        <w:b w:val="0"/>
+        <w:i w:val="0"/>
+        <w:strike w:val="0"/>
+        <w:dstrike w:val="0"/>
+        <w:color w:val="000000"/>
+        <w:sz w:val="24"/>
+        <w:szCs w:val="24"/>
+        <w:u w:val="none" w:color="000000"/>
+        <w:bdr w:val="none" w:sz="0" w:space="0" w:color="auto"/>
+        <w:shd w:val="clear" w:color="auto" w:fill="auto"/>
+        <w:vertAlign w:val="baseline"/>
+      </w:rPr>
+    </w:lvl>
+    <w:lvl w:ilvl="4" w:tplc="446A2ACA">
+      <w:start w:val="1"/>
+      <w:numFmt w:val="bullet"/>
+      <w:lvlText w:val="o"/>
+      <w:lvlJc w:val="left"/>
+      <w:pPr>
+        <w:ind w:left="3241"/>
+      </w:pPr>
+      <w:rPr>
+        <w:rFonts w:ascii="Calibri" w:eastAsia="Calibri" w:hAnsi="Calibri" w:cs="Calibri"/>
+        <w:b w:val="0"/>
+        <w:i w:val="0"/>
+        <w:strike w:val="0"/>
+        <w:dstrike w:val="0"/>
+        <w:color w:val="000000"/>
+        <w:sz w:val="24"/>
+        <w:szCs w:val="24"/>
+        <w:u w:val="none" w:color="000000"/>
+        <w:bdr w:val="none" w:sz="0" w:space="0" w:color="auto"/>
+        <w:shd w:val="clear" w:color="auto" w:fill="auto"/>
+        <w:vertAlign w:val="baseline"/>
+      </w:rPr>
+    </w:lvl>
+    <w:lvl w:ilvl="5" w:tplc="08B41B1E">
+      <w:start w:val="1"/>
+      <w:numFmt w:val="bullet"/>
+      <w:lvlText w:val="▪"/>
+      <w:lvlJc w:val="left"/>
+      <w:pPr>
+        <w:ind w:left="3961"/>
+      </w:pPr>
+      <w:rPr>
+        <w:rFonts w:ascii="Calibri" w:eastAsia="Calibri" w:hAnsi="Calibri" w:cs="Calibri"/>
+        <w:b w:val="0"/>
+        <w:i w:val="0"/>
+        <w:strike w:val="0"/>
+        <w:dstrike w:val="0"/>
+        <w:color w:val="000000"/>
+        <w:sz w:val="24"/>
+        <w:szCs w:val="24"/>
+        <w:u w:val="none" w:color="000000"/>
+        <w:bdr w:val="none" w:sz="0" w:space="0" w:color="auto"/>
+        <w:shd w:val="clear" w:color="auto" w:fill="auto"/>
+        <w:vertAlign w:val="baseline"/>
+      </w:rPr>
+    </w:lvl>
+    <w:lvl w:ilvl="6" w:tplc="98F8E726">
+      <w:start w:val="1"/>
+      <w:numFmt w:val="bullet"/>
+      <w:lvlText w:val="•"/>
+      <w:lvlJc w:val="left"/>
+      <w:pPr>
+        <w:ind w:left="4681"/>
+      </w:pPr>
+      <w:rPr>
+        <w:rFonts w:ascii="Calibri" w:eastAsia="Calibri" w:hAnsi="Calibri" w:cs="Calibri"/>
+        <w:b w:val="0"/>
+        <w:i w:val="0"/>
+        <w:strike w:val="0"/>
+        <w:dstrike w:val="0"/>
+        <w:color w:val="000000"/>
+        <w:sz w:val="24"/>
+        <w:szCs w:val="24"/>
+        <w:u w:val="none" w:color="000000"/>
+        <w:bdr w:val="none" w:sz="0" w:space="0" w:color="auto"/>
+        <w:shd w:val="clear" w:color="auto" w:fill="auto"/>
+        <w:vertAlign w:val="baseline"/>
+      </w:rPr>
+    </w:lvl>
+    <w:lvl w:ilvl="7" w:tplc="50BEDBC4">
+      <w:start w:val="1"/>
+      <w:numFmt w:val="bullet"/>
+      <w:lvlText w:val="o"/>
+      <w:lvlJc w:val="left"/>
+      <w:pPr>
+        <w:ind w:left="5401"/>
+      </w:pPr>
+      <w:rPr>
+        <w:rFonts w:ascii="Calibri" w:eastAsia="Calibri" w:hAnsi="Calibri" w:cs="Calibri"/>
+        <w:b w:val="0"/>
+        <w:i w:val="0"/>
+        <w:strike w:val="0"/>
+        <w:dstrike w:val="0"/>
+        <w:color w:val="000000"/>
+        <w:sz w:val="24"/>
+        <w:szCs w:val="24"/>
+        <w:u w:val="none" w:color="000000"/>
+        <w:bdr w:val="none" w:sz="0" w:space="0" w:color="auto"/>
+        <w:shd w:val="clear" w:color="auto" w:fill="auto"/>
+        <w:vertAlign w:val="baseline"/>
+      </w:rPr>
+    </w:lvl>
+    <w:lvl w:ilvl="8" w:tplc="966A0D4A">
+      <w:start w:val="1"/>
+      <w:numFmt w:val="bullet"/>
+      <w:lvlText w:val="▪"/>
+      <w:lvlJc w:val="left"/>
+      <w:pPr>
+        <w:ind w:left="6121"/>
+      </w:pPr>
+      <w:rPr>
+        <w:rFonts w:ascii="Calibri" w:eastAsia="Calibri" w:hAnsi="Calibri" w:cs="Calibri"/>
+        <w:b w:val="0"/>
+        <w:i w:val="0"/>
+        <w:strike w:val="0"/>
+        <w:dstrike w:val="0"/>
+        <w:color w:val="000000"/>
+        <w:sz w:val="24"/>
+        <w:szCs w:val="24"/>
+        <w:u w:val="none" w:color="000000"/>
+        <w:bdr w:val="none" w:sz="0" w:space="0" w:color="auto"/>
+        <w:shd w:val="clear" w:color="auto" w:fill="auto"/>
+        <w:vertAlign w:val="baseline"/>
       </w:rPr>
     </w:lvl>
   </w:abstractNum>
@@ -1484,6 +1924,12 @@
     <w:abstractNumId w:val="0"/>
   </w:num>
   <w:num w:numId="3" w16cid:durableId="778185712">
+    <w:abstractNumId w:val="2"/>
+  </w:num>
+  <w:num w:numId="4" w16cid:durableId="1514565056">
+    <w:abstractNumId w:val="3"/>
+  </w:num>
+  <w:num w:numId="5" w16cid:durableId="384571233">
     <w:abstractNumId w:val="1"/>
   </w:num>
 </w:numbering>

</xml_diff>

<commit_message>
Adição da tabela de recursos necessarios
</commit_message>
<xml_diff>
--- a/Documentacao/Documentação_ChessCode.docx
+++ b/Documentacao/Documentação_ChessCode.docx
@@ -1230,7 +1230,13 @@
     <w:p/>
     <w:p>
       <w:r>
-        <w:t>4.2 Resultados Esperados:</w:t>
+        <w:t>4.2 Resultados</w:t>
+      </w:r>
+      <w:r>
+        <w:t xml:space="preserve"> esperado</w:t>
+      </w:r>
+      <w:r>
+        <w:t>:</w:t>
       </w:r>
     </w:p>
     <w:p>
@@ -1340,7 +1346,1573 @@
         <w:t>campeões mundiais de xadrez;</w:t>
       </w:r>
     </w:p>
-    <w:p/>
+    <w:p>
+      <w:pPr>
+        <w:pStyle w:val="PargrafodaLista"/>
+        <w:ind w:left="714"/>
+        <w:contextualSpacing w:val="0"/>
+      </w:pPr>
+    </w:p>
+    <w:p>
+      <w:pPr>
+        <w:spacing w:after="120"/>
+      </w:pPr>
+      <w:r>
+        <w:t>4.3 Recursos Necessários</w:t>
+      </w:r>
+    </w:p>
+    <w:p>
+      <w:pPr>
+        <w:spacing w:after="120"/>
+      </w:pPr>
+      <w:r>
+        <w:t>Equipamentos</w:t>
+      </w:r>
+      <w:r>
+        <w:t>,</w:t>
+      </w:r>
+      <w:r>
+        <w:t xml:space="preserve"> ferramentas</w:t>
+      </w:r>
+      <w:r>
+        <w:t xml:space="preserve"> e equipe:</w:t>
+      </w:r>
+    </w:p>
+    <w:tbl>
+      <w:tblPr>
+        <w:tblW w:w="8920" w:type="dxa"/>
+        <w:tblCellMar>
+          <w:left w:w="70" w:type="dxa"/>
+          <w:right w:w="70" w:type="dxa"/>
+        </w:tblCellMar>
+        <w:tblLook w:val="04A0" w:firstRow="1" w:lastRow="0" w:firstColumn="1" w:lastColumn="0" w:noHBand="0" w:noVBand="1"/>
+      </w:tblPr>
+      <w:tblGrid>
+        <w:gridCol w:w="1187"/>
+        <w:gridCol w:w="2440"/>
+        <w:gridCol w:w="5300"/>
+      </w:tblGrid>
+      <w:tr>
+        <w:trPr>
+          <w:trHeight w:val="288"/>
+        </w:trPr>
+        <w:tc>
+          <w:tcPr>
+            <w:tcW w:w="1180" w:type="dxa"/>
+            <w:tcBorders>
+              <w:top w:val="single" w:sz="4" w:space="0" w:color="262626"/>
+              <w:left w:val="single" w:sz="4" w:space="0" w:color="262626"/>
+              <w:bottom w:val="single" w:sz="4" w:space="0" w:color="auto"/>
+              <w:right w:val="single" w:sz="4" w:space="0" w:color="auto"/>
+            </w:tcBorders>
+            <w:shd w:val="clear" w:color="000000" w:fill="404040"/>
+            <w:noWrap/>
+            <w:vAlign w:val="center"/>
+            <w:hideMark/>
+          </w:tcPr>
+          <w:p>
+            <w:pPr>
+              <w:spacing w:after="0" w:line="240" w:lineRule="auto"/>
+              <w:jc w:val="center"/>
+              <w:rPr>
+                <w:rFonts w:ascii="Aptos Narrow" w:eastAsia="Times New Roman" w:hAnsi="Aptos Narrow" w:cs="Times New Roman"/>
+                <w:color w:val="FFFFFF"/>
+                <w:kern w:val="0"/>
+                <w:sz w:val="22"/>
+                <w:szCs w:val="22"/>
+                <w:lang w:eastAsia="pt-BR"/>
+                <w14:ligatures w14:val="none"/>
+              </w:rPr>
+            </w:pPr>
+            <w:r>
+              <w:rPr>
+                <w:rFonts w:ascii="Aptos Narrow" w:eastAsia="Times New Roman" w:hAnsi="Aptos Narrow" w:cs="Times New Roman"/>
+                <w:color w:val="FFFFFF"/>
+                <w:kern w:val="0"/>
+                <w:sz w:val="22"/>
+                <w:szCs w:val="22"/>
+                <w:lang w:eastAsia="pt-BR"/>
+                <w14:ligatures w14:val="none"/>
+              </w:rPr>
+              <w:t>CATEGORIA</w:t>
+            </w:r>
+          </w:p>
+        </w:tc>
+        <w:tc>
+          <w:tcPr>
+            <w:tcW w:w="2440" w:type="dxa"/>
+            <w:tcBorders>
+              <w:top w:val="single" w:sz="4" w:space="0" w:color="262626"/>
+              <w:left w:val="nil"/>
+              <w:bottom w:val="single" w:sz="4" w:space="0" w:color="auto"/>
+              <w:right w:val="single" w:sz="4" w:space="0" w:color="262626"/>
+            </w:tcBorders>
+            <w:shd w:val="clear" w:color="000000" w:fill="404040"/>
+            <w:noWrap/>
+            <w:vAlign w:val="center"/>
+            <w:hideMark/>
+          </w:tcPr>
+          <w:p>
+            <w:pPr>
+              <w:spacing w:after="0" w:line="240" w:lineRule="auto"/>
+              <w:jc w:val="center"/>
+              <w:rPr>
+                <w:rFonts w:ascii="Aptos Narrow" w:eastAsia="Times New Roman" w:hAnsi="Aptos Narrow" w:cs="Times New Roman"/>
+                <w:color w:val="FFFFFF"/>
+                <w:kern w:val="0"/>
+                <w:sz w:val="22"/>
+                <w:szCs w:val="22"/>
+                <w:lang w:eastAsia="pt-BR"/>
+                <w14:ligatures w14:val="none"/>
+              </w:rPr>
+            </w:pPr>
+            <w:r>
+              <w:rPr>
+                <w:rFonts w:ascii="Aptos Narrow" w:eastAsia="Times New Roman" w:hAnsi="Aptos Narrow" w:cs="Times New Roman"/>
+                <w:color w:val="FFFFFF"/>
+                <w:kern w:val="0"/>
+                <w:sz w:val="22"/>
+                <w:szCs w:val="22"/>
+                <w:lang w:eastAsia="pt-BR"/>
+                <w14:ligatures w14:val="none"/>
+              </w:rPr>
+              <w:t>ITEM</w:t>
+            </w:r>
+          </w:p>
+        </w:tc>
+        <w:tc>
+          <w:tcPr>
+            <w:tcW w:w="5300" w:type="dxa"/>
+            <w:tcBorders>
+              <w:top w:val="single" w:sz="8" w:space="0" w:color="auto"/>
+              <w:left w:val="nil"/>
+              <w:bottom w:val="single" w:sz="4" w:space="0" w:color="auto"/>
+              <w:right w:val="single" w:sz="8" w:space="0" w:color="auto"/>
+            </w:tcBorders>
+            <w:shd w:val="clear" w:color="000000" w:fill="404040"/>
+            <w:noWrap/>
+            <w:vAlign w:val="center"/>
+            <w:hideMark/>
+          </w:tcPr>
+          <w:p>
+            <w:pPr>
+              <w:spacing w:after="0" w:line="240" w:lineRule="auto"/>
+              <w:jc w:val="center"/>
+              <w:rPr>
+                <w:rFonts w:ascii="Aptos Narrow" w:eastAsia="Times New Roman" w:hAnsi="Aptos Narrow" w:cs="Times New Roman"/>
+                <w:color w:val="FFFFFF"/>
+                <w:kern w:val="0"/>
+                <w:sz w:val="22"/>
+                <w:szCs w:val="22"/>
+                <w:lang w:eastAsia="pt-BR"/>
+                <w14:ligatures w14:val="none"/>
+              </w:rPr>
+            </w:pPr>
+            <w:r>
+              <w:rPr>
+                <w:rFonts w:ascii="Aptos Narrow" w:eastAsia="Times New Roman" w:hAnsi="Aptos Narrow" w:cs="Times New Roman"/>
+                <w:color w:val="FFFFFF"/>
+                <w:kern w:val="0"/>
+                <w:sz w:val="22"/>
+                <w:szCs w:val="22"/>
+                <w:lang w:eastAsia="pt-BR"/>
+                <w14:ligatures w14:val="none"/>
+              </w:rPr>
+              <w:t>DESCRIÇÃO</w:t>
+            </w:r>
+          </w:p>
+        </w:tc>
+      </w:tr>
+      <w:tr>
+        <w:trPr>
+          <w:trHeight w:val="312"/>
+        </w:trPr>
+        <w:tc>
+          <w:tcPr>
+            <w:tcW w:w="1180" w:type="dxa"/>
+            <w:tcBorders>
+              <w:top w:val="nil"/>
+              <w:left w:val="single" w:sz="4" w:space="0" w:color="262626"/>
+              <w:bottom w:val="single" w:sz="4" w:space="0" w:color="262626"/>
+              <w:right w:val="single" w:sz="4" w:space="0" w:color="auto"/>
+            </w:tcBorders>
+            <w:shd w:val="clear" w:color="auto" w:fill="auto"/>
+            <w:noWrap/>
+            <w:vAlign w:val="center"/>
+            <w:hideMark/>
+          </w:tcPr>
+          <w:p>
+            <w:pPr>
+              <w:spacing w:after="0" w:line="240" w:lineRule="auto"/>
+              <w:rPr>
+                <w:rFonts w:ascii="Aptos Narrow" w:eastAsia="Times New Roman" w:hAnsi="Aptos Narrow" w:cs="Times New Roman"/>
+                <w:color w:val="000000"/>
+                <w:kern w:val="0"/>
+                <w:sz w:val="22"/>
+                <w:szCs w:val="22"/>
+                <w:lang w:eastAsia="pt-BR"/>
+                <w14:ligatures w14:val="none"/>
+              </w:rPr>
+            </w:pPr>
+            <w:r>
+              <w:rPr>
+                <w:rFonts w:ascii="Aptos Narrow" w:eastAsia="Times New Roman" w:hAnsi="Aptos Narrow" w:cs="Times New Roman"/>
+                <w:color w:val="000000"/>
+                <w:kern w:val="0"/>
+                <w:sz w:val="22"/>
+                <w:szCs w:val="22"/>
+                <w:lang w:eastAsia="pt-BR"/>
+                <w14:ligatures w14:val="none"/>
+              </w:rPr>
+              <w:t>Hardware</w:t>
+            </w:r>
+          </w:p>
+        </w:tc>
+        <w:tc>
+          <w:tcPr>
+            <w:tcW w:w="2440" w:type="dxa"/>
+            <w:tcBorders>
+              <w:top w:val="nil"/>
+              <w:left w:val="nil"/>
+              <w:bottom w:val="single" w:sz="4" w:space="0" w:color="262626"/>
+              <w:right w:val="single" w:sz="4" w:space="0" w:color="262626"/>
+            </w:tcBorders>
+            <w:shd w:val="clear" w:color="auto" w:fill="auto"/>
+            <w:noWrap/>
+            <w:vAlign w:val="center"/>
+            <w:hideMark/>
+          </w:tcPr>
+          <w:p>
+            <w:pPr>
+              <w:spacing w:after="0" w:line="240" w:lineRule="auto"/>
+              <w:rPr>
+                <w:rFonts w:ascii="Aptos Narrow" w:eastAsia="Times New Roman" w:hAnsi="Aptos Narrow" w:cs="Times New Roman"/>
+                <w:color w:val="000000"/>
+                <w:kern w:val="0"/>
+                <w:sz w:val="22"/>
+                <w:szCs w:val="22"/>
+                <w:lang w:eastAsia="pt-BR"/>
+                <w14:ligatures w14:val="none"/>
+              </w:rPr>
+            </w:pPr>
+            <w:r>
+              <w:rPr>
+                <w:rFonts w:ascii="Aptos Narrow" w:eastAsia="Times New Roman" w:hAnsi="Aptos Narrow" w:cs="Times New Roman"/>
+                <w:color w:val="000000"/>
+                <w:kern w:val="0"/>
+                <w:sz w:val="22"/>
+                <w:szCs w:val="22"/>
+                <w:lang w:eastAsia="pt-BR"/>
+                <w14:ligatures w14:val="none"/>
+              </w:rPr>
+              <w:t>Notebook</w:t>
+            </w:r>
+          </w:p>
+        </w:tc>
+        <w:tc>
+          <w:tcPr>
+            <w:tcW w:w="5300" w:type="dxa"/>
+            <w:tcBorders>
+              <w:top w:val="nil"/>
+              <w:left w:val="nil"/>
+              <w:bottom w:val="single" w:sz="4" w:space="0" w:color="auto"/>
+              <w:right w:val="single" w:sz="8" w:space="0" w:color="auto"/>
+            </w:tcBorders>
+            <w:shd w:val="clear" w:color="auto" w:fill="auto"/>
+            <w:noWrap/>
+            <w:vAlign w:val="center"/>
+            <w:hideMark/>
+          </w:tcPr>
+          <w:p>
+            <w:pPr>
+              <w:spacing w:after="0" w:line="240" w:lineRule="auto"/>
+              <w:rPr>
+                <w:rFonts w:ascii="Aptos" w:eastAsia="Times New Roman" w:hAnsi="Aptos" w:cs="Times New Roman"/>
+                <w:color w:val="000000"/>
+                <w:kern w:val="0"/>
+                <w:lang w:eastAsia="pt-BR"/>
+                <w14:ligatures w14:val="none"/>
+              </w:rPr>
+            </w:pPr>
+            <w:r>
+              <w:rPr>
+                <w:rFonts w:ascii="Aptos" w:eastAsia="Times New Roman" w:hAnsi="Aptos" w:cs="Times New Roman"/>
+                <w:color w:val="000000"/>
+                <w:kern w:val="0"/>
+                <w:lang w:eastAsia="pt-BR"/>
+                <w14:ligatures w14:val="none"/>
+              </w:rPr>
+              <w:t>Máquina para a realização do projeto</w:t>
+            </w:r>
+          </w:p>
+        </w:tc>
+      </w:tr>
+      <w:tr>
+        <w:trPr>
+          <w:trHeight w:val="288"/>
+        </w:trPr>
+        <w:tc>
+          <w:tcPr>
+            <w:tcW w:w="1180" w:type="dxa"/>
+            <w:tcBorders>
+              <w:top w:val="nil"/>
+              <w:left w:val="single" w:sz="8" w:space="0" w:color="auto"/>
+              <w:bottom w:val="single" w:sz="4" w:space="0" w:color="auto"/>
+              <w:right w:val="single" w:sz="4" w:space="0" w:color="auto"/>
+            </w:tcBorders>
+            <w:shd w:val="clear" w:color="auto" w:fill="auto"/>
+            <w:noWrap/>
+            <w:vAlign w:val="center"/>
+            <w:hideMark/>
+          </w:tcPr>
+          <w:p>
+            <w:pPr>
+              <w:spacing w:after="0" w:line="240" w:lineRule="auto"/>
+              <w:rPr>
+                <w:rFonts w:ascii="Aptos Narrow" w:eastAsia="Times New Roman" w:hAnsi="Aptos Narrow" w:cs="Times New Roman"/>
+                <w:color w:val="000000"/>
+                <w:kern w:val="0"/>
+                <w:sz w:val="22"/>
+                <w:szCs w:val="22"/>
+                <w:lang w:eastAsia="pt-BR"/>
+                <w14:ligatures w14:val="none"/>
+              </w:rPr>
+            </w:pPr>
+            <w:r>
+              <w:rPr>
+                <w:rFonts w:ascii="Aptos Narrow" w:eastAsia="Times New Roman" w:hAnsi="Aptos Narrow" w:cs="Times New Roman"/>
+                <w:color w:val="000000"/>
+                <w:kern w:val="0"/>
+                <w:sz w:val="22"/>
+                <w:szCs w:val="22"/>
+                <w:lang w:eastAsia="pt-BR"/>
+                <w14:ligatures w14:val="none"/>
+              </w:rPr>
+              <w:t>Software</w:t>
+            </w:r>
+          </w:p>
+        </w:tc>
+        <w:tc>
+          <w:tcPr>
+            <w:tcW w:w="2440" w:type="dxa"/>
+            <w:tcBorders>
+              <w:top w:val="nil"/>
+              <w:left w:val="nil"/>
+              <w:bottom w:val="single" w:sz="4" w:space="0" w:color="auto"/>
+              <w:right w:val="single" w:sz="4" w:space="0" w:color="auto"/>
+            </w:tcBorders>
+            <w:shd w:val="clear" w:color="auto" w:fill="auto"/>
+            <w:noWrap/>
+            <w:vAlign w:val="center"/>
+            <w:hideMark/>
+          </w:tcPr>
+          <w:p>
+            <w:pPr>
+              <w:spacing w:after="0" w:line="240" w:lineRule="auto"/>
+              <w:rPr>
+                <w:rFonts w:ascii="Aptos Narrow" w:eastAsia="Times New Roman" w:hAnsi="Aptos Narrow" w:cs="Times New Roman"/>
+                <w:color w:val="000000"/>
+                <w:kern w:val="0"/>
+                <w:sz w:val="22"/>
+                <w:szCs w:val="22"/>
+                <w:lang w:eastAsia="pt-BR"/>
+                <w14:ligatures w14:val="none"/>
+              </w:rPr>
+            </w:pPr>
+            <w:proofErr w:type="spellStart"/>
+            <w:r>
+              <w:rPr>
+                <w:rFonts w:ascii="Aptos Narrow" w:eastAsia="Times New Roman" w:hAnsi="Aptos Narrow" w:cs="Times New Roman"/>
+                <w:color w:val="000000"/>
+                <w:kern w:val="0"/>
+                <w:sz w:val="22"/>
+                <w:szCs w:val="22"/>
+                <w:lang w:eastAsia="pt-BR"/>
+                <w14:ligatures w14:val="none"/>
+              </w:rPr>
+              <w:t>Figma</w:t>
+            </w:r>
+            <w:proofErr w:type="spellEnd"/>
+          </w:p>
+        </w:tc>
+        <w:tc>
+          <w:tcPr>
+            <w:tcW w:w="5300" w:type="dxa"/>
+            <w:tcBorders>
+              <w:top w:val="nil"/>
+              <w:left w:val="nil"/>
+              <w:bottom w:val="single" w:sz="4" w:space="0" w:color="auto"/>
+              <w:right w:val="single" w:sz="8" w:space="0" w:color="auto"/>
+            </w:tcBorders>
+            <w:shd w:val="clear" w:color="auto" w:fill="auto"/>
+            <w:noWrap/>
+            <w:vAlign w:val="center"/>
+            <w:hideMark/>
+          </w:tcPr>
+          <w:p>
+            <w:pPr>
+              <w:spacing w:after="0" w:line="240" w:lineRule="auto"/>
+              <w:rPr>
+                <w:rFonts w:ascii="Aptos Narrow" w:eastAsia="Times New Roman" w:hAnsi="Aptos Narrow" w:cs="Times New Roman"/>
+                <w:color w:val="000000"/>
+                <w:kern w:val="0"/>
+                <w:sz w:val="22"/>
+                <w:szCs w:val="22"/>
+                <w:lang w:eastAsia="pt-BR"/>
+                <w14:ligatures w14:val="none"/>
+              </w:rPr>
+            </w:pPr>
+            <w:r>
+              <w:rPr>
+                <w:rFonts w:ascii="Aptos Narrow" w:eastAsia="Times New Roman" w:hAnsi="Aptos Narrow" w:cs="Times New Roman"/>
+                <w:color w:val="000000"/>
+                <w:kern w:val="0"/>
+                <w:sz w:val="22"/>
+                <w:szCs w:val="22"/>
+                <w:lang w:eastAsia="pt-BR"/>
+                <w14:ligatures w14:val="none"/>
+              </w:rPr>
+              <w:t>Para o desenvolvimento da prototipação do site</w:t>
+            </w:r>
+          </w:p>
+        </w:tc>
+      </w:tr>
+      <w:tr>
+        <w:trPr>
+          <w:trHeight w:val="288"/>
+        </w:trPr>
+        <w:tc>
+          <w:tcPr>
+            <w:tcW w:w="1180" w:type="dxa"/>
+            <w:tcBorders>
+              <w:top w:val="nil"/>
+              <w:left w:val="single" w:sz="8" w:space="0" w:color="auto"/>
+              <w:bottom w:val="single" w:sz="4" w:space="0" w:color="auto"/>
+              <w:right w:val="single" w:sz="4" w:space="0" w:color="auto"/>
+            </w:tcBorders>
+            <w:shd w:val="clear" w:color="auto" w:fill="auto"/>
+            <w:noWrap/>
+            <w:vAlign w:val="center"/>
+            <w:hideMark/>
+          </w:tcPr>
+          <w:p>
+            <w:pPr>
+              <w:spacing w:after="0" w:line="240" w:lineRule="auto"/>
+              <w:rPr>
+                <w:rFonts w:ascii="Aptos Narrow" w:eastAsia="Times New Roman" w:hAnsi="Aptos Narrow" w:cs="Times New Roman"/>
+                <w:color w:val="000000"/>
+                <w:kern w:val="0"/>
+                <w:sz w:val="22"/>
+                <w:szCs w:val="22"/>
+                <w:lang w:eastAsia="pt-BR"/>
+                <w14:ligatures w14:val="none"/>
+              </w:rPr>
+            </w:pPr>
+            <w:r>
+              <w:rPr>
+                <w:rFonts w:ascii="Aptos Narrow" w:eastAsia="Times New Roman" w:hAnsi="Aptos Narrow" w:cs="Times New Roman"/>
+                <w:color w:val="000000"/>
+                <w:kern w:val="0"/>
+                <w:sz w:val="22"/>
+                <w:szCs w:val="22"/>
+                <w:lang w:eastAsia="pt-BR"/>
+                <w14:ligatures w14:val="none"/>
+              </w:rPr>
+              <w:t>Software</w:t>
+            </w:r>
+          </w:p>
+        </w:tc>
+        <w:tc>
+          <w:tcPr>
+            <w:tcW w:w="2440" w:type="dxa"/>
+            <w:tcBorders>
+              <w:top w:val="nil"/>
+              <w:left w:val="nil"/>
+              <w:bottom w:val="single" w:sz="4" w:space="0" w:color="auto"/>
+              <w:right w:val="single" w:sz="4" w:space="0" w:color="auto"/>
+            </w:tcBorders>
+            <w:shd w:val="clear" w:color="auto" w:fill="auto"/>
+            <w:noWrap/>
+            <w:vAlign w:val="center"/>
+            <w:hideMark/>
+          </w:tcPr>
+          <w:p>
+            <w:pPr>
+              <w:spacing w:after="0" w:line="240" w:lineRule="auto"/>
+              <w:rPr>
+                <w:rFonts w:ascii="Aptos Narrow" w:eastAsia="Times New Roman" w:hAnsi="Aptos Narrow" w:cs="Times New Roman"/>
+                <w:color w:val="000000"/>
+                <w:kern w:val="0"/>
+                <w:sz w:val="22"/>
+                <w:szCs w:val="22"/>
+                <w:lang w:eastAsia="pt-BR"/>
+                <w14:ligatures w14:val="none"/>
+              </w:rPr>
+            </w:pPr>
+            <w:proofErr w:type="spellStart"/>
+            <w:r>
+              <w:rPr>
+                <w:rFonts w:ascii="Aptos Narrow" w:eastAsia="Times New Roman" w:hAnsi="Aptos Narrow" w:cs="Times New Roman"/>
+                <w:color w:val="000000"/>
+                <w:kern w:val="0"/>
+                <w:sz w:val="22"/>
+                <w:szCs w:val="22"/>
+                <w:lang w:eastAsia="pt-BR"/>
+                <w14:ligatures w14:val="none"/>
+              </w:rPr>
+              <w:t>Trello</w:t>
+            </w:r>
+            <w:proofErr w:type="spellEnd"/>
+          </w:p>
+        </w:tc>
+        <w:tc>
+          <w:tcPr>
+            <w:tcW w:w="5300" w:type="dxa"/>
+            <w:tcBorders>
+              <w:top w:val="nil"/>
+              <w:left w:val="nil"/>
+              <w:bottom w:val="single" w:sz="4" w:space="0" w:color="auto"/>
+              <w:right w:val="single" w:sz="8" w:space="0" w:color="auto"/>
+            </w:tcBorders>
+            <w:shd w:val="clear" w:color="auto" w:fill="auto"/>
+            <w:noWrap/>
+            <w:vAlign w:val="center"/>
+            <w:hideMark/>
+          </w:tcPr>
+          <w:p>
+            <w:pPr>
+              <w:spacing w:after="0" w:line="240" w:lineRule="auto"/>
+              <w:rPr>
+                <w:rFonts w:ascii="Aptos Narrow" w:eastAsia="Times New Roman" w:hAnsi="Aptos Narrow" w:cs="Times New Roman"/>
+                <w:color w:val="000000"/>
+                <w:kern w:val="0"/>
+                <w:sz w:val="22"/>
+                <w:szCs w:val="22"/>
+                <w:lang w:eastAsia="pt-BR"/>
+                <w14:ligatures w14:val="none"/>
+              </w:rPr>
+            </w:pPr>
+            <w:r>
+              <w:rPr>
+                <w:rFonts w:ascii="Aptos Narrow" w:eastAsia="Times New Roman" w:hAnsi="Aptos Narrow" w:cs="Times New Roman"/>
+                <w:color w:val="000000"/>
+                <w:kern w:val="0"/>
+                <w:sz w:val="22"/>
+                <w:szCs w:val="22"/>
+                <w:lang w:eastAsia="pt-BR"/>
+                <w14:ligatures w14:val="none"/>
+              </w:rPr>
+              <w:t>Ferramenta de gestão para a organização</w:t>
+            </w:r>
+          </w:p>
+        </w:tc>
+      </w:tr>
+      <w:tr>
+        <w:trPr>
+          <w:trHeight w:val="288"/>
+        </w:trPr>
+        <w:tc>
+          <w:tcPr>
+            <w:tcW w:w="1180" w:type="dxa"/>
+            <w:tcBorders>
+              <w:top w:val="nil"/>
+              <w:left w:val="single" w:sz="8" w:space="0" w:color="auto"/>
+              <w:bottom w:val="single" w:sz="4" w:space="0" w:color="auto"/>
+              <w:right w:val="single" w:sz="4" w:space="0" w:color="auto"/>
+            </w:tcBorders>
+            <w:shd w:val="clear" w:color="auto" w:fill="auto"/>
+            <w:noWrap/>
+            <w:vAlign w:val="center"/>
+            <w:hideMark/>
+          </w:tcPr>
+          <w:p>
+            <w:pPr>
+              <w:spacing w:after="0" w:line="240" w:lineRule="auto"/>
+              <w:rPr>
+                <w:rFonts w:ascii="Aptos Narrow" w:eastAsia="Times New Roman" w:hAnsi="Aptos Narrow" w:cs="Times New Roman"/>
+                <w:color w:val="000000"/>
+                <w:kern w:val="0"/>
+                <w:sz w:val="22"/>
+                <w:szCs w:val="22"/>
+                <w:lang w:eastAsia="pt-BR"/>
+                <w14:ligatures w14:val="none"/>
+              </w:rPr>
+            </w:pPr>
+            <w:r>
+              <w:rPr>
+                <w:rFonts w:ascii="Aptos Narrow" w:eastAsia="Times New Roman" w:hAnsi="Aptos Narrow" w:cs="Times New Roman"/>
+                <w:color w:val="000000"/>
+                <w:kern w:val="0"/>
+                <w:sz w:val="22"/>
+                <w:szCs w:val="22"/>
+                <w:lang w:eastAsia="pt-BR"/>
+                <w14:ligatures w14:val="none"/>
+              </w:rPr>
+              <w:t>Software</w:t>
+            </w:r>
+          </w:p>
+        </w:tc>
+        <w:tc>
+          <w:tcPr>
+            <w:tcW w:w="2440" w:type="dxa"/>
+            <w:tcBorders>
+              <w:top w:val="nil"/>
+              <w:left w:val="nil"/>
+              <w:bottom w:val="single" w:sz="4" w:space="0" w:color="auto"/>
+              <w:right w:val="single" w:sz="4" w:space="0" w:color="auto"/>
+            </w:tcBorders>
+            <w:shd w:val="clear" w:color="auto" w:fill="auto"/>
+            <w:noWrap/>
+            <w:vAlign w:val="center"/>
+            <w:hideMark/>
+          </w:tcPr>
+          <w:p>
+            <w:pPr>
+              <w:spacing w:after="0" w:line="240" w:lineRule="auto"/>
+              <w:rPr>
+                <w:rFonts w:ascii="Aptos Narrow" w:eastAsia="Times New Roman" w:hAnsi="Aptos Narrow" w:cs="Times New Roman"/>
+                <w:color w:val="000000"/>
+                <w:kern w:val="0"/>
+                <w:sz w:val="22"/>
+                <w:szCs w:val="22"/>
+                <w:lang w:eastAsia="pt-BR"/>
+                <w14:ligatures w14:val="none"/>
+              </w:rPr>
+            </w:pPr>
+            <w:r>
+              <w:rPr>
+                <w:rFonts w:ascii="Aptos Narrow" w:eastAsia="Times New Roman" w:hAnsi="Aptos Narrow" w:cs="Times New Roman"/>
+                <w:color w:val="000000"/>
+                <w:kern w:val="0"/>
+                <w:sz w:val="22"/>
+                <w:szCs w:val="22"/>
+                <w:lang w:eastAsia="pt-BR"/>
+                <w14:ligatures w14:val="none"/>
+              </w:rPr>
+              <w:t xml:space="preserve">Visual </w:t>
+            </w:r>
+            <w:proofErr w:type="spellStart"/>
+            <w:r>
+              <w:rPr>
+                <w:rFonts w:ascii="Aptos Narrow" w:eastAsia="Times New Roman" w:hAnsi="Aptos Narrow" w:cs="Times New Roman"/>
+                <w:color w:val="000000"/>
+                <w:kern w:val="0"/>
+                <w:sz w:val="22"/>
+                <w:szCs w:val="22"/>
+                <w:lang w:eastAsia="pt-BR"/>
+                <w14:ligatures w14:val="none"/>
+              </w:rPr>
+              <w:t>Studo</w:t>
+            </w:r>
+            <w:proofErr w:type="spellEnd"/>
+            <w:r>
+              <w:rPr>
+                <w:rFonts w:ascii="Aptos Narrow" w:eastAsia="Times New Roman" w:hAnsi="Aptos Narrow" w:cs="Times New Roman"/>
+                <w:color w:val="000000"/>
+                <w:kern w:val="0"/>
+                <w:sz w:val="22"/>
+                <w:szCs w:val="22"/>
+                <w:lang w:eastAsia="pt-BR"/>
+                <w14:ligatures w14:val="none"/>
+              </w:rPr>
+              <w:t xml:space="preserve"> </w:t>
+            </w:r>
+            <w:proofErr w:type="spellStart"/>
+            <w:r>
+              <w:rPr>
+                <w:rFonts w:ascii="Aptos Narrow" w:eastAsia="Times New Roman" w:hAnsi="Aptos Narrow" w:cs="Times New Roman"/>
+                <w:color w:val="000000"/>
+                <w:kern w:val="0"/>
+                <w:sz w:val="22"/>
+                <w:szCs w:val="22"/>
+                <w:lang w:eastAsia="pt-BR"/>
+                <w14:ligatures w14:val="none"/>
+              </w:rPr>
+              <w:t>Code</w:t>
+            </w:r>
+            <w:proofErr w:type="spellEnd"/>
+          </w:p>
+        </w:tc>
+        <w:tc>
+          <w:tcPr>
+            <w:tcW w:w="5300" w:type="dxa"/>
+            <w:tcBorders>
+              <w:top w:val="nil"/>
+              <w:left w:val="nil"/>
+              <w:bottom w:val="single" w:sz="4" w:space="0" w:color="auto"/>
+              <w:right w:val="single" w:sz="8" w:space="0" w:color="auto"/>
+            </w:tcBorders>
+            <w:shd w:val="clear" w:color="auto" w:fill="auto"/>
+            <w:noWrap/>
+            <w:vAlign w:val="center"/>
+            <w:hideMark/>
+          </w:tcPr>
+          <w:p>
+            <w:pPr>
+              <w:spacing w:after="0" w:line="240" w:lineRule="auto"/>
+              <w:rPr>
+                <w:rFonts w:ascii="Aptos Narrow" w:eastAsia="Times New Roman" w:hAnsi="Aptos Narrow" w:cs="Times New Roman"/>
+                <w:color w:val="000000"/>
+                <w:kern w:val="0"/>
+                <w:sz w:val="22"/>
+                <w:szCs w:val="22"/>
+                <w:lang w:eastAsia="pt-BR"/>
+                <w14:ligatures w14:val="none"/>
+              </w:rPr>
+            </w:pPr>
+            <w:r>
+              <w:rPr>
+                <w:rFonts w:ascii="Aptos Narrow" w:eastAsia="Times New Roman" w:hAnsi="Aptos Narrow" w:cs="Times New Roman"/>
+                <w:color w:val="000000"/>
+                <w:kern w:val="0"/>
+                <w:sz w:val="22"/>
+                <w:szCs w:val="22"/>
+                <w:lang w:eastAsia="pt-BR"/>
+                <w14:ligatures w14:val="none"/>
+              </w:rPr>
+              <w:t xml:space="preserve">Para o desenvolvimento do </w:t>
+            </w:r>
+            <w:proofErr w:type="spellStart"/>
+            <w:r>
+              <w:rPr>
+                <w:rFonts w:ascii="Aptos Narrow" w:eastAsia="Times New Roman" w:hAnsi="Aptos Narrow" w:cs="Times New Roman"/>
+                <w:color w:val="000000"/>
+                <w:kern w:val="0"/>
+                <w:sz w:val="22"/>
+                <w:szCs w:val="22"/>
+                <w:lang w:eastAsia="pt-BR"/>
+                <w14:ligatures w14:val="none"/>
+              </w:rPr>
+              <w:t>back-end</w:t>
+            </w:r>
+            <w:proofErr w:type="spellEnd"/>
+            <w:r>
+              <w:rPr>
+                <w:rFonts w:ascii="Aptos Narrow" w:eastAsia="Times New Roman" w:hAnsi="Aptos Narrow" w:cs="Times New Roman"/>
+                <w:color w:val="000000"/>
+                <w:kern w:val="0"/>
+                <w:sz w:val="22"/>
+                <w:szCs w:val="22"/>
+                <w:lang w:eastAsia="pt-BR"/>
+                <w14:ligatures w14:val="none"/>
+              </w:rPr>
+              <w:t xml:space="preserve"> e front-</w:t>
+            </w:r>
+            <w:proofErr w:type="spellStart"/>
+            <w:r>
+              <w:rPr>
+                <w:rFonts w:ascii="Aptos Narrow" w:eastAsia="Times New Roman" w:hAnsi="Aptos Narrow" w:cs="Times New Roman"/>
+                <w:color w:val="000000"/>
+                <w:kern w:val="0"/>
+                <w:sz w:val="22"/>
+                <w:szCs w:val="22"/>
+                <w:lang w:eastAsia="pt-BR"/>
+                <w14:ligatures w14:val="none"/>
+              </w:rPr>
+              <w:t>end</w:t>
+            </w:r>
+            <w:proofErr w:type="spellEnd"/>
+          </w:p>
+        </w:tc>
+      </w:tr>
+      <w:tr>
+        <w:trPr>
+          <w:trHeight w:val="288"/>
+        </w:trPr>
+        <w:tc>
+          <w:tcPr>
+            <w:tcW w:w="1180" w:type="dxa"/>
+            <w:tcBorders>
+              <w:top w:val="nil"/>
+              <w:left w:val="single" w:sz="8" w:space="0" w:color="auto"/>
+              <w:bottom w:val="single" w:sz="4" w:space="0" w:color="auto"/>
+              <w:right w:val="single" w:sz="4" w:space="0" w:color="auto"/>
+            </w:tcBorders>
+            <w:shd w:val="clear" w:color="auto" w:fill="auto"/>
+            <w:noWrap/>
+            <w:vAlign w:val="center"/>
+            <w:hideMark/>
+          </w:tcPr>
+          <w:p>
+            <w:pPr>
+              <w:spacing w:after="0" w:line="240" w:lineRule="auto"/>
+              <w:rPr>
+                <w:rFonts w:ascii="Aptos Narrow" w:eastAsia="Times New Roman" w:hAnsi="Aptos Narrow" w:cs="Times New Roman"/>
+                <w:color w:val="000000"/>
+                <w:kern w:val="0"/>
+                <w:sz w:val="22"/>
+                <w:szCs w:val="22"/>
+                <w:lang w:eastAsia="pt-BR"/>
+                <w14:ligatures w14:val="none"/>
+              </w:rPr>
+            </w:pPr>
+            <w:r>
+              <w:rPr>
+                <w:rFonts w:ascii="Aptos Narrow" w:eastAsia="Times New Roman" w:hAnsi="Aptos Narrow" w:cs="Times New Roman"/>
+                <w:color w:val="000000"/>
+                <w:kern w:val="0"/>
+                <w:sz w:val="22"/>
+                <w:szCs w:val="22"/>
+                <w:lang w:eastAsia="pt-BR"/>
+                <w14:ligatures w14:val="none"/>
+              </w:rPr>
+              <w:t>Software</w:t>
+            </w:r>
+          </w:p>
+        </w:tc>
+        <w:tc>
+          <w:tcPr>
+            <w:tcW w:w="2440" w:type="dxa"/>
+            <w:tcBorders>
+              <w:top w:val="nil"/>
+              <w:left w:val="nil"/>
+              <w:bottom w:val="single" w:sz="4" w:space="0" w:color="auto"/>
+              <w:right w:val="single" w:sz="4" w:space="0" w:color="auto"/>
+            </w:tcBorders>
+            <w:shd w:val="clear" w:color="auto" w:fill="auto"/>
+            <w:noWrap/>
+            <w:vAlign w:val="center"/>
+            <w:hideMark/>
+          </w:tcPr>
+          <w:p>
+            <w:pPr>
+              <w:spacing w:after="0" w:line="240" w:lineRule="auto"/>
+              <w:rPr>
+                <w:rFonts w:ascii="Aptos Narrow" w:eastAsia="Times New Roman" w:hAnsi="Aptos Narrow" w:cs="Times New Roman"/>
+                <w:color w:val="000000"/>
+                <w:kern w:val="0"/>
+                <w:sz w:val="22"/>
+                <w:szCs w:val="22"/>
+                <w:lang w:eastAsia="pt-BR"/>
+                <w14:ligatures w14:val="none"/>
+              </w:rPr>
+            </w:pPr>
+            <w:r>
+              <w:rPr>
+                <w:rFonts w:ascii="Aptos Narrow" w:eastAsia="Times New Roman" w:hAnsi="Aptos Narrow" w:cs="Times New Roman"/>
+                <w:color w:val="000000"/>
+                <w:kern w:val="0"/>
+                <w:sz w:val="22"/>
+                <w:szCs w:val="22"/>
+                <w:lang w:eastAsia="pt-BR"/>
+                <w14:ligatures w14:val="none"/>
+              </w:rPr>
+              <w:t>GitHub</w:t>
+            </w:r>
+          </w:p>
+        </w:tc>
+        <w:tc>
+          <w:tcPr>
+            <w:tcW w:w="5300" w:type="dxa"/>
+            <w:tcBorders>
+              <w:top w:val="nil"/>
+              <w:left w:val="nil"/>
+              <w:bottom w:val="single" w:sz="4" w:space="0" w:color="auto"/>
+              <w:right w:val="single" w:sz="8" w:space="0" w:color="auto"/>
+            </w:tcBorders>
+            <w:shd w:val="clear" w:color="auto" w:fill="auto"/>
+            <w:noWrap/>
+            <w:vAlign w:val="center"/>
+            <w:hideMark/>
+          </w:tcPr>
+          <w:p>
+            <w:pPr>
+              <w:spacing w:after="0" w:line="240" w:lineRule="auto"/>
+              <w:rPr>
+                <w:rFonts w:ascii="Aptos Narrow" w:eastAsia="Times New Roman" w:hAnsi="Aptos Narrow" w:cs="Times New Roman"/>
+                <w:color w:val="000000"/>
+                <w:kern w:val="0"/>
+                <w:sz w:val="22"/>
+                <w:szCs w:val="22"/>
+                <w:lang w:eastAsia="pt-BR"/>
+                <w14:ligatures w14:val="none"/>
+              </w:rPr>
+            </w:pPr>
+            <w:r>
+              <w:rPr>
+                <w:rFonts w:ascii="Aptos Narrow" w:eastAsia="Times New Roman" w:hAnsi="Aptos Narrow" w:cs="Times New Roman"/>
+                <w:color w:val="000000"/>
+                <w:kern w:val="0"/>
+                <w:sz w:val="22"/>
+                <w:szCs w:val="22"/>
+                <w:lang w:eastAsia="pt-BR"/>
+                <w14:ligatures w14:val="none"/>
+              </w:rPr>
+              <w:t>Plataforma online na qual o projeto ficará armazenado</w:t>
+            </w:r>
+          </w:p>
+        </w:tc>
+      </w:tr>
+      <w:tr>
+        <w:trPr>
+          <w:trHeight w:val="288"/>
+        </w:trPr>
+        <w:tc>
+          <w:tcPr>
+            <w:tcW w:w="1180" w:type="dxa"/>
+            <w:tcBorders>
+              <w:top w:val="nil"/>
+              <w:left w:val="single" w:sz="8" w:space="0" w:color="auto"/>
+              <w:bottom w:val="single" w:sz="4" w:space="0" w:color="auto"/>
+              <w:right w:val="single" w:sz="4" w:space="0" w:color="auto"/>
+            </w:tcBorders>
+            <w:shd w:val="clear" w:color="auto" w:fill="auto"/>
+            <w:noWrap/>
+            <w:vAlign w:val="center"/>
+            <w:hideMark/>
+          </w:tcPr>
+          <w:p>
+            <w:pPr>
+              <w:spacing w:after="0" w:line="240" w:lineRule="auto"/>
+              <w:rPr>
+                <w:rFonts w:ascii="Aptos Narrow" w:eastAsia="Times New Roman" w:hAnsi="Aptos Narrow" w:cs="Times New Roman"/>
+                <w:color w:val="000000"/>
+                <w:kern w:val="0"/>
+                <w:sz w:val="22"/>
+                <w:szCs w:val="22"/>
+                <w:lang w:eastAsia="pt-BR"/>
+                <w14:ligatures w14:val="none"/>
+              </w:rPr>
+            </w:pPr>
+            <w:r>
+              <w:rPr>
+                <w:rFonts w:ascii="Aptos Narrow" w:eastAsia="Times New Roman" w:hAnsi="Aptos Narrow" w:cs="Times New Roman"/>
+                <w:color w:val="000000"/>
+                <w:kern w:val="0"/>
+                <w:sz w:val="22"/>
+                <w:szCs w:val="22"/>
+                <w:lang w:eastAsia="pt-BR"/>
+                <w14:ligatures w14:val="none"/>
+              </w:rPr>
+              <w:t>Software</w:t>
+            </w:r>
+          </w:p>
+        </w:tc>
+        <w:tc>
+          <w:tcPr>
+            <w:tcW w:w="2440" w:type="dxa"/>
+            <w:tcBorders>
+              <w:top w:val="nil"/>
+              <w:left w:val="nil"/>
+              <w:bottom w:val="single" w:sz="4" w:space="0" w:color="auto"/>
+              <w:right w:val="single" w:sz="4" w:space="0" w:color="auto"/>
+            </w:tcBorders>
+            <w:shd w:val="clear" w:color="auto" w:fill="auto"/>
+            <w:noWrap/>
+            <w:vAlign w:val="center"/>
+            <w:hideMark/>
+          </w:tcPr>
+          <w:p>
+            <w:pPr>
+              <w:spacing w:after="0" w:line="240" w:lineRule="auto"/>
+              <w:rPr>
+                <w:rFonts w:ascii="Aptos Narrow" w:eastAsia="Times New Roman" w:hAnsi="Aptos Narrow" w:cs="Times New Roman"/>
+                <w:color w:val="000000"/>
+                <w:kern w:val="0"/>
+                <w:sz w:val="22"/>
+                <w:szCs w:val="22"/>
+                <w:lang w:eastAsia="pt-BR"/>
+                <w14:ligatures w14:val="none"/>
+              </w:rPr>
+            </w:pPr>
+            <w:proofErr w:type="spellStart"/>
+            <w:r>
+              <w:rPr>
+                <w:rFonts w:ascii="Aptos Narrow" w:eastAsia="Times New Roman" w:hAnsi="Aptos Narrow" w:cs="Times New Roman"/>
+                <w:color w:val="000000"/>
+                <w:kern w:val="0"/>
+                <w:sz w:val="22"/>
+                <w:szCs w:val="22"/>
+                <w:lang w:eastAsia="pt-BR"/>
+                <w14:ligatures w14:val="none"/>
+              </w:rPr>
+              <w:t>Git</w:t>
+            </w:r>
+            <w:proofErr w:type="spellEnd"/>
+          </w:p>
+        </w:tc>
+        <w:tc>
+          <w:tcPr>
+            <w:tcW w:w="5300" w:type="dxa"/>
+            <w:tcBorders>
+              <w:top w:val="nil"/>
+              <w:left w:val="nil"/>
+              <w:bottom w:val="single" w:sz="4" w:space="0" w:color="auto"/>
+              <w:right w:val="single" w:sz="8" w:space="0" w:color="auto"/>
+            </w:tcBorders>
+            <w:shd w:val="clear" w:color="auto" w:fill="auto"/>
+            <w:noWrap/>
+            <w:vAlign w:val="center"/>
+            <w:hideMark/>
+          </w:tcPr>
+          <w:p>
+            <w:pPr>
+              <w:spacing w:after="0" w:line="240" w:lineRule="auto"/>
+              <w:rPr>
+                <w:rFonts w:ascii="Aptos Narrow" w:eastAsia="Times New Roman" w:hAnsi="Aptos Narrow" w:cs="Times New Roman"/>
+                <w:color w:val="000000"/>
+                <w:kern w:val="0"/>
+                <w:sz w:val="22"/>
+                <w:szCs w:val="22"/>
+                <w:lang w:eastAsia="pt-BR"/>
+                <w14:ligatures w14:val="none"/>
+              </w:rPr>
+            </w:pPr>
+            <w:r>
+              <w:rPr>
+                <w:rFonts w:ascii="Aptos Narrow" w:eastAsia="Times New Roman" w:hAnsi="Aptos Narrow" w:cs="Times New Roman"/>
+                <w:color w:val="000000"/>
+                <w:kern w:val="0"/>
+                <w:sz w:val="22"/>
+                <w:szCs w:val="22"/>
+                <w:lang w:eastAsia="pt-BR"/>
+                <w14:ligatures w14:val="none"/>
+              </w:rPr>
+              <w:t>Para o versionamento e controle de versão do projeto</w:t>
+            </w:r>
+          </w:p>
+        </w:tc>
+      </w:tr>
+      <w:tr>
+        <w:trPr>
+          <w:trHeight w:val="288"/>
+        </w:trPr>
+        <w:tc>
+          <w:tcPr>
+            <w:tcW w:w="1180" w:type="dxa"/>
+            <w:tcBorders>
+              <w:top w:val="nil"/>
+              <w:left w:val="single" w:sz="8" w:space="0" w:color="auto"/>
+              <w:bottom w:val="single" w:sz="4" w:space="0" w:color="auto"/>
+              <w:right w:val="single" w:sz="4" w:space="0" w:color="auto"/>
+            </w:tcBorders>
+            <w:shd w:val="clear" w:color="auto" w:fill="auto"/>
+            <w:noWrap/>
+            <w:vAlign w:val="center"/>
+            <w:hideMark/>
+          </w:tcPr>
+          <w:p>
+            <w:pPr>
+              <w:spacing w:after="0" w:line="240" w:lineRule="auto"/>
+              <w:rPr>
+                <w:rFonts w:ascii="Aptos Narrow" w:eastAsia="Times New Roman" w:hAnsi="Aptos Narrow" w:cs="Times New Roman"/>
+                <w:color w:val="000000"/>
+                <w:kern w:val="0"/>
+                <w:sz w:val="22"/>
+                <w:szCs w:val="22"/>
+                <w:lang w:eastAsia="pt-BR"/>
+                <w14:ligatures w14:val="none"/>
+              </w:rPr>
+            </w:pPr>
+            <w:r>
+              <w:rPr>
+                <w:rFonts w:ascii="Aptos Narrow" w:eastAsia="Times New Roman" w:hAnsi="Aptos Narrow" w:cs="Times New Roman"/>
+                <w:color w:val="000000"/>
+                <w:kern w:val="0"/>
+                <w:sz w:val="22"/>
+                <w:szCs w:val="22"/>
+                <w:lang w:eastAsia="pt-BR"/>
+                <w14:ligatures w14:val="none"/>
+              </w:rPr>
+              <w:t>Software</w:t>
+            </w:r>
+          </w:p>
+        </w:tc>
+        <w:tc>
+          <w:tcPr>
+            <w:tcW w:w="2440" w:type="dxa"/>
+            <w:tcBorders>
+              <w:top w:val="nil"/>
+              <w:left w:val="nil"/>
+              <w:bottom w:val="single" w:sz="4" w:space="0" w:color="auto"/>
+              <w:right w:val="single" w:sz="4" w:space="0" w:color="auto"/>
+            </w:tcBorders>
+            <w:shd w:val="clear" w:color="auto" w:fill="auto"/>
+            <w:noWrap/>
+            <w:vAlign w:val="center"/>
+            <w:hideMark/>
+          </w:tcPr>
+          <w:p>
+            <w:pPr>
+              <w:spacing w:after="0" w:line="240" w:lineRule="auto"/>
+              <w:rPr>
+                <w:rFonts w:ascii="Aptos Narrow" w:eastAsia="Times New Roman" w:hAnsi="Aptos Narrow" w:cs="Times New Roman"/>
+                <w:color w:val="000000"/>
+                <w:kern w:val="0"/>
+                <w:sz w:val="22"/>
+                <w:szCs w:val="22"/>
+                <w:lang w:eastAsia="pt-BR"/>
+                <w14:ligatures w14:val="none"/>
+              </w:rPr>
+            </w:pPr>
+            <w:r>
+              <w:rPr>
+                <w:rFonts w:ascii="Aptos Narrow" w:eastAsia="Times New Roman" w:hAnsi="Aptos Narrow" w:cs="Times New Roman"/>
+                <w:color w:val="000000"/>
+                <w:kern w:val="0"/>
+                <w:sz w:val="22"/>
+                <w:szCs w:val="22"/>
+                <w:lang w:eastAsia="pt-BR"/>
+                <w14:ligatures w14:val="none"/>
+              </w:rPr>
+              <w:t>Banco de dados MySQL</w:t>
+            </w:r>
+          </w:p>
+        </w:tc>
+        <w:tc>
+          <w:tcPr>
+            <w:tcW w:w="5300" w:type="dxa"/>
+            <w:tcBorders>
+              <w:top w:val="nil"/>
+              <w:left w:val="nil"/>
+              <w:bottom w:val="single" w:sz="4" w:space="0" w:color="auto"/>
+              <w:right w:val="single" w:sz="8" w:space="0" w:color="auto"/>
+            </w:tcBorders>
+            <w:shd w:val="clear" w:color="auto" w:fill="auto"/>
+            <w:noWrap/>
+            <w:vAlign w:val="center"/>
+            <w:hideMark/>
+          </w:tcPr>
+          <w:p>
+            <w:pPr>
+              <w:spacing w:after="0" w:line="240" w:lineRule="auto"/>
+              <w:rPr>
+                <w:rFonts w:ascii="Aptos Narrow" w:eastAsia="Times New Roman" w:hAnsi="Aptos Narrow" w:cs="Times New Roman"/>
+                <w:color w:val="000000"/>
+                <w:kern w:val="0"/>
+                <w:sz w:val="22"/>
+                <w:szCs w:val="22"/>
+                <w:lang w:eastAsia="pt-BR"/>
+                <w14:ligatures w14:val="none"/>
+              </w:rPr>
+            </w:pPr>
+            <w:r>
+              <w:rPr>
+                <w:rFonts w:ascii="Aptos Narrow" w:eastAsia="Times New Roman" w:hAnsi="Aptos Narrow" w:cs="Times New Roman"/>
+                <w:color w:val="000000"/>
+                <w:kern w:val="0"/>
+                <w:sz w:val="22"/>
+                <w:szCs w:val="22"/>
+                <w:lang w:eastAsia="pt-BR"/>
+                <w14:ligatures w14:val="none"/>
+              </w:rPr>
+              <w:t>Para gerenciar os dados recebidos e enviados do projeto</w:t>
+            </w:r>
+          </w:p>
+        </w:tc>
+      </w:tr>
+      <w:tr>
+        <w:trPr>
+          <w:trHeight w:val="288"/>
+        </w:trPr>
+        <w:tc>
+          <w:tcPr>
+            <w:tcW w:w="1180" w:type="dxa"/>
+            <w:tcBorders>
+              <w:top w:val="nil"/>
+              <w:left w:val="single" w:sz="8" w:space="0" w:color="auto"/>
+              <w:bottom w:val="single" w:sz="4" w:space="0" w:color="auto"/>
+              <w:right w:val="single" w:sz="4" w:space="0" w:color="auto"/>
+            </w:tcBorders>
+            <w:shd w:val="clear" w:color="auto" w:fill="auto"/>
+            <w:noWrap/>
+            <w:vAlign w:val="center"/>
+            <w:hideMark/>
+          </w:tcPr>
+          <w:p>
+            <w:pPr>
+              <w:spacing w:after="0" w:line="240" w:lineRule="auto"/>
+              <w:rPr>
+                <w:rFonts w:ascii="Aptos Narrow" w:eastAsia="Times New Roman" w:hAnsi="Aptos Narrow" w:cs="Times New Roman"/>
+                <w:color w:val="000000"/>
+                <w:kern w:val="0"/>
+                <w:sz w:val="22"/>
+                <w:szCs w:val="22"/>
+                <w:lang w:eastAsia="pt-BR"/>
+                <w14:ligatures w14:val="none"/>
+              </w:rPr>
+            </w:pPr>
+            <w:r>
+              <w:rPr>
+                <w:rFonts w:ascii="Aptos Narrow" w:eastAsia="Times New Roman" w:hAnsi="Aptos Narrow" w:cs="Times New Roman"/>
+                <w:color w:val="000000"/>
+                <w:kern w:val="0"/>
+                <w:sz w:val="22"/>
+                <w:szCs w:val="22"/>
+                <w:lang w:eastAsia="pt-BR"/>
+                <w14:ligatures w14:val="none"/>
+              </w:rPr>
+              <w:t>Software</w:t>
+            </w:r>
+          </w:p>
+        </w:tc>
+        <w:tc>
+          <w:tcPr>
+            <w:tcW w:w="2440" w:type="dxa"/>
+            <w:tcBorders>
+              <w:top w:val="nil"/>
+              <w:left w:val="nil"/>
+              <w:bottom w:val="single" w:sz="4" w:space="0" w:color="auto"/>
+              <w:right w:val="single" w:sz="4" w:space="0" w:color="auto"/>
+            </w:tcBorders>
+            <w:shd w:val="clear" w:color="auto" w:fill="auto"/>
+            <w:noWrap/>
+            <w:vAlign w:val="center"/>
+            <w:hideMark/>
+          </w:tcPr>
+          <w:p>
+            <w:pPr>
+              <w:spacing w:after="0" w:line="240" w:lineRule="auto"/>
+              <w:rPr>
+                <w:rFonts w:ascii="Aptos Narrow" w:eastAsia="Times New Roman" w:hAnsi="Aptos Narrow" w:cs="Times New Roman"/>
+                <w:color w:val="000000"/>
+                <w:kern w:val="0"/>
+                <w:sz w:val="22"/>
+                <w:szCs w:val="22"/>
+                <w:lang w:eastAsia="pt-BR"/>
+                <w14:ligatures w14:val="none"/>
+              </w:rPr>
+            </w:pPr>
+            <w:r>
+              <w:rPr>
+                <w:rFonts w:ascii="Aptos Narrow" w:eastAsia="Times New Roman" w:hAnsi="Aptos Narrow" w:cs="Times New Roman"/>
+                <w:color w:val="000000"/>
+                <w:kern w:val="0"/>
+                <w:sz w:val="22"/>
+                <w:szCs w:val="22"/>
+                <w:lang w:eastAsia="pt-BR"/>
+                <w14:ligatures w14:val="none"/>
+              </w:rPr>
+              <w:t>Word</w:t>
+            </w:r>
+          </w:p>
+        </w:tc>
+        <w:tc>
+          <w:tcPr>
+            <w:tcW w:w="5300" w:type="dxa"/>
+            <w:tcBorders>
+              <w:top w:val="nil"/>
+              <w:left w:val="nil"/>
+              <w:bottom w:val="single" w:sz="4" w:space="0" w:color="auto"/>
+              <w:right w:val="single" w:sz="8" w:space="0" w:color="auto"/>
+            </w:tcBorders>
+            <w:shd w:val="clear" w:color="auto" w:fill="auto"/>
+            <w:noWrap/>
+            <w:vAlign w:val="center"/>
+            <w:hideMark/>
+          </w:tcPr>
+          <w:p>
+            <w:pPr>
+              <w:spacing w:after="0" w:line="240" w:lineRule="auto"/>
+              <w:rPr>
+                <w:rFonts w:ascii="Aptos Narrow" w:eastAsia="Times New Roman" w:hAnsi="Aptos Narrow" w:cs="Times New Roman"/>
+                <w:color w:val="000000"/>
+                <w:kern w:val="0"/>
+                <w:sz w:val="22"/>
+                <w:szCs w:val="22"/>
+                <w:lang w:eastAsia="pt-BR"/>
+                <w14:ligatures w14:val="none"/>
+              </w:rPr>
+            </w:pPr>
+            <w:r>
+              <w:rPr>
+                <w:rFonts w:ascii="Aptos Narrow" w:eastAsia="Times New Roman" w:hAnsi="Aptos Narrow" w:cs="Times New Roman"/>
+                <w:color w:val="000000"/>
+                <w:kern w:val="0"/>
+                <w:sz w:val="22"/>
+                <w:szCs w:val="22"/>
+                <w:lang w:eastAsia="pt-BR"/>
+                <w14:ligatures w14:val="none"/>
+              </w:rPr>
+              <w:t>Para a documentação do projeto</w:t>
+            </w:r>
+          </w:p>
+        </w:tc>
+      </w:tr>
+      <w:tr>
+        <w:trPr>
+          <w:trHeight w:val="576"/>
+        </w:trPr>
+        <w:tc>
+          <w:tcPr>
+            <w:tcW w:w="1180" w:type="dxa"/>
+            <w:tcBorders>
+              <w:top w:val="nil"/>
+              <w:left w:val="single" w:sz="8" w:space="0" w:color="auto"/>
+              <w:bottom w:val="single" w:sz="4" w:space="0" w:color="auto"/>
+              <w:right w:val="single" w:sz="4" w:space="0" w:color="auto"/>
+            </w:tcBorders>
+            <w:shd w:val="clear" w:color="auto" w:fill="auto"/>
+            <w:noWrap/>
+            <w:vAlign w:val="center"/>
+            <w:hideMark/>
+          </w:tcPr>
+          <w:p>
+            <w:pPr>
+              <w:spacing w:after="0" w:line="240" w:lineRule="auto"/>
+              <w:rPr>
+                <w:rFonts w:ascii="Aptos Narrow" w:eastAsia="Times New Roman" w:hAnsi="Aptos Narrow" w:cs="Times New Roman"/>
+                <w:color w:val="000000"/>
+                <w:kern w:val="0"/>
+                <w:sz w:val="22"/>
+                <w:szCs w:val="22"/>
+                <w:lang w:eastAsia="pt-BR"/>
+                <w14:ligatures w14:val="none"/>
+              </w:rPr>
+            </w:pPr>
+            <w:r>
+              <w:rPr>
+                <w:rFonts w:ascii="Aptos Narrow" w:eastAsia="Times New Roman" w:hAnsi="Aptos Narrow" w:cs="Times New Roman"/>
+                <w:color w:val="000000"/>
+                <w:kern w:val="0"/>
+                <w:sz w:val="22"/>
+                <w:szCs w:val="22"/>
+                <w:lang w:eastAsia="pt-BR"/>
+                <w14:ligatures w14:val="none"/>
+              </w:rPr>
+              <w:t>Equipe</w:t>
+            </w:r>
+          </w:p>
+        </w:tc>
+        <w:tc>
+          <w:tcPr>
+            <w:tcW w:w="2440" w:type="dxa"/>
+            <w:tcBorders>
+              <w:top w:val="nil"/>
+              <w:left w:val="nil"/>
+              <w:bottom w:val="single" w:sz="4" w:space="0" w:color="auto"/>
+              <w:right w:val="single" w:sz="4" w:space="0" w:color="auto"/>
+            </w:tcBorders>
+            <w:shd w:val="clear" w:color="auto" w:fill="auto"/>
+            <w:noWrap/>
+            <w:vAlign w:val="center"/>
+            <w:hideMark/>
+          </w:tcPr>
+          <w:p>
+            <w:pPr>
+              <w:spacing w:after="0" w:line="240" w:lineRule="auto"/>
+              <w:rPr>
+                <w:rFonts w:ascii="Aptos Narrow" w:eastAsia="Times New Roman" w:hAnsi="Aptos Narrow" w:cs="Times New Roman"/>
+                <w:color w:val="000000"/>
+                <w:kern w:val="0"/>
+                <w:sz w:val="22"/>
+                <w:szCs w:val="22"/>
+                <w:lang w:eastAsia="pt-BR"/>
+                <w14:ligatures w14:val="none"/>
+              </w:rPr>
+            </w:pPr>
+            <w:r>
+              <w:rPr>
+                <w:rFonts w:ascii="Aptos Narrow" w:eastAsia="Times New Roman" w:hAnsi="Aptos Narrow" w:cs="Times New Roman"/>
+                <w:color w:val="000000"/>
+                <w:kern w:val="0"/>
+                <w:sz w:val="22"/>
+                <w:szCs w:val="22"/>
+                <w:lang w:eastAsia="pt-BR"/>
+                <w14:ligatures w14:val="none"/>
+              </w:rPr>
+              <w:t>Desenvolvedor Front-</w:t>
+            </w:r>
+            <w:proofErr w:type="spellStart"/>
+            <w:r>
+              <w:rPr>
+                <w:rFonts w:ascii="Aptos Narrow" w:eastAsia="Times New Roman" w:hAnsi="Aptos Narrow" w:cs="Times New Roman"/>
+                <w:color w:val="000000"/>
+                <w:kern w:val="0"/>
+                <w:sz w:val="22"/>
+                <w:szCs w:val="22"/>
+                <w:lang w:eastAsia="pt-BR"/>
+                <w14:ligatures w14:val="none"/>
+              </w:rPr>
+              <w:t>end</w:t>
+            </w:r>
+            <w:proofErr w:type="spellEnd"/>
+          </w:p>
+        </w:tc>
+        <w:tc>
+          <w:tcPr>
+            <w:tcW w:w="5300" w:type="dxa"/>
+            <w:tcBorders>
+              <w:top w:val="nil"/>
+              <w:left w:val="nil"/>
+              <w:bottom w:val="single" w:sz="4" w:space="0" w:color="auto"/>
+              <w:right w:val="single" w:sz="8" w:space="0" w:color="auto"/>
+            </w:tcBorders>
+            <w:shd w:val="clear" w:color="auto" w:fill="auto"/>
+            <w:vAlign w:val="center"/>
+            <w:hideMark/>
+          </w:tcPr>
+          <w:p>
+            <w:pPr>
+              <w:spacing w:after="0" w:line="240" w:lineRule="auto"/>
+              <w:rPr>
+                <w:rFonts w:ascii="Aptos Narrow" w:eastAsia="Times New Roman" w:hAnsi="Aptos Narrow" w:cs="Times New Roman"/>
+                <w:color w:val="000000"/>
+                <w:kern w:val="0"/>
+                <w:sz w:val="22"/>
+                <w:szCs w:val="22"/>
+                <w:lang w:eastAsia="pt-BR"/>
+                <w14:ligatures w14:val="none"/>
+              </w:rPr>
+            </w:pPr>
+            <w:r>
+              <w:rPr>
+                <w:rFonts w:ascii="Aptos Narrow" w:eastAsia="Times New Roman" w:hAnsi="Aptos Narrow" w:cs="Times New Roman"/>
+                <w:color w:val="000000"/>
+                <w:kern w:val="0"/>
+                <w:sz w:val="22"/>
+                <w:szCs w:val="22"/>
+                <w:lang w:eastAsia="pt-BR"/>
+                <w14:ligatures w14:val="none"/>
+              </w:rPr>
+              <w:t>Responsável pela criação da prototipagem, da interface web e dashboards</w:t>
+            </w:r>
+          </w:p>
+        </w:tc>
+      </w:tr>
+      <w:tr>
+        <w:trPr>
+          <w:trHeight w:val="300"/>
+        </w:trPr>
+        <w:tc>
+          <w:tcPr>
+            <w:tcW w:w="1180" w:type="dxa"/>
+            <w:tcBorders>
+              <w:top w:val="nil"/>
+              <w:left w:val="single" w:sz="8" w:space="0" w:color="auto"/>
+              <w:bottom w:val="single" w:sz="8" w:space="0" w:color="auto"/>
+              <w:right w:val="single" w:sz="4" w:space="0" w:color="auto"/>
+            </w:tcBorders>
+            <w:shd w:val="clear" w:color="auto" w:fill="auto"/>
+            <w:noWrap/>
+            <w:vAlign w:val="center"/>
+            <w:hideMark/>
+          </w:tcPr>
+          <w:p>
+            <w:pPr>
+              <w:spacing w:after="0" w:line="240" w:lineRule="auto"/>
+              <w:rPr>
+                <w:rFonts w:ascii="Aptos Narrow" w:eastAsia="Times New Roman" w:hAnsi="Aptos Narrow" w:cs="Times New Roman"/>
+                <w:color w:val="000000"/>
+                <w:kern w:val="0"/>
+                <w:sz w:val="22"/>
+                <w:szCs w:val="22"/>
+                <w:lang w:eastAsia="pt-BR"/>
+                <w14:ligatures w14:val="none"/>
+              </w:rPr>
+            </w:pPr>
+            <w:r>
+              <w:rPr>
+                <w:rFonts w:ascii="Aptos Narrow" w:eastAsia="Times New Roman" w:hAnsi="Aptos Narrow" w:cs="Times New Roman"/>
+                <w:color w:val="000000"/>
+                <w:kern w:val="0"/>
+                <w:sz w:val="22"/>
+                <w:szCs w:val="22"/>
+                <w:lang w:eastAsia="pt-BR"/>
+                <w14:ligatures w14:val="none"/>
+              </w:rPr>
+              <w:t>Equipe</w:t>
+            </w:r>
+          </w:p>
+        </w:tc>
+        <w:tc>
+          <w:tcPr>
+            <w:tcW w:w="2440" w:type="dxa"/>
+            <w:tcBorders>
+              <w:top w:val="nil"/>
+              <w:left w:val="nil"/>
+              <w:bottom w:val="single" w:sz="8" w:space="0" w:color="auto"/>
+              <w:right w:val="single" w:sz="4" w:space="0" w:color="auto"/>
+            </w:tcBorders>
+            <w:shd w:val="clear" w:color="auto" w:fill="auto"/>
+            <w:noWrap/>
+            <w:vAlign w:val="center"/>
+            <w:hideMark/>
+          </w:tcPr>
+          <w:p>
+            <w:pPr>
+              <w:spacing w:after="0" w:line="240" w:lineRule="auto"/>
+              <w:rPr>
+                <w:rFonts w:ascii="Aptos Narrow" w:eastAsia="Times New Roman" w:hAnsi="Aptos Narrow" w:cs="Times New Roman"/>
+                <w:color w:val="000000"/>
+                <w:kern w:val="0"/>
+                <w:sz w:val="22"/>
+                <w:szCs w:val="22"/>
+                <w:lang w:eastAsia="pt-BR"/>
+                <w14:ligatures w14:val="none"/>
+              </w:rPr>
+            </w:pPr>
+            <w:r>
+              <w:rPr>
+                <w:rFonts w:ascii="Aptos Narrow" w:eastAsia="Times New Roman" w:hAnsi="Aptos Narrow" w:cs="Times New Roman"/>
+                <w:color w:val="000000"/>
+                <w:kern w:val="0"/>
+                <w:sz w:val="22"/>
+                <w:szCs w:val="22"/>
+                <w:lang w:eastAsia="pt-BR"/>
+                <w14:ligatures w14:val="none"/>
+              </w:rPr>
+              <w:t>Desenvolvedor Back-</w:t>
+            </w:r>
+            <w:proofErr w:type="spellStart"/>
+            <w:r>
+              <w:rPr>
+                <w:rFonts w:ascii="Aptos Narrow" w:eastAsia="Times New Roman" w:hAnsi="Aptos Narrow" w:cs="Times New Roman"/>
+                <w:color w:val="000000"/>
+                <w:kern w:val="0"/>
+                <w:sz w:val="22"/>
+                <w:szCs w:val="22"/>
+                <w:lang w:eastAsia="pt-BR"/>
+                <w14:ligatures w14:val="none"/>
+              </w:rPr>
+              <w:t>end</w:t>
+            </w:r>
+            <w:proofErr w:type="spellEnd"/>
+          </w:p>
+        </w:tc>
+        <w:tc>
+          <w:tcPr>
+            <w:tcW w:w="5300" w:type="dxa"/>
+            <w:tcBorders>
+              <w:top w:val="nil"/>
+              <w:left w:val="nil"/>
+              <w:bottom w:val="single" w:sz="8" w:space="0" w:color="auto"/>
+              <w:right w:val="single" w:sz="8" w:space="0" w:color="auto"/>
+            </w:tcBorders>
+            <w:shd w:val="clear" w:color="auto" w:fill="auto"/>
+            <w:noWrap/>
+            <w:vAlign w:val="center"/>
+            <w:hideMark/>
+          </w:tcPr>
+          <w:p>
+            <w:pPr>
+              <w:spacing w:after="0" w:line="240" w:lineRule="auto"/>
+              <w:rPr>
+                <w:rFonts w:ascii="Aptos Narrow" w:eastAsia="Times New Roman" w:hAnsi="Aptos Narrow" w:cs="Times New Roman"/>
+                <w:color w:val="000000"/>
+                <w:kern w:val="0"/>
+                <w:sz w:val="22"/>
+                <w:szCs w:val="22"/>
+                <w:lang w:eastAsia="pt-BR"/>
+                <w14:ligatures w14:val="none"/>
+              </w:rPr>
+            </w:pPr>
+            <w:r>
+              <w:rPr>
+                <w:rFonts w:ascii="Aptos Narrow" w:eastAsia="Times New Roman" w:hAnsi="Aptos Narrow" w:cs="Times New Roman"/>
+                <w:color w:val="000000"/>
+                <w:kern w:val="0"/>
+                <w:sz w:val="22"/>
+                <w:szCs w:val="22"/>
+                <w:lang w:eastAsia="pt-BR"/>
+                <w14:ligatures w14:val="none"/>
+              </w:rPr>
+              <w:t xml:space="preserve">Responsável pela integração com o banco de dados. </w:t>
+            </w:r>
+          </w:p>
+        </w:tc>
+      </w:tr>
+    </w:tbl>
     <w:p>
       <w:pPr>
         <w:spacing w:after="120"/>
@@ -2538,6 +4110,7 @@
   <w:style w:type="character" w:default="1" w:styleId="Fontepargpadro">
     <w:name w:val="Default Paragraph Font"/>
     <w:uiPriority w:val="1"/>
+    <w:semiHidden/>
     <w:unhideWhenUsed/>
   </w:style>
   <w:style w:type="table" w:default="1" w:styleId="Tabelanormal">

</xml_diff>

<commit_message>
mudança no banco de dados
</commit_message>
<xml_diff>
--- a/Documentacao/Documentação_ChessCode.docx
+++ b/Documentacao/Documentação_ChessCode.docx
@@ -4,6 +4,57 @@
   <w:body>
     <w:p>
       <w:r>
+        <w:t>SPTECH – ANÁLISE E DESENVOLVIMENTO DE SISTEMAS</w:t>
+      </w:r>
+    </w:p>
+    <w:p/>
+    <w:p>
+      <w:r>
+        <w:t>Mateus Mamani Jimenez</w:t>
+      </w:r>
+    </w:p>
+    <w:p/>
+    <w:p>
+      <w:proofErr w:type="spellStart"/>
+      <w:r>
+        <w:t>ChessCode</w:t>
+      </w:r>
+      <w:proofErr w:type="spellEnd"/>
+      <w:r>
+        <w:t xml:space="preserve"> – Projeto Individual</w:t>
+      </w:r>
+    </w:p>
+    <w:p/>
+    <w:p/>
+    <w:p/>
+    <w:p/>
+    <w:p/>
+    <w:p/>
+    <w:p/>
+    <w:p/>
+    <w:p/>
+    <w:p/>
+    <w:p/>
+    <w:p/>
+    <w:p/>
+    <w:p/>
+    <w:p/>
+    <w:p/>
+    <w:p/>
+    <w:p/>
+    <w:p/>
+    <w:p/>
+    <w:p/>
+    <w:p/>
+    <w:p/>
+    <w:p/>
+    <w:p/>
+    <w:p/>
+    <w:p/>
+    <w:p/>
+    <w:p/>
+    <w:p>
+      <w:r>
         <w:t>1.Contexto</w:t>
       </w:r>
     </w:p>
@@ -159,6 +210,7 @@
         <w:rPr>
           <w:noProof/>
         </w:rPr>
+        <w:lastRenderedPageBreak/>
         <w:drawing>
           <wp:inline distT="0" distB="0" distL="0" distR="0" wp14:anchorId="2BE9889C" wp14:editId="1977ABF6">
             <wp:extent cx="5120640" cy="3558540"/>
@@ -223,7 +275,6 @@
     <w:p/>
     <w:p>
       <w:r>
-        <w:lastRenderedPageBreak/>
         <w:t>1.2 História do xadrez</w:t>
       </w:r>
     </w:p>
@@ -441,10 +492,11 @@
         <w:rPr>
           <w:noProof/>
         </w:rPr>
+        <w:lastRenderedPageBreak/>
         <w:drawing>
-          <wp:inline distT="0" distB="0" distL="0" distR="0" wp14:anchorId="776DACF5" wp14:editId="4B5CD111">
-            <wp:extent cx="5400040" cy="3387090"/>
-            <wp:effectExtent l="0" t="0" r="0" b="3810"/>
+          <wp:inline distT="0" distB="0" distL="0" distR="0" wp14:anchorId="776DACF5" wp14:editId="57ECECBE">
+            <wp:extent cx="5400040" cy="3136900"/>
+            <wp:effectExtent l="0" t="0" r="0" b="6350"/>
             <wp:docPr id="1653459636" name="Imagem 2" descr="Imagem de jogo de vídeo game&#10;&#10;O conteúdo gerado por IA pode estar incorreto."/>
             <wp:cNvGraphicFramePr>
               <a:graphicFrameLocks xmlns:a="http://schemas.openxmlformats.org/drawingml/2006/main" noChangeAspect="1"/>
@@ -474,7 +526,7 @@
                   <pic:spPr bwMode="auto">
                     <a:xfrm>
                       <a:off x="0" y="0"/>
-                      <a:ext cx="5400040" cy="3387090"/>
+                      <a:ext cx="5400040" cy="3136900"/>
                     </a:xfrm>
                     <a:prstGeom prst="rect">
                       <a:avLst/>
@@ -544,11 +596,7 @@
         <w:t xml:space="preserve">o </w:t>
       </w:r>
       <w:r>
-        <w:t xml:space="preserve">conhecemos atualmente. Essas regras foram sendo adotadas primeiramente na Itália e Espanha. Os Peões adquiriram a capacidade de andar </w:t>
-      </w:r>
-      <w:r>
-        <w:lastRenderedPageBreak/>
-        <w:t xml:space="preserve">duas casas em linha reta no seu primeiro movimento e de tomar outros peões </w:t>
+        <w:t xml:space="preserve">conhecemos atualmente. Essas regras foram sendo adotadas primeiramente na Itália e Espanha. Os Peões adquiriram a capacidade de andar duas casas em linha reta no seu primeiro movimento e de tomar outros peões </w:t>
       </w:r>
       <w:proofErr w:type="spellStart"/>
       <w:r>
@@ -738,7 +786,11 @@
         <w:t xml:space="preserve"> </w:t>
       </w:r>
       <w:r>
-        <w:t>Esse evento marcou o início da era moderna do xadrez, consolidando-o como um esporte intelectual praticado em todo o mundo.</w:t>
+        <w:t xml:space="preserve">Esse evento </w:t>
+      </w:r>
+      <w:r>
+        <w:lastRenderedPageBreak/>
+        <w:t>marcou o início da era moderna do xadrez, consolidando-o como um esporte intelectual praticado em todo o mundo.</w:t>
       </w:r>
     </w:p>
     <w:p>
@@ -929,11 +981,7 @@
       </w:r>
       <w:proofErr w:type="gramEnd"/>
       <w:r>
-        <w:t xml:space="preserve"> com crianças de oito escolas que escolheram </w:t>
-      </w:r>
-      <w:r>
-        <w:lastRenderedPageBreak/>
-        <w:t>outras atividades, como futebol e basquete. A pesquisa concluiu que, após um ano de prática, os jovens que jogavam xadrez tiveram um desempenho melhor em testes que mediam a atenção, a organização, a velocidade, o planejamento e a resolução de problemas.</w:t>
+        <w:t xml:space="preserve"> com crianças de oito escolas que escolheram outras atividades, como futebol e basquete. A pesquisa concluiu que, após um ano de prática, os jovens que jogavam xadrez tiveram um desempenho melhor em testes que mediam a atenção, a organização, a velocidade, o planejamento e a resolução de problemas.</w:t>
       </w:r>
     </w:p>
     <w:p/>
@@ -1009,6 +1057,7 @@
     <w:p/>
     <w:p>
       <w:r>
+        <w:lastRenderedPageBreak/>
         <w:t>2. Objetivos</w:t>
       </w:r>
     </w:p>
@@ -1140,7 +1189,6 @@
         <w:t>conheçam sua história.</w:t>
       </w:r>
     </w:p>
-    <w:p/>
     <w:p>
       <w:r>
         <w:t>4. Escopo</w:t>
@@ -1153,7 +1201,6 @@
     </w:p>
     <w:p>
       <w:r>
-        <w:lastRenderedPageBreak/>
         <w:t xml:space="preserve">Desenvolver um website </w:t>
       </w:r>
       <w:r>
@@ -1300,6 +1347,7 @@
         <w:contextualSpacing w:val="0"/>
       </w:pPr>
       <w:r>
+        <w:lastRenderedPageBreak/>
         <w:t>Website que contará a história do xadrez;</w:t>
       </w:r>
     </w:p>
@@ -1350,13 +1398,6 @@
       <w:r>
         <w:t>campeões mundiais de xadrez;</w:t>
       </w:r>
-    </w:p>
-    <w:p>
-      <w:pPr>
-        <w:pStyle w:val="PargrafodaLista"/>
-        <w:ind w:left="714"/>
-        <w:contextualSpacing w:val="0"/>
-      </w:pPr>
     </w:p>
     <w:p>
       <w:pPr>
@@ -2675,7 +2716,6 @@
                 <w:lang w:eastAsia="pt-BR"/>
                 <w14:ligatures w14:val="none"/>
               </w:rPr>
-              <w:lastRenderedPageBreak/>
               <w:t>Equipe</w:t>
             </w:r>
           </w:p>
@@ -3022,6 +3062,442 @@
       <w:pPr>
         <w:spacing w:after="120"/>
       </w:pPr>
+      <w:r>
+        <w:t>Requisitos:</w:t>
+      </w:r>
+    </w:p>
+    <w:p>
+      <w:pPr>
+        <w:spacing w:after="120"/>
+      </w:pPr>
+      <w:r>
+        <w:lastRenderedPageBreak/>
+        <w:drawing>
+          <wp:inline distT="0" distB="0" distL="0" distR="0" wp14:anchorId="48853B9C" wp14:editId="198D8412">
+            <wp:extent cx="5400040" cy="7245350"/>
+            <wp:effectExtent l="0" t="0" r="0" b="0"/>
+            <wp:docPr id="1109779491" name="Imagem 1"/>
+            <wp:cNvGraphicFramePr>
+              <a:graphicFrameLocks xmlns:a="http://schemas.openxmlformats.org/drawingml/2006/main" noChangeAspect="1"/>
+            </wp:cNvGraphicFramePr>
+            <a:graphic xmlns:a="http://schemas.openxmlformats.org/drawingml/2006/main">
+              <a:graphicData uri="http://schemas.openxmlformats.org/drawingml/2006/picture">
+                <pic:pic xmlns:pic="http://schemas.openxmlformats.org/drawingml/2006/picture">
+                  <pic:nvPicPr>
+                    <pic:cNvPr id="0" name="Picture 1"/>
+                    <pic:cNvPicPr>
+                      <a:picLocks noChangeAspect="1" noChangeArrowheads="1"/>
+                    </pic:cNvPicPr>
+                  </pic:nvPicPr>
+                  <pic:blipFill>
+                    <a:blip r:embed="rId9">
+                      <a:extLst>
+                        <a:ext uri="{28A0092B-C50C-407E-A947-70E740481C1C}">
+                          <a14:useLocalDpi xmlns:a14="http://schemas.microsoft.com/office/drawing/2010/main" val="0"/>
+                        </a:ext>
+                      </a:extLst>
+                    </a:blip>
+                    <a:srcRect/>
+                    <a:stretch>
+                      <a:fillRect/>
+                    </a:stretch>
+                  </pic:blipFill>
+                  <pic:spPr bwMode="auto">
+                    <a:xfrm>
+                      <a:off x="0" y="0"/>
+                      <a:ext cx="5400040" cy="7245350"/>
+                    </a:xfrm>
+                    <a:prstGeom prst="rect">
+                      <a:avLst/>
+                    </a:prstGeom>
+                    <a:noFill/>
+                    <a:ln>
+                      <a:noFill/>
+                    </a:ln>
+                  </pic:spPr>
+                </pic:pic>
+              </a:graphicData>
+            </a:graphic>
+          </wp:inline>
+        </w:drawing>
+      </w:r>
+    </w:p>
+    <w:p>
+      <w:pPr>
+        <w:spacing w:after="120"/>
+      </w:pPr>
+      <w:r>
+        <w:t>Limites e Exclusões:</w:t>
+      </w:r>
+    </w:p>
+    <w:p>
+      <w:pPr>
+        <w:pStyle w:val="PargrafodaLista"/>
+        <w:numPr>
+          <w:ilvl w:val="0"/>
+          <w:numId w:val="7"/>
+        </w:numPr>
+        <w:spacing w:after="120"/>
+      </w:pPr>
+      <w:r>
+        <w:t>Não haverá criptografia de senha;</w:t>
+      </w:r>
+    </w:p>
+    <w:p>
+      <w:pPr>
+        <w:pStyle w:val="PargrafodaLista"/>
+        <w:numPr>
+          <w:ilvl w:val="0"/>
+          <w:numId w:val="7"/>
+        </w:numPr>
+        <w:spacing w:after="120"/>
+      </w:pPr>
+      <w:r>
+        <w:t>Será necessário um dispositivo com acesso a internet para acessar o website;</w:t>
+      </w:r>
+    </w:p>
+    <w:p>
+      <w:pPr>
+        <w:pStyle w:val="PargrafodaLista"/>
+        <w:numPr>
+          <w:ilvl w:val="0"/>
+          <w:numId w:val="7"/>
+        </w:numPr>
+        <w:spacing w:after="120"/>
+      </w:pPr>
+      <w:r>
+        <w:t>Será necessário o uso de algum navegador web (Firefox, Edge ou Chrome)</w:t>
+      </w:r>
+    </w:p>
+    <w:p>
+      <w:pPr>
+        <w:pStyle w:val="PargrafodaLista"/>
+        <w:numPr>
+          <w:ilvl w:val="0"/>
+          <w:numId w:val="7"/>
+        </w:numPr>
+        <w:spacing w:after="120"/>
+      </w:pPr>
+      <w:r>
+        <w:t>Não será responsivo para celular;</w:t>
+      </w:r>
+    </w:p>
+    <w:p>
+      <w:pPr>
+        <w:pStyle w:val="PargrafodaLista"/>
+        <w:numPr>
+          <w:ilvl w:val="0"/>
+          <w:numId w:val="7"/>
+        </w:numPr>
+        <w:spacing w:after="120"/>
+      </w:pPr>
+      <w:r>
+        <w:lastRenderedPageBreak/>
+        <w:t>Não será possível a navegação offline</w:t>
+      </w:r>
+    </w:p>
+    <w:p>
+      <w:pPr>
+        <w:spacing w:after="120"/>
+      </w:pPr>
+      <w:r>
+        <w:t>Macro Cronograma:</w:t>
+      </w:r>
+    </w:p>
+    <w:p>
+      <w:pPr>
+        <w:numPr>
+          <w:ilvl w:val="0"/>
+          <w:numId w:val="8"/>
+        </w:numPr>
+        <w:spacing w:after="120"/>
+        <w:rPr>
+          <w:b/>
+          <w:bCs/>
+        </w:rPr>
+      </w:pPr>
+      <w:r>
+        <w:rPr>
+          <w:b/>
+          <w:bCs/>
+        </w:rPr>
+        <w:t xml:space="preserve">Sprint 1 </w:t>
+      </w:r>
+      <w:r>
+        <w:rPr>
+          <w:b/>
+          <w:bCs/>
+        </w:rPr>
+        <w:t>-</w:t>
+      </w:r>
+      <w:r>
+        <w:rPr>
+          <w:b/>
+          <w:bCs/>
+        </w:rPr>
+        <w:t xml:space="preserve"> 01/05 até 07/05;</w:t>
+      </w:r>
+    </w:p>
+    <w:p>
+      <w:pPr>
+        <w:numPr>
+          <w:ilvl w:val="0"/>
+          <w:numId w:val="8"/>
+        </w:numPr>
+        <w:spacing w:after="120"/>
+        <w:rPr>
+          <w:b/>
+          <w:bCs/>
+        </w:rPr>
+      </w:pPr>
+      <w:r>
+        <w:rPr>
+          <w:b/>
+          <w:bCs/>
+        </w:rPr>
+        <w:t xml:space="preserve">Sprint 2 </w:t>
+      </w:r>
+      <w:r>
+        <w:rPr>
+          <w:b/>
+          <w:bCs/>
+        </w:rPr>
+        <w:t>-</w:t>
+      </w:r>
+      <w:r>
+        <w:rPr>
+          <w:b/>
+          <w:bCs/>
+        </w:rPr>
+        <w:t xml:space="preserve"> 07/05 até 14/05;</w:t>
+      </w:r>
+    </w:p>
+    <w:p>
+      <w:pPr>
+        <w:numPr>
+          <w:ilvl w:val="0"/>
+          <w:numId w:val="8"/>
+        </w:numPr>
+        <w:spacing w:after="120"/>
+        <w:rPr>
+          <w:b/>
+          <w:bCs/>
+        </w:rPr>
+      </w:pPr>
+      <w:r>
+        <w:rPr>
+          <w:b/>
+          <w:bCs/>
+        </w:rPr>
+        <w:t xml:space="preserve">Sprint 3 </w:t>
+      </w:r>
+      <w:r>
+        <w:rPr>
+          <w:b/>
+          <w:bCs/>
+        </w:rPr>
+        <w:t>-</w:t>
+      </w:r>
+      <w:r>
+        <w:rPr>
+          <w:b/>
+          <w:bCs/>
+        </w:rPr>
+        <w:t xml:space="preserve"> 14/08 até 21/05;</w:t>
+      </w:r>
+    </w:p>
+    <w:p>
+      <w:pPr>
+        <w:numPr>
+          <w:ilvl w:val="0"/>
+          <w:numId w:val="8"/>
+        </w:numPr>
+        <w:spacing w:after="120"/>
+        <w:rPr>
+          <w:b/>
+          <w:bCs/>
+        </w:rPr>
+      </w:pPr>
+      <w:r>
+        <w:rPr>
+          <w:b/>
+          <w:bCs/>
+        </w:rPr>
+        <w:t xml:space="preserve">Sprint 4 </w:t>
+      </w:r>
+      <w:r>
+        <w:rPr>
+          <w:b/>
+          <w:bCs/>
+        </w:rPr>
+        <w:t>-</w:t>
+      </w:r>
+      <w:r>
+        <w:rPr>
+          <w:b/>
+          <w:bCs/>
+        </w:rPr>
+        <w:t xml:space="preserve"> 21/05 até 28/05.</w:t>
+      </w:r>
+    </w:p>
+    <w:p>
+      <w:pPr>
+        <w:spacing w:after="120"/>
+        <w:rPr>
+          <w:b/>
+          <w:bCs/>
+        </w:rPr>
+      </w:pPr>
+      <w:r>
+        <w:rPr>
+          <w:b/>
+          <w:bCs/>
+        </w:rPr>
+        <w:t>Riscos e Restrições:</w:t>
+      </w:r>
+    </w:p>
+    <w:p>
+      <w:pPr>
+        <w:numPr>
+          <w:ilvl w:val="0"/>
+          <w:numId w:val="9"/>
+        </w:numPr>
+        <w:spacing w:after="120"/>
+        <w:rPr>
+          <w:b/>
+          <w:bCs/>
+        </w:rPr>
+      </w:pPr>
+      <w:r>
+        <w:rPr>
+          <w:b/>
+          <w:bCs/>
+        </w:rPr>
+        <w:t>Falha na conexão do Banco de Dados;</w:t>
+      </w:r>
+    </w:p>
+    <w:p>
+      <w:pPr>
+        <w:numPr>
+          <w:ilvl w:val="0"/>
+          <w:numId w:val="9"/>
+        </w:numPr>
+        <w:spacing w:after="120"/>
+        <w:rPr>
+          <w:b/>
+          <w:bCs/>
+        </w:rPr>
+      </w:pPr>
+      <w:r>
+        <w:rPr>
+          <w:b/>
+          <w:bCs/>
+        </w:rPr>
+        <w:t>Não exibição das informações do usuário na tela inicial;</w:t>
+      </w:r>
+    </w:p>
+    <w:p>
+      <w:pPr>
+        <w:numPr>
+          <w:ilvl w:val="0"/>
+          <w:numId w:val="9"/>
+        </w:numPr>
+        <w:spacing w:after="120"/>
+        <w:rPr>
+          <w:b/>
+          <w:bCs/>
+        </w:rPr>
+      </w:pPr>
+      <w:r>
+        <w:rPr>
+          <w:b/>
+          <w:bCs/>
+        </w:rPr>
+        <w:t>Dashboard do gerente com mal funcionamento ou dados inconsistentes;</w:t>
+      </w:r>
+    </w:p>
+    <w:p>
+      <w:pPr>
+        <w:numPr>
+          <w:ilvl w:val="0"/>
+          <w:numId w:val="9"/>
+        </w:numPr>
+        <w:spacing w:after="120"/>
+        <w:rPr>
+          <w:b/>
+          <w:bCs/>
+        </w:rPr>
+      </w:pPr>
+      <w:r>
+        <w:rPr>
+          <w:b/>
+          <w:bCs/>
+        </w:rPr>
+        <w:t>Responsividade não funcionando corretamente;</w:t>
+      </w:r>
+    </w:p>
+    <w:p>
+      <w:pPr>
+        <w:numPr>
+          <w:ilvl w:val="0"/>
+          <w:numId w:val="9"/>
+        </w:numPr>
+        <w:spacing w:after="120"/>
+        <w:rPr>
+          <w:b/>
+          <w:bCs/>
+        </w:rPr>
+      </w:pPr>
+      <w:r>
+        <w:rPr>
+          <w:b/>
+          <w:bCs/>
+        </w:rPr>
+        <w:t>Corrompimento de algum arquivo importante;</w:t>
+      </w:r>
+    </w:p>
+    <w:p>
+      <w:pPr>
+        <w:numPr>
+          <w:ilvl w:val="0"/>
+          <w:numId w:val="9"/>
+        </w:numPr>
+        <w:spacing w:after="120"/>
+        <w:rPr>
+          <w:b/>
+          <w:bCs/>
+        </w:rPr>
+      </w:pPr>
+      <w:r>
+        <w:rPr>
+          <w:b/>
+          <w:bCs/>
+        </w:rPr>
+        <w:t>Não funcionamento do cadastro e login do formulário.</w:t>
+      </w:r>
+    </w:p>
+    <w:p>
+      <w:pPr>
+        <w:spacing w:after="120"/>
+        <w:rPr>
+          <w:b/>
+          <w:bCs/>
+        </w:rPr>
+      </w:pPr>
+    </w:p>
+    <w:p>
+      <w:pPr>
+        <w:spacing w:after="120"/>
+        <w:rPr>
+          <w:b/>
+          <w:bCs/>
+        </w:rPr>
+      </w:pPr>
+    </w:p>
+    <w:p>
+      <w:pPr>
+        <w:spacing w:after="120"/>
+      </w:pPr>
     </w:p>
     <w:p>
       <w:pPr>
@@ -3267,6 +3743,345 @@
     </w:lvl>
   </w:abstractNum>
   <w:abstractNum w:abstractNumId="2" w15:restartNumberingAfterBreak="0">
+    <w:nsid w:val="21823F47"/>
+    <w:multiLevelType w:val="hybridMultilevel"/>
+    <w:tmpl w:val="A2D680AC"/>
+    <w:lvl w:ilvl="0" w:tplc="04160001">
+      <w:start w:val="1"/>
+      <w:numFmt w:val="bullet"/>
+      <w:lvlText w:val=""/>
+      <w:lvlJc w:val="left"/>
+      <w:pPr>
+        <w:ind w:left="720" w:hanging="360"/>
+      </w:pPr>
+      <w:rPr>
+        <w:rFonts w:ascii="Symbol" w:hAnsi="Symbol" w:hint="default"/>
+      </w:rPr>
+    </w:lvl>
+    <w:lvl w:ilvl="1" w:tplc="04160003">
+      <w:start w:val="1"/>
+      <w:numFmt w:val="bullet"/>
+      <w:lvlText w:val="o"/>
+      <w:lvlJc w:val="left"/>
+      <w:pPr>
+        <w:ind w:left="1440" w:hanging="360"/>
+      </w:pPr>
+      <w:rPr>
+        <w:rFonts w:ascii="Courier New" w:hAnsi="Courier New" w:cs="Courier New" w:hint="default"/>
+      </w:rPr>
+    </w:lvl>
+    <w:lvl w:ilvl="2" w:tplc="04160005">
+      <w:start w:val="1"/>
+      <w:numFmt w:val="bullet"/>
+      <w:lvlText w:val=""/>
+      <w:lvlJc w:val="left"/>
+      <w:pPr>
+        <w:ind w:left="2160" w:hanging="360"/>
+      </w:pPr>
+      <w:rPr>
+        <w:rFonts w:ascii="Wingdings" w:hAnsi="Wingdings" w:hint="default"/>
+      </w:rPr>
+    </w:lvl>
+    <w:lvl w:ilvl="3" w:tplc="04160001">
+      <w:start w:val="1"/>
+      <w:numFmt w:val="bullet"/>
+      <w:lvlText w:val=""/>
+      <w:lvlJc w:val="left"/>
+      <w:pPr>
+        <w:ind w:left="2880" w:hanging="360"/>
+      </w:pPr>
+      <w:rPr>
+        <w:rFonts w:ascii="Symbol" w:hAnsi="Symbol" w:hint="default"/>
+      </w:rPr>
+    </w:lvl>
+    <w:lvl w:ilvl="4" w:tplc="04160003">
+      <w:start w:val="1"/>
+      <w:numFmt w:val="bullet"/>
+      <w:lvlText w:val="o"/>
+      <w:lvlJc w:val="left"/>
+      <w:pPr>
+        <w:ind w:left="3600" w:hanging="360"/>
+      </w:pPr>
+      <w:rPr>
+        <w:rFonts w:ascii="Courier New" w:hAnsi="Courier New" w:cs="Courier New" w:hint="default"/>
+      </w:rPr>
+    </w:lvl>
+    <w:lvl w:ilvl="5" w:tplc="04160005">
+      <w:start w:val="1"/>
+      <w:numFmt w:val="bullet"/>
+      <w:lvlText w:val=""/>
+      <w:lvlJc w:val="left"/>
+      <w:pPr>
+        <w:ind w:left="4320" w:hanging="360"/>
+      </w:pPr>
+      <w:rPr>
+        <w:rFonts w:ascii="Wingdings" w:hAnsi="Wingdings" w:hint="default"/>
+      </w:rPr>
+    </w:lvl>
+    <w:lvl w:ilvl="6" w:tplc="04160001">
+      <w:start w:val="1"/>
+      <w:numFmt w:val="bullet"/>
+      <w:lvlText w:val=""/>
+      <w:lvlJc w:val="left"/>
+      <w:pPr>
+        <w:ind w:left="5040" w:hanging="360"/>
+      </w:pPr>
+      <w:rPr>
+        <w:rFonts w:ascii="Symbol" w:hAnsi="Symbol" w:hint="default"/>
+      </w:rPr>
+    </w:lvl>
+    <w:lvl w:ilvl="7" w:tplc="04160003">
+      <w:start w:val="1"/>
+      <w:numFmt w:val="bullet"/>
+      <w:lvlText w:val="o"/>
+      <w:lvlJc w:val="left"/>
+      <w:pPr>
+        <w:ind w:left="5760" w:hanging="360"/>
+      </w:pPr>
+      <w:rPr>
+        <w:rFonts w:ascii="Courier New" w:hAnsi="Courier New" w:cs="Courier New" w:hint="default"/>
+      </w:rPr>
+    </w:lvl>
+    <w:lvl w:ilvl="8" w:tplc="04160005">
+      <w:start w:val="1"/>
+      <w:numFmt w:val="bullet"/>
+      <w:lvlText w:val=""/>
+      <w:lvlJc w:val="left"/>
+      <w:pPr>
+        <w:ind w:left="6480" w:hanging="360"/>
+      </w:pPr>
+      <w:rPr>
+        <w:rFonts w:ascii="Wingdings" w:hAnsi="Wingdings" w:hint="default"/>
+      </w:rPr>
+    </w:lvl>
+  </w:abstractNum>
+  <w:abstractNum w:abstractNumId="3" w15:restartNumberingAfterBreak="0">
+    <w:nsid w:val="26C05747"/>
+    <w:multiLevelType w:val="hybridMultilevel"/>
+    <w:tmpl w:val="E8627D66"/>
+    <w:lvl w:ilvl="0" w:tplc="04160001">
+      <w:start w:val="1"/>
+      <w:numFmt w:val="bullet"/>
+      <w:lvlText w:val=""/>
+      <w:lvlJc w:val="left"/>
+      <w:pPr>
+        <w:ind w:left="720" w:hanging="360"/>
+      </w:pPr>
+      <w:rPr>
+        <w:rFonts w:ascii="Symbol" w:hAnsi="Symbol" w:hint="default"/>
+      </w:rPr>
+    </w:lvl>
+    <w:lvl w:ilvl="1" w:tplc="04160003" w:tentative="1">
+      <w:start w:val="1"/>
+      <w:numFmt w:val="bullet"/>
+      <w:lvlText w:val="o"/>
+      <w:lvlJc w:val="left"/>
+      <w:pPr>
+        <w:ind w:left="1440" w:hanging="360"/>
+      </w:pPr>
+      <w:rPr>
+        <w:rFonts w:ascii="Courier New" w:hAnsi="Courier New" w:cs="Courier New" w:hint="default"/>
+      </w:rPr>
+    </w:lvl>
+    <w:lvl w:ilvl="2" w:tplc="04160005" w:tentative="1">
+      <w:start w:val="1"/>
+      <w:numFmt w:val="bullet"/>
+      <w:lvlText w:val=""/>
+      <w:lvlJc w:val="left"/>
+      <w:pPr>
+        <w:ind w:left="2160" w:hanging="360"/>
+      </w:pPr>
+      <w:rPr>
+        <w:rFonts w:ascii="Wingdings" w:hAnsi="Wingdings" w:hint="default"/>
+      </w:rPr>
+    </w:lvl>
+    <w:lvl w:ilvl="3" w:tplc="04160001" w:tentative="1">
+      <w:start w:val="1"/>
+      <w:numFmt w:val="bullet"/>
+      <w:lvlText w:val=""/>
+      <w:lvlJc w:val="left"/>
+      <w:pPr>
+        <w:ind w:left="2880" w:hanging="360"/>
+      </w:pPr>
+      <w:rPr>
+        <w:rFonts w:ascii="Symbol" w:hAnsi="Symbol" w:hint="default"/>
+      </w:rPr>
+    </w:lvl>
+    <w:lvl w:ilvl="4" w:tplc="04160003" w:tentative="1">
+      <w:start w:val="1"/>
+      <w:numFmt w:val="bullet"/>
+      <w:lvlText w:val="o"/>
+      <w:lvlJc w:val="left"/>
+      <w:pPr>
+        <w:ind w:left="3600" w:hanging="360"/>
+      </w:pPr>
+      <w:rPr>
+        <w:rFonts w:ascii="Courier New" w:hAnsi="Courier New" w:cs="Courier New" w:hint="default"/>
+      </w:rPr>
+    </w:lvl>
+    <w:lvl w:ilvl="5" w:tplc="04160005" w:tentative="1">
+      <w:start w:val="1"/>
+      <w:numFmt w:val="bullet"/>
+      <w:lvlText w:val=""/>
+      <w:lvlJc w:val="left"/>
+      <w:pPr>
+        <w:ind w:left="4320" w:hanging="360"/>
+      </w:pPr>
+      <w:rPr>
+        <w:rFonts w:ascii="Wingdings" w:hAnsi="Wingdings" w:hint="default"/>
+      </w:rPr>
+    </w:lvl>
+    <w:lvl w:ilvl="6" w:tplc="04160001" w:tentative="1">
+      <w:start w:val="1"/>
+      <w:numFmt w:val="bullet"/>
+      <w:lvlText w:val=""/>
+      <w:lvlJc w:val="left"/>
+      <w:pPr>
+        <w:ind w:left="5040" w:hanging="360"/>
+      </w:pPr>
+      <w:rPr>
+        <w:rFonts w:ascii="Symbol" w:hAnsi="Symbol" w:hint="default"/>
+      </w:rPr>
+    </w:lvl>
+    <w:lvl w:ilvl="7" w:tplc="04160003" w:tentative="1">
+      <w:start w:val="1"/>
+      <w:numFmt w:val="bullet"/>
+      <w:lvlText w:val="o"/>
+      <w:lvlJc w:val="left"/>
+      <w:pPr>
+        <w:ind w:left="5760" w:hanging="360"/>
+      </w:pPr>
+      <w:rPr>
+        <w:rFonts w:ascii="Courier New" w:hAnsi="Courier New" w:cs="Courier New" w:hint="default"/>
+      </w:rPr>
+    </w:lvl>
+    <w:lvl w:ilvl="8" w:tplc="04160005" w:tentative="1">
+      <w:start w:val="1"/>
+      <w:numFmt w:val="bullet"/>
+      <w:lvlText w:val=""/>
+      <w:lvlJc w:val="left"/>
+      <w:pPr>
+        <w:ind w:left="6480" w:hanging="360"/>
+      </w:pPr>
+      <w:rPr>
+        <w:rFonts w:ascii="Wingdings" w:hAnsi="Wingdings" w:hint="default"/>
+      </w:rPr>
+    </w:lvl>
+  </w:abstractNum>
+  <w:abstractNum w:abstractNumId="4" w15:restartNumberingAfterBreak="0">
+    <w:nsid w:val="37D704E9"/>
+    <w:multiLevelType w:val="hybridMultilevel"/>
+    <w:tmpl w:val="05BAFD9A"/>
+    <w:lvl w:ilvl="0" w:tplc="04160001">
+      <w:start w:val="1"/>
+      <w:numFmt w:val="bullet"/>
+      <w:lvlText w:val=""/>
+      <w:lvlJc w:val="left"/>
+      <w:pPr>
+        <w:ind w:left="720" w:hanging="360"/>
+      </w:pPr>
+      <w:rPr>
+        <w:rFonts w:ascii="Symbol" w:hAnsi="Symbol" w:hint="default"/>
+      </w:rPr>
+    </w:lvl>
+    <w:lvl w:ilvl="1" w:tplc="04160003">
+      <w:start w:val="1"/>
+      <w:numFmt w:val="bullet"/>
+      <w:lvlText w:val="o"/>
+      <w:lvlJc w:val="left"/>
+      <w:pPr>
+        <w:ind w:left="1440" w:hanging="360"/>
+      </w:pPr>
+      <w:rPr>
+        <w:rFonts w:ascii="Courier New" w:hAnsi="Courier New" w:cs="Courier New" w:hint="default"/>
+      </w:rPr>
+    </w:lvl>
+    <w:lvl w:ilvl="2" w:tplc="04160005">
+      <w:start w:val="1"/>
+      <w:numFmt w:val="bullet"/>
+      <w:lvlText w:val=""/>
+      <w:lvlJc w:val="left"/>
+      <w:pPr>
+        <w:ind w:left="2160" w:hanging="360"/>
+      </w:pPr>
+      <w:rPr>
+        <w:rFonts w:ascii="Wingdings" w:hAnsi="Wingdings" w:hint="default"/>
+      </w:rPr>
+    </w:lvl>
+    <w:lvl w:ilvl="3" w:tplc="04160001">
+      <w:start w:val="1"/>
+      <w:numFmt w:val="bullet"/>
+      <w:lvlText w:val=""/>
+      <w:lvlJc w:val="left"/>
+      <w:pPr>
+        <w:ind w:left="2880" w:hanging="360"/>
+      </w:pPr>
+      <w:rPr>
+        <w:rFonts w:ascii="Symbol" w:hAnsi="Symbol" w:hint="default"/>
+      </w:rPr>
+    </w:lvl>
+    <w:lvl w:ilvl="4" w:tplc="04160003">
+      <w:start w:val="1"/>
+      <w:numFmt w:val="bullet"/>
+      <w:lvlText w:val="o"/>
+      <w:lvlJc w:val="left"/>
+      <w:pPr>
+        <w:ind w:left="3600" w:hanging="360"/>
+      </w:pPr>
+      <w:rPr>
+        <w:rFonts w:ascii="Courier New" w:hAnsi="Courier New" w:cs="Courier New" w:hint="default"/>
+      </w:rPr>
+    </w:lvl>
+    <w:lvl w:ilvl="5" w:tplc="04160005">
+      <w:start w:val="1"/>
+      <w:numFmt w:val="bullet"/>
+      <w:lvlText w:val=""/>
+      <w:lvlJc w:val="left"/>
+      <w:pPr>
+        <w:ind w:left="4320" w:hanging="360"/>
+      </w:pPr>
+      <w:rPr>
+        <w:rFonts w:ascii="Wingdings" w:hAnsi="Wingdings" w:hint="default"/>
+      </w:rPr>
+    </w:lvl>
+    <w:lvl w:ilvl="6" w:tplc="04160001">
+      <w:start w:val="1"/>
+      <w:numFmt w:val="bullet"/>
+      <w:lvlText w:val=""/>
+      <w:lvlJc w:val="left"/>
+      <w:pPr>
+        <w:ind w:left="5040" w:hanging="360"/>
+      </w:pPr>
+      <w:rPr>
+        <w:rFonts w:ascii="Symbol" w:hAnsi="Symbol" w:hint="default"/>
+      </w:rPr>
+    </w:lvl>
+    <w:lvl w:ilvl="7" w:tplc="04160003">
+      <w:start w:val="1"/>
+      <w:numFmt w:val="bullet"/>
+      <w:lvlText w:val="o"/>
+      <w:lvlJc w:val="left"/>
+      <w:pPr>
+        <w:ind w:left="5760" w:hanging="360"/>
+      </w:pPr>
+      <w:rPr>
+        <w:rFonts w:ascii="Courier New" w:hAnsi="Courier New" w:cs="Courier New" w:hint="default"/>
+      </w:rPr>
+    </w:lvl>
+    <w:lvl w:ilvl="8" w:tplc="04160005">
+      <w:start w:val="1"/>
+      <w:numFmt w:val="bullet"/>
+      <w:lvlText w:val=""/>
+      <w:lvlJc w:val="left"/>
+      <w:pPr>
+        <w:ind w:left="6480" w:hanging="360"/>
+      </w:pPr>
+      <w:rPr>
+        <w:rFonts w:ascii="Wingdings" w:hAnsi="Wingdings" w:hint="default"/>
+      </w:rPr>
+    </w:lvl>
+  </w:abstractNum>
+  <w:abstractNum w:abstractNumId="5" w15:restartNumberingAfterBreak="0">
     <w:nsid w:val="5B2A1A9C"/>
     <w:multiLevelType w:val="hybridMultilevel"/>
     <w:tmpl w:val="FE1CFF1A"/>
@@ -3379,7 +4194,7 @@
       </w:rPr>
     </w:lvl>
   </w:abstractNum>
-  <w:abstractNum w:abstractNumId="3" w15:restartNumberingAfterBreak="0">
+  <w:abstractNum w:abstractNumId="6" w15:restartNumberingAfterBreak="0">
     <w:nsid w:val="5CFE518E"/>
     <w:multiLevelType w:val="hybridMultilevel"/>
     <w:tmpl w:val="04C8CC58"/>
@@ -3591,7 +4406,7 @@
       </w:rPr>
     </w:lvl>
   </w:abstractNum>
-  <w:abstractNum w:abstractNumId="4" w15:restartNumberingAfterBreak="0">
+  <w:abstractNum w:abstractNumId="7" w15:restartNumberingAfterBreak="0">
     <w:nsid w:val="78F8166D"/>
     <w:multiLevelType w:val="hybridMultilevel"/>
     <w:tmpl w:val="ED7C3124"/>
@@ -3711,16 +4526,43 @@
     <w:abstractNumId w:val="0"/>
   </w:num>
   <w:num w:numId="3" w16cid:durableId="778185712">
-    <w:abstractNumId w:val="2"/>
+    <w:abstractNumId w:val="5"/>
   </w:num>
   <w:num w:numId="4" w16cid:durableId="1514565056">
-    <w:abstractNumId w:val="3"/>
+    <w:abstractNumId w:val="6"/>
   </w:num>
   <w:num w:numId="5" w16cid:durableId="384571233">
     <w:abstractNumId w:val="1"/>
   </w:num>
   <w:num w:numId="6" w16cid:durableId="1032799552">
+    <w:abstractNumId w:val="7"/>
+  </w:num>
+  <w:num w:numId="7" w16cid:durableId="661590584">
+    <w:abstractNumId w:val="3"/>
+  </w:num>
+  <w:num w:numId="8" w16cid:durableId="908224992">
+    <w:abstractNumId w:val="2"/>
+    <w:lvlOverride w:ilvl="0"/>
+    <w:lvlOverride w:ilvl="1"/>
+    <w:lvlOverride w:ilvl="2"/>
+    <w:lvlOverride w:ilvl="3"/>
+    <w:lvlOverride w:ilvl="4"/>
+    <w:lvlOverride w:ilvl="5"/>
+    <w:lvlOverride w:ilvl="6"/>
+    <w:lvlOverride w:ilvl="7"/>
+    <w:lvlOverride w:ilvl="8"/>
+  </w:num>
+  <w:num w:numId="9" w16cid:durableId="1061712228">
     <w:abstractNumId w:val="4"/>
+    <w:lvlOverride w:ilvl="0"/>
+    <w:lvlOverride w:ilvl="1"/>
+    <w:lvlOverride w:ilvl="2"/>
+    <w:lvlOverride w:ilvl="3"/>
+    <w:lvlOverride w:ilvl="4"/>
+    <w:lvlOverride w:ilvl="5"/>
+    <w:lvlOverride w:ilvl="6"/>
+    <w:lvlOverride w:ilvl="7"/>
+    <w:lvlOverride w:ilvl="8"/>
   </w:num>
 </w:numbering>
 </file>
@@ -4328,7 +5170,6 @@
   <w:style w:type="character" w:default="1" w:styleId="Fontepargpadro">
     <w:name w:val="Default Paragraph Font"/>
     <w:uiPriority w:val="1"/>
-    <w:semiHidden/>
     <w:unhideWhenUsed/>
   </w:style>
   <w:style w:type="table" w:default="1" w:styleId="Tabelanormal">

</xml_diff>

<commit_message>
finalização da documentação v2
</commit_message>
<xml_diff>
--- a/Documentacao/Documentação_ChessCode.docx
+++ b/Documentacao/Documentação_ChessCode.docx
@@ -121,62 +121,36 @@
         </w:rPr>
         <w:t xml:space="preserve">CHESSCODE </w:t>
       </w:r>
-      <w:proofErr w:type="gramStart"/>
       <w:r>
         <w:rPr>
           <w:sz w:val="40"/>
           <w:szCs w:val="40"/>
         </w:rPr>
-        <w:t xml:space="preserve">– </w:t>
-      </w:r>
-      <w:r>
+        <w:t>– Projeto Individual</w:t>
+      </w:r>
+    </w:p>
+    <w:p>
+      <w:pPr>
+        <w:jc w:val="center"/>
         <w:rPr>
           <w:sz w:val="40"/>
           <w:szCs w:val="40"/>
         </w:rPr>
-        <w:t xml:space="preserve"> </w:t>
-      </w:r>
+      </w:pPr>
       <w:r>
         <w:rPr>
           <w:sz w:val="40"/>
           <w:szCs w:val="40"/>
         </w:rPr>
-        <w:t>Projeto</w:t>
-      </w:r>
-      <w:proofErr w:type="gramEnd"/>
-      <w:r>
-        <w:rPr>
-          <w:sz w:val="40"/>
-          <w:szCs w:val="40"/>
-        </w:rPr>
-        <w:t xml:space="preserve"> Individual</w:t>
+        <w:t xml:space="preserve"> </w:t>
       </w:r>
     </w:p>
     <w:p>
       <w:pPr>
         <w:jc w:val="center"/>
-        <w:rPr>
-          <w:sz w:val="40"/>
-          <w:szCs w:val="40"/>
-        </w:rPr>
-      </w:pPr>
-      <w:r>
-        <w:rPr>
-          <w:sz w:val="40"/>
-          <w:szCs w:val="40"/>
-        </w:rPr>
-        <w:t xml:space="preserve"> </w:t>
-      </w:r>
-    </w:p>
-    <w:p>
-      <w:pPr>
-        <w:jc w:val="center"/>
-      </w:pPr>
-      <w:r>
-        <w:t>Autor</w:t>
-      </w:r>
-      <w:r>
-        <w:t>: Mateus Mamani Jimenez</w:t>
+      </w:pPr>
+      <w:r>
+        <w:t>Autor: Mateus Mamani Jimenez</w:t>
       </w:r>
     </w:p>
     <w:p>
@@ -1229,66 +1203,25 @@
     </w:p>
     <w:p>
       <w:r>
-        <w:t xml:space="preserve">Eu jogo xadrez desde os meus </w:t>
-      </w:r>
-      <w:r>
-        <w:rPr>
-          <w:color w:val="C00000"/>
-        </w:rPr>
-        <w:t>8</w:t>
-      </w:r>
-      <w:r>
-        <w:rPr>
-          <w:color w:val="C00000"/>
-        </w:rPr>
-        <w:t xml:space="preserve"> </w:t>
-      </w:r>
-      <w:r>
-        <w:t>anos</w:t>
-      </w:r>
-      <w:r>
-        <w:t xml:space="preserve"> idade</w:t>
-      </w:r>
-      <w:r>
-        <w:t xml:space="preserve">, conheci o jogo no primeiro ano do ensino fundamental através do meu irmão mais velho chamado </w:t>
+        <w:t>O xadrez teve um impacto profundo na minha vida. Comecei a aprender muito cedo, ainda no primeiro ano do ensino fundamental, incentivado pelo meu irmão mais velho. Desde a primeira partida, me encantei pelo jogo, e, com o tempo, essa admiração se transformou em uma verdadeira paixão.</w:t>
+      </w:r>
+    </w:p>
+    <w:p>
+      <w:r>
+        <w:t>Passei a me dedicar intensamente, pensando em xadrez dentro e fora da escola. Meu objetivo era sempre evoluir e me tornar o melhor jogador possível. Todo esse esforço valeu a pena: em apenas dois anos, me tornei uma referência na escola, sendo frequentemente citado como exemplo de dedicação e excelência no jogo. Participei de diversos torneios regionais e conquistei o título de campeão em várias edições.</w:t>
+      </w:r>
+    </w:p>
+    <w:p>
+      <w:r>
+        <w:t xml:space="preserve">Mais do que medalhas, o xadrez me trouxe benefícios duradouros. Ele desenvolveu meu raciocínio lógico, minha concentração e minha disciplina — habilidades que influenciaram diretamente minha afinidade com a área de exatas. Foi esse caminho que me levou à escolha profissional pela programação, uma área que exige lógica, estratégia e pensamento crítico. A verdade é que, sem o xadrez, talvez eu nem estivesse hoje na </w:t>
       </w:r>
       <w:proofErr w:type="spellStart"/>
       <w:r>
-        <w:t>Denilson</w:t>
+        <w:t>SPTech</w:t>
       </w:r>
       <w:proofErr w:type="spellEnd"/>
       <w:r>
-        <w:t>, que participava de um projeto escolar de xadrez que ocorria toda semana na</w:t>
-      </w:r>
-      <w:r>
-        <w:t>s</w:t>
-      </w:r>
-      <w:r>
-        <w:t xml:space="preserve"> segunda</w:t>
-      </w:r>
-      <w:r>
-        <w:t>s</w:t>
-      </w:r>
-      <w:r>
-        <w:t>, quarta</w:t>
-      </w:r>
-      <w:r>
-        <w:t>s</w:t>
-      </w:r>
-      <w:r>
-        <w:t xml:space="preserve"> e sexta feiras após o horário de aula. Nos primeiros dias de aula, ele me perguntou se eu queria</w:t>
-      </w:r>
-      <w:r>
-        <w:t xml:space="preserve"> participar junto com ele, eu não sabia nada de xadrez, mas aceitei por ter ele para me ajudar no meu desenvolvimento. Nas primeiras aulas foram ensinados os movimentos básicos de cada peça, para que assim já pudéssemos jogar contra as outras crianças </w:t>
-      </w:r>
-      <w:r>
-        <w:t xml:space="preserve">e nos desafiarmos sem o </w:t>
-      </w:r>
-      <w:r>
-        <w:t>auxílio</w:t>
-      </w:r>
-      <w:r>
-        <w:t xml:space="preserve"> dos professores</w:t>
+        <w:t>, seguindo a carreira que escolhi com tanta convicção.</w:t>
       </w:r>
     </w:p>
     <w:p/>
@@ -1440,6 +1373,7 @@
           <w:sz w:val="36"/>
           <w:szCs w:val="36"/>
         </w:rPr>
+        <w:lastRenderedPageBreak/>
         <w:t>3. Justificativa</w:t>
       </w:r>
     </w:p>
@@ -1511,11 +1445,7 @@
         <w:t xml:space="preserve">que o usuário teste </w:t>
       </w:r>
       <w:r>
-        <w:t xml:space="preserve">seus conhecimentos gerais sobre o </w:t>
-      </w:r>
-      <w:r>
-        <w:lastRenderedPageBreak/>
-        <w:t xml:space="preserve">tema, visando aumentar a visibilidade do jogo e </w:t>
+        <w:t xml:space="preserve">seus conhecimentos gerais sobre o tema, visando aumentar a visibilidade do jogo e </w:t>
       </w:r>
       <w:r>
         <w:t xml:space="preserve">o número </w:t>
@@ -2049,6 +1979,7 @@
                 <w:lang w:eastAsia="pt-BR"/>
                 <w14:ligatures w14:val="none"/>
               </w:rPr>
+              <w:lastRenderedPageBreak/>
               <w:t>Software</w:t>
             </w:r>
           </w:p>
@@ -3287,7 +3218,6 @@
           <w:b/>
           <w:bCs/>
         </w:rPr>
-        <w:lastRenderedPageBreak/>
         <w:t xml:space="preserve">4.4 </w:t>
       </w:r>
       <w:r>
@@ -3522,7 +3452,6 @@
           <w:b/>
           <w:bCs/>
         </w:rPr>
-        <w:lastRenderedPageBreak/>
         <w:t xml:space="preserve">4.5 </w:t>
       </w:r>
       <w:r>
@@ -3541,6 +3470,7 @@
         <w:rPr>
           <w:noProof/>
         </w:rPr>
+        <w:lastRenderedPageBreak/>
         <w:drawing>
           <wp:inline distT="0" distB="0" distL="0" distR="0" wp14:anchorId="48853B9C" wp14:editId="198D8412">
             <wp:extent cx="5400040" cy="7245350"/>
@@ -3655,7 +3585,6 @@
         <w:spacing w:after="120"/>
       </w:pPr>
       <w:r>
-        <w:lastRenderedPageBreak/>
         <w:t>Será necessário o uso de algum navegador web (Firefox, Edge ou Chrome)</w:t>
       </w:r>
     </w:p>
@@ -3669,6 +3598,7 @@
         <w:spacing w:after="120"/>
       </w:pPr>
       <w:r>
+        <w:lastRenderedPageBreak/>
         <w:t>Não será responsivo para celular;</w:t>
       </w:r>
     </w:p>
@@ -5525,7 +5455,6 @@
   <w:style w:type="character" w:default="1" w:styleId="Fontepargpadro">
     <w:name w:val="Default Paragraph Font"/>
     <w:uiPriority w:val="1"/>
-    <w:semiHidden/>
     <w:unhideWhenUsed/>
   </w:style>
   <w:style w:type="table" w:default="1" w:styleId="Tabelanormal">

</xml_diff>

<commit_message>
correção do nome da KPI
</commit_message>
<xml_diff>
--- a/Documentacao/Documentação_ChessCode.docx
+++ b/Documentacao/Documentação_ChessCode.docx
@@ -264,6 +264,9 @@
     </w:p>
     <w:p/>
     <w:p>
+      <w:pPr>
+        <w:jc w:val="both"/>
+      </w:pPr>
       <w:r>
         <w:t>O xadrez é um jogo</w:t>
       </w:r>
@@ -392,10 +395,14 @@
         <w:t>'o rei está morto'.</w:t>
       </w:r>
     </w:p>
-    <w:p/>
-    <w:p>
-      <w:pPr>
-        <w:jc w:val="center"/>
+    <w:p>
+      <w:pPr>
+        <w:jc w:val="both"/>
+      </w:pPr>
+    </w:p>
+    <w:p>
+      <w:pPr>
+        <w:jc w:val="both"/>
       </w:pPr>
       <w:r>
         <w:rPr>
@@ -456,15 +463,20 @@
     </w:p>
     <w:p>
       <w:pPr>
-        <w:jc w:val="center"/>
+        <w:jc w:val="both"/>
       </w:pPr>
       <w:r>
         <w:t>(Tabuleiro de xadrez montado)</w:t>
       </w:r>
     </w:p>
-    <w:p/>
-    <w:p>
-      <w:pPr>
+    <w:p>
+      <w:pPr>
+        <w:jc w:val="both"/>
+      </w:pPr>
+    </w:p>
+    <w:p>
+      <w:pPr>
+        <w:jc w:val="both"/>
         <w:rPr>
           <w:b/>
           <w:bCs/>
@@ -480,6 +492,9 @@
       </w:r>
     </w:p>
     <w:p>
+      <w:pPr>
+        <w:jc w:val="both"/>
+      </w:pPr>
       <w:r>
         <w:t xml:space="preserve">A </w:t>
       </w:r>
@@ -687,8 +702,15 @@
         <w:t xml:space="preserve"> rei se move duas casas para a direita ou esquerda, e a torre salta sobre o rei para a casa ao lado dele.</w:t>
       </w:r>
     </w:p>
-    <w:p/>
-    <w:p>
+    <w:p>
+      <w:pPr>
+        <w:jc w:val="both"/>
+      </w:pPr>
+    </w:p>
+    <w:p>
+      <w:pPr>
+        <w:jc w:val="both"/>
+      </w:pPr>
       <w:r>
         <w:rPr>
           <w:noProof/>
@@ -745,7 +767,7 @@
     </w:p>
     <w:p>
       <w:pPr>
-        <w:jc w:val="center"/>
+        <w:jc w:val="both"/>
       </w:pPr>
       <w:r>
         <w:t>(</w:t>
@@ -773,10 +795,13 @@
     </w:p>
     <w:p>
       <w:pPr>
-        <w:jc w:val="center"/>
-      </w:pPr>
-    </w:p>
-    <w:p>
+        <w:jc w:val="both"/>
+      </w:pPr>
+    </w:p>
+    <w:p>
+      <w:pPr>
+        <w:jc w:val="both"/>
+      </w:pPr>
       <w:r>
         <w:t xml:space="preserve">Por volta do ano de 1200, as regras do xadrez começaram a sofrer modificações após sua chegada na Europa, e em meados de 1475 o </w:t>
       </w:r>
@@ -826,14 +851,17 @@
           <w:i/>
           <w:iCs/>
         </w:rPr>
+        <w:t xml:space="preserve">passant </w:t>
+      </w:r>
+      <w:r>
+        <w:t>(</w:t>
+      </w:r>
+      <w:r>
+        <w:t xml:space="preserve">do francês "de </w:t>
+      </w:r>
+      <w:r>
         <w:lastRenderedPageBreak/>
-        <w:t xml:space="preserve">passant </w:t>
-      </w:r>
-      <w:r>
-        <w:t>(</w:t>
-      </w:r>
-      <w:r>
-        <w:t>do francês "de passagem"</w:t>
+        <w:t>passagem"</w:t>
       </w:r>
       <w:r>
         <w:t>,</w:t>
@@ -912,6 +940,9 @@
       </w:r>
     </w:p>
     <w:p>
+      <w:pPr>
+        <w:jc w:val="both"/>
+      </w:pPr>
       <w:r>
         <w:t xml:space="preserve">Essas mudanças rapidamente se espalharam por toda a Europa Ocidental, </w:t>
       </w:r>
@@ -935,6 +966,9 @@
       </w:r>
     </w:p>
     <w:p>
+      <w:pPr>
+        <w:jc w:val="both"/>
+      </w:pPr>
       <w:r>
         <w:t xml:space="preserve">Com a crescente popularidade do xadrez, foi organizado o primeiro torneio moderno de enxadrismo que ocorreu em 1851 na cidade de Londres, localizada na Inglaterra. </w:t>
       </w:r>
@@ -991,6 +1025,9 @@
       </w:r>
     </w:p>
     <w:p>
+      <w:pPr>
+        <w:jc w:val="both"/>
+      </w:pPr>
       <w:r>
         <w:t xml:space="preserve">1.3 </w:t>
       </w:r>
@@ -1008,6 +1045,9 @@
       </w:r>
     </w:p>
     <w:p>
+      <w:pPr>
+        <w:jc w:val="both"/>
+      </w:pPr>
       <w:r>
         <w:t xml:space="preserve">Além </w:t>
       </w:r>
@@ -1100,6 +1140,9 @@
       </w:r>
     </w:p>
     <w:p>
+      <w:pPr>
+        <w:jc w:val="both"/>
+      </w:pPr>
       <w:r>
         <w:t>U</w:t>
       </w:r>
@@ -1151,6 +1194,9 @@
       </w:r>
     </w:p>
     <w:p>
+      <w:pPr>
+        <w:jc w:val="both"/>
+      </w:pPr>
       <w:r>
         <w:t xml:space="preserve">Outro estudo mencionado no artigo de 2020 afirma que o </w:t>
       </w:r>
@@ -1178,16 +1224,21 @@
       </w:r>
       <w:proofErr w:type="gramEnd"/>
       <w:r>
-        <w:t xml:space="preserve"> com crianças de oito escolas que escolheram outras atividades, como futebol e basquete. A pesquisa concluiu que, após um </w:t>
+        <w:t xml:space="preserve"> com crianças de oito escolas que escolheram outras atividades, como futebol e basquete. A pesquisa concluiu que, após um ano de prática, os jovens que jogavam xadrez tiveram um desempenho melhor em </w:t>
       </w:r>
       <w:r>
         <w:lastRenderedPageBreak/>
-        <w:t>ano de prática, os jovens que jogavam xadrez tiveram um desempenho melhor em testes que mediam a atenção, a organização, a velocidade, o planejamento e a resolução de problemas.</w:t>
-      </w:r>
-    </w:p>
-    <w:p/>
-    <w:p>
-      <w:pPr>
+        <w:t>testes que mediam a atenção, a organização, a velocidade, o planejamento e a resolução de problemas.</w:t>
+      </w:r>
+    </w:p>
+    <w:p>
+      <w:pPr>
+        <w:jc w:val="both"/>
+      </w:pPr>
+    </w:p>
+    <w:p>
+      <w:pPr>
+        <w:jc w:val="both"/>
         <w:rPr>
           <w:b/>
           <w:bCs/>
@@ -1202,16 +1253,25 @@
       </w:r>
     </w:p>
     <w:p>
+      <w:pPr>
+        <w:jc w:val="both"/>
+      </w:pPr>
       <w:r>
         <w:t>O xadrez teve um impacto profundo na minha vida. Comecei a aprender muito cedo, ainda no primeiro ano do ensino fundamental, incentivado pelo meu irmão mais velho. Desde a primeira partida, me encantei pelo jogo, e, com o tempo, essa admiração se transformou em uma verdadeira paixão.</w:t>
       </w:r>
     </w:p>
     <w:p>
+      <w:pPr>
+        <w:jc w:val="both"/>
+      </w:pPr>
       <w:r>
         <w:t>Passei a me dedicar intensamente, pensando em xadrez dentro e fora da escola. Meu objetivo era sempre evoluir e me tornar o melhor jogador possível. Todo esse esforço valeu a pena: em apenas dois anos, me tornei uma referência na escola, sendo frequentemente citado como exemplo de dedicação e excelência no jogo. Participei de diversos torneios regionais e conquistei o título de campeão em várias edições.</w:t>
       </w:r>
     </w:p>
     <w:p>
+      <w:pPr>
+        <w:jc w:val="both"/>
+      </w:pPr>
       <w:r>
         <w:t xml:space="preserve">Mais do que medalhas, o xadrez me trouxe benefícios duradouros. Ele desenvolveu meu raciocínio lógico, minha concentração e minha disciplina — habilidades que influenciaram diretamente minha afinidade com a área de exatas. Foi esse caminho que me levou à escolha profissional pela programação, uma área que exige lógica, estratégia e pensamento crítico. A verdade é que, sem o xadrez, talvez eu nem estivesse hoje na </w:t>
       </w:r>
@@ -1224,9 +1284,14 @@
         <w:t>, seguindo a carreira que escolhi com tanta convicção.</w:t>
       </w:r>
     </w:p>
-    <w:p/>
-    <w:p>
-      <w:pPr>
+    <w:p>
+      <w:pPr>
+        <w:jc w:val="both"/>
+      </w:pPr>
+    </w:p>
+    <w:p>
+      <w:pPr>
+        <w:jc w:val="both"/>
         <w:rPr>
           <w:b/>
           <w:bCs/>
@@ -1254,6 +1319,7 @@
         <w:spacing w:after="120"/>
         <w:ind w:left="714" w:hanging="357"/>
         <w:contextualSpacing w:val="0"/>
+        <w:jc w:val="both"/>
       </w:pPr>
       <w:r>
         <w:t>Criar um website informativo que conta a história do xadrez;</w:t>
@@ -1269,6 +1335,7 @@
         <w:spacing w:after="120"/>
         <w:ind w:left="714" w:hanging="357"/>
         <w:contextualSpacing w:val="0"/>
+        <w:jc w:val="both"/>
       </w:pPr>
       <w:r>
         <w:t>Incentivar novas pessoas a jogar e conhecerem o xadrez;</w:t>
@@ -1284,6 +1351,7 @@
         <w:spacing w:after="120"/>
         <w:ind w:left="714" w:hanging="357"/>
         <w:contextualSpacing w:val="0"/>
+        <w:jc w:val="both"/>
       </w:pPr>
       <w:r>
         <w:t>Criar uma aba na qual terá todos os campões mundiais do xadrez e suas informações;</w:t>
@@ -1299,6 +1367,7 @@
         <w:spacing w:after="120"/>
         <w:ind w:left="714" w:hanging="357"/>
         <w:contextualSpacing w:val="0"/>
+        <w:jc w:val="both"/>
       </w:pPr>
       <w:r>
         <w:t xml:space="preserve">Criar uma aba de </w:t>
@@ -1337,6 +1406,7 @@
         </w:numPr>
         <w:spacing w:after="120"/>
         <w:contextualSpacing w:val="0"/>
+        <w:jc w:val="both"/>
       </w:pPr>
       <w:r>
         <w:t xml:space="preserve">Criação de uma tela de dashboard com informações gerais dos usuários para </w:t>
@@ -1354,11 +1424,13 @@
     <w:p>
       <w:pPr>
         <w:spacing w:after="120"/>
-      </w:pPr>
-    </w:p>
-    <w:p>
-      <w:pPr>
-        <w:spacing w:after="120"/>
+        <w:jc w:val="both"/>
+      </w:pPr>
+    </w:p>
+    <w:p>
+      <w:pPr>
+        <w:spacing w:after="120"/>
+        <w:jc w:val="both"/>
         <w:rPr>
           <w:b/>
           <w:bCs/>
@@ -1373,12 +1445,15 @@
           <w:sz w:val="36"/>
           <w:szCs w:val="36"/>
         </w:rPr>
+        <w:t>3. Justificativa</w:t>
+      </w:r>
+    </w:p>
+    <w:p>
+      <w:pPr>
+        <w:jc w:val="both"/>
+      </w:pPr>
+      <w:r>
         <w:lastRenderedPageBreak/>
-        <w:t>3. Justificativa</w:t>
-      </w:r>
-    </w:p>
-    <w:p>
-      <w:r>
         <w:t xml:space="preserve">Fazer com que novas pessoas se interessem pelo xadrez e </w:t>
       </w:r>
       <w:r>
@@ -1387,6 +1462,7 @@
     </w:p>
     <w:p>
       <w:pPr>
+        <w:jc w:val="both"/>
         <w:rPr>
           <w:b/>
           <w:bCs/>
@@ -1406,6 +1482,7 @@
     </w:p>
     <w:p>
       <w:pPr>
+        <w:jc w:val="both"/>
         <w:rPr>
           <w:b/>
           <w:bCs/>
@@ -1420,6 +1497,9 @@
       </w:r>
     </w:p>
     <w:p>
+      <w:pPr>
+        <w:jc w:val="both"/>
+      </w:pPr>
       <w:r>
         <w:t xml:space="preserve">Desenvolver um website </w:t>
       </w:r>
@@ -1499,9 +1579,14 @@
         <w:t>a experiência no site, como identificar perguntas confusas ou melhorar o conteúdo oferecido.</w:t>
       </w:r>
     </w:p>
-    <w:p/>
-    <w:p>
-      <w:pPr>
+    <w:p>
+      <w:pPr>
+        <w:jc w:val="both"/>
+      </w:pPr>
+    </w:p>
+    <w:p>
+      <w:pPr>
+        <w:jc w:val="both"/>
         <w:rPr>
           <w:b/>
           <w:bCs/>
@@ -1538,6 +1623,7 @@
         </w:numPr>
         <w:ind w:left="714" w:hanging="357"/>
         <w:contextualSpacing w:val="0"/>
+        <w:jc w:val="both"/>
       </w:pPr>
       <w:r>
         <w:t>Quiz com perguntas e respostas;</w:t>
@@ -1552,6 +1638,7 @@
         </w:numPr>
         <w:ind w:left="714" w:hanging="357"/>
         <w:contextualSpacing w:val="0"/>
+        <w:jc w:val="both"/>
       </w:pPr>
       <w:r>
         <w:t>Geração de um painel de resultados ao final do quiz, com gráfico de acertos e erros;</w:t>
@@ -1566,6 +1653,7 @@
         </w:numPr>
         <w:ind w:left="714" w:hanging="357"/>
         <w:contextualSpacing w:val="0"/>
+        <w:jc w:val="both"/>
       </w:pPr>
       <w:r>
         <w:t xml:space="preserve">Criação de uma </w:t>
@@ -1583,6 +1671,7 @@
         </w:numPr>
         <w:ind w:left="714" w:hanging="357"/>
         <w:contextualSpacing w:val="0"/>
+        <w:jc w:val="both"/>
       </w:pPr>
       <w:r>
         <w:t>Website que contará a história do xadrez;</w:t>
@@ -1597,6 +1686,7 @@
         </w:numPr>
         <w:ind w:left="714" w:hanging="357"/>
         <w:contextualSpacing w:val="0"/>
+        <w:jc w:val="both"/>
       </w:pPr>
       <w:r>
         <w:t>Função de cadastro e login de usuários;</w:t>
@@ -1611,6 +1701,7 @@
         </w:numPr>
         <w:ind w:left="714" w:hanging="357"/>
         <w:contextualSpacing w:val="0"/>
+        <w:jc w:val="both"/>
       </w:pPr>
       <w:r>
         <w:t>Aumento do interesse pelo jogo de xadrez no Brasil, especialmente entre crianças e jovens;</w:t>
@@ -1625,6 +1716,7 @@
         </w:numPr>
         <w:ind w:left="714" w:hanging="357"/>
         <w:contextualSpacing w:val="0"/>
+        <w:jc w:val="both"/>
       </w:pPr>
       <w:r>
         <w:t xml:space="preserve">Disponibilização de conteúdo adicional sobre </w:t>
@@ -1639,6 +1731,7 @@
     <w:p>
       <w:pPr>
         <w:spacing w:after="120"/>
+        <w:jc w:val="both"/>
         <w:rPr>
           <w:b/>
           <w:bCs/>
@@ -1655,6 +1748,7 @@
     <w:p>
       <w:pPr>
         <w:spacing w:after="120"/>
+        <w:jc w:val="both"/>
       </w:pPr>
       <w:r>
         <w:t>Equipamentos</w:t>
@@ -1704,7 +1798,7 @@
           <w:p>
             <w:pPr>
               <w:spacing w:after="0" w:line="240" w:lineRule="auto"/>
-              <w:jc w:val="center"/>
+              <w:jc w:val="both"/>
               <w:rPr>
                 <w:rFonts w:ascii="Aptos Narrow" w:eastAsia="Times New Roman" w:hAnsi="Aptos Narrow" w:cs="Times New Roman"/>
                 <w:color w:val="FFFFFF"/>
@@ -1746,7 +1840,7 @@
           <w:p>
             <w:pPr>
               <w:spacing w:after="0" w:line="240" w:lineRule="auto"/>
-              <w:jc w:val="center"/>
+              <w:jc w:val="both"/>
               <w:rPr>
                 <w:rFonts w:ascii="Aptos Narrow" w:eastAsia="Times New Roman" w:hAnsi="Aptos Narrow" w:cs="Times New Roman"/>
                 <w:color w:val="FFFFFF"/>
@@ -1788,7 +1882,7 @@
           <w:p>
             <w:pPr>
               <w:spacing w:after="0" w:line="240" w:lineRule="auto"/>
-              <w:jc w:val="center"/>
+              <w:jc w:val="both"/>
               <w:rPr>
                 <w:rFonts w:ascii="Aptos Narrow" w:eastAsia="Times New Roman" w:hAnsi="Aptos Narrow" w:cs="Times New Roman"/>
                 <w:color w:val="FFFFFF"/>
@@ -1835,6 +1929,7 @@
           <w:p>
             <w:pPr>
               <w:spacing w:after="0" w:line="240" w:lineRule="auto"/>
+              <w:jc w:val="both"/>
               <w:rPr>
                 <w:rFonts w:ascii="Aptos Narrow" w:eastAsia="Times New Roman" w:hAnsi="Aptos Narrow" w:cs="Times New Roman"/>
                 <w:color w:val="000000"/>
@@ -1876,6 +1971,7 @@
           <w:p>
             <w:pPr>
               <w:spacing w:after="0" w:line="240" w:lineRule="auto"/>
+              <w:jc w:val="both"/>
               <w:rPr>
                 <w:rFonts w:ascii="Aptos Narrow" w:eastAsia="Times New Roman" w:hAnsi="Aptos Narrow" w:cs="Times New Roman"/>
                 <w:color w:val="000000"/>
@@ -1917,6 +2013,7 @@
           <w:p>
             <w:pPr>
               <w:spacing w:after="0" w:line="240" w:lineRule="auto"/>
+              <w:jc w:val="both"/>
               <w:rPr>
                 <w:rFonts w:ascii="Aptos" w:eastAsia="Times New Roman" w:hAnsi="Aptos" w:cs="Times New Roman"/>
                 <w:color w:val="000000"/>
@@ -1959,6 +2056,7 @@
           <w:p>
             <w:pPr>
               <w:spacing w:after="0" w:line="240" w:lineRule="auto"/>
+              <w:jc w:val="both"/>
               <w:rPr>
                 <w:rFonts w:ascii="Aptos Narrow" w:eastAsia="Times New Roman" w:hAnsi="Aptos Narrow" w:cs="Times New Roman"/>
                 <w:color w:val="000000"/>
@@ -1979,7 +2077,6 @@
                 <w:lang w:eastAsia="pt-BR"/>
                 <w14:ligatures w14:val="none"/>
               </w:rPr>
-              <w:lastRenderedPageBreak/>
               <w:t>Software</w:t>
             </w:r>
           </w:p>
@@ -2001,6 +2098,7 @@
           <w:p>
             <w:pPr>
               <w:spacing w:after="0" w:line="240" w:lineRule="auto"/>
+              <w:jc w:val="both"/>
               <w:rPr>
                 <w:rFonts w:ascii="Aptos Narrow" w:eastAsia="Times New Roman" w:hAnsi="Aptos Narrow" w:cs="Times New Roman"/>
                 <w:color w:val="000000"/>
@@ -2044,6 +2142,7 @@
           <w:p>
             <w:pPr>
               <w:spacing w:after="0" w:line="240" w:lineRule="auto"/>
+              <w:jc w:val="both"/>
               <w:rPr>
                 <w:rFonts w:ascii="Aptos Narrow" w:eastAsia="Times New Roman" w:hAnsi="Aptos Narrow" w:cs="Times New Roman"/>
                 <w:color w:val="000000"/>
@@ -2090,6 +2189,7 @@
           <w:p>
             <w:pPr>
               <w:spacing w:after="0" w:line="240" w:lineRule="auto"/>
+              <w:jc w:val="both"/>
               <w:rPr>
                 <w:rFonts w:ascii="Aptos Narrow" w:eastAsia="Times New Roman" w:hAnsi="Aptos Narrow" w:cs="Times New Roman"/>
                 <w:color w:val="000000"/>
@@ -2131,6 +2231,7 @@
           <w:p>
             <w:pPr>
               <w:spacing w:after="0" w:line="240" w:lineRule="auto"/>
+              <w:jc w:val="both"/>
               <w:rPr>
                 <w:rFonts w:ascii="Aptos Narrow" w:eastAsia="Times New Roman" w:hAnsi="Aptos Narrow" w:cs="Times New Roman"/>
                 <w:color w:val="000000"/>
@@ -2174,6 +2275,7 @@
           <w:p>
             <w:pPr>
               <w:spacing w:after="0" w:line="240" w:lineRule="auto"/>
+              <w:jc w:val="both"/>
               <w:rPr>
                 <w:rFonts w:ascii="Aptos Narrow" w:eastAsia="Times New Roman" w:hAnsi="Aptos Narrow" w:cs="Times New Roman"/>
                 <w:color w:val="000000"/>
@@ -2220,6 +2322,7 @@
           <w:p>
             <w:pPr>
               <w:spacing w:after="0" w:line="240" w:lineRule="auto"/>
+              <w:jc w:val="both"/>
               <w:rPr>
                 <w:rFonts w:ascii="Aptos Narrow" w:eastAsia="Times New Roman" w:hAnsi="Aptos Narrow" w:cs="Times New Roman"/>
                 <w:color w:val="000000"/>
@@ -2261,6 +2364,7 @@
           <w:p>
             <w:pPr>
               <w:spacing w:after="0" w:line="240" w:lineRule="auto"/>
+              <w:jc w:val="both"/>
               <w:rPr>
                 <w:rFonts w:ascii="Aptos Narrow" w:eastAsia="Times New Roman" w:hAnsi="Aptos Narrow" w:cs="Times New Roman"/>
                 <w:color w:val="000000"/>
@@ -2342,6 +2446,7 @@
           <w:p>
             <w:pPr>
               <w:spacing w:after="0" w:line="240" w:lineRule="auto"/>
+              <w:jc w:val="both"/>
               <w:rPr>
                 <w:rFonts w:ascii="Aptos Narrow" w:eastAsia="Times New Roman" w:hAnsi="Aptos Narrow" w:cs="Times New Roman"/>
                 <w:color w:val="000000"/>
@@ -2428,6 +2533,7 @@
           <w:p>
             <w:pPr>
               <w:spacing w:after="0" w:line="240" w:lineRule="auto"/>
+              <w:jc w:val="both"/>
               <w:rPr>
                 <w:rFonts w:ascii="Aptos Narrow" w:eastAsia="Times New Roman" w:hAnsi="Aptos Narrow" w:cs="Times New Roman"/>
                 <w:color w:val="000000"/>
@@ -2448,6 +2554,7 @@
                 <w:lang w:eastAsia="pt-BR"/>
                 <w14:ligatures w14:val="none"/>
               </w:rPr>
+              <w:lastRenderedPageBreak/>
               <w:t>Software</w:t>
             </w:r>
           </w:p>
@@ -2469,6 +2576,7 @@
           <w:p>
             <w:pPr>
               <w:spacing w:after="0" w:line="240" w:lineRule="auto"/>
+              <w:jc w:val="both"/>
               <w:rPr>
                 <w:rFonts w:ascii="Aptos Narrow" w:eastAsia="Times New Roman" w:hAnsi="Aptos Narrow" w:cs="Times New Roman"/>
                 <w:color w:val="000000"/>
@@ -2510,6 +2618,7 @@
           <w:p>
             <w:pPr>
               <w:spacing w:after="0" w:line="240" w:lineRule="auto"/>
+              <w:jc w:val="both"/>
               <w:rPr>
                 <w:rFonts w:ascii="Aptos Narrow" w:eastAsia="Times New Roman" w:hAnsi="Aptos Narrow" w:cs="Times New Roman"/>
                 <w:color w:val="000000"/>
@@ -2556,6 +2665,7 @@
           <w:p>
             <w:pPr>
               <w:spacing w:after="0" w:line="240" w:lineRule="auto"/>
+              <w:jc w:val="both"/>
               <w:rPr>
                 <w:rFonts w:ascii="Aptos Narrow" w:eastAsia="Times New Roman" w:hAnsi="Aptos Narrow" w:cs="Times New Roman"/>
                 <w:color w:val="000000"/>
@@ -2597,6 +2707,7 @@
           <w:p>
             <w:pPr>
               <w:spacing w:after="0" w:line="240" w:lineRule="auto"/>
+              <w:jc w:val="both"/>
               <w:rPr>
                 <w:rFonts w:ascii="Aptos Narrow" w:eastAsia="Times New Roman" w:hAnsi="Aptos Narrow" w:cs="Times New Roman"/>
                 <w:color w:val="000000"/>
@@ -2640,6 +2751,7 @@
           <w:p>
             <w:pPr>
               <w:spacing w:after="0" w:line="240" w:lineRule="auto"/>
+              <w:jc w:val="both"/>
               <w:rPr>
                 <w:rFonts w:ascii="Aptos Narrow" w:eastAsia="Times New Roman" w:hAnsi="Aptos Narrow" w:cs="Times New Roman"/>
                 <w:color w:val="000000"/>
@@ -2686,6 +2798,7 @@
           <w:p>
             <w:pPr>
               <w:spacing w:after="0" w:line="240" w:lineRule="auto"/>
+              <w:jc w:val="both"/>
               <w:rPr>
                 <w:rFonts w:ascii="Aptos Narrow" w:eastAsia="Times New Roman" w:hAnsi="Aptos Narrow" w:cs="Times New Roman"/>
                 <w:color w:val="000000"/>
@@ -2727,6 +2840,7 @@
           <w:p>
             <w:pPr>
               <w:spacing w:after="0" w:line="240" w:lineRule="auto"/>
+              <w:jc w:val="both"/>
               <w:rPr>
                 <w:rFonts w:ascii="Aptos Narrow" w:eastAsia="Times New Roman" w:hAnsi="Aptos Narrow" w:cs="Times New Roman"/>
                 <w:color w:val="000000"/>
@@ -2768,6 +2882,7 @@
           <w:p>
             <w:pPr>
               <w:spacing w:after="0" w:line="240" w:lineRule="auto"/>
+              <w:jc w:val="both"/>
               <w:rPr>
                 <w:rFonts w:ascii="Aptos Narrow" w:eastAsia="Times New Roman" w:hAnsi="Aptos Narrow" w:cs="Times New Roman"/>
                 <w:color w:val="000000"/>
@@ -2814,6 +2929,7 @@
           <w:p>
             <w:pPr>
               <w:spacing w:after="0" w:line="240" w:lineRule="auto"/>
+              <w:jc w:val="both"/>
               <w:rPr>
                 <w:rFonts w:ascii="Aptos Narrow" w:eastAsia="Times New Roman" w:hAnsi="Aptos Narrow" w:cs="Times New Roman"/>
                 <w:color w:val="000000"/>
@@ -2855,6 +2971,7 @@
           <w:p>
             <w:pPr>
               <w:spacing w:after="0" w:line="240" w:lineRule="auto"/>
+              <w:jc w:val="both"/>
               <w:rPr>
                 <w:rFonts w:ascii="Aptos Narrow" w:eastAsia="Times New Roman" w:hAnsi="Aptos Narrow" w:cs="Times New Roman"/>
                 <w:color w:val="000000"/>
@@ -2896,6 +3013,7 @@
           <w:p>
             <w:pPr>
               <w:spacing w:after="0" w:line="240" w:lineRule="auto"/>
+              <w:jc w:val="both"/>
               <w:rPr>
                 <w:rFonts w:ascii="Aptos Narrow" w:eastAsia="Times New Roman" w:hAnsi="Aptos Narrow" w:cs="Times New Roman"/>
                 <w:color w:val="000000"/>
@@ -2942,6 +3060,7 @@
           <w:p>
             <w:pPr>
               <w:spacing w:after="0" w:line="240" w:lineRule="auto"/>
+              <w:jc w:val="both"/>
               <w:rPr>
                 <w:rFonts w:ascii="Aptos Narrow" w:eastAsia="Times New Roman" w:hAnsi="Aptos Narrow" w:cs="Times New Roman"/>
                 <w:color w:val="000000"/>
@@ -2983,6 +3102,7 @@
           <w:p>
             <w:pPr>
               <w:spacing w:after="0" w:line="240" w:lineRule="auto"/>
+              <w:jc w:val="both"/>
               <w:rPr>
                 <w:rFonts w:ascii="Aptos Narrow" w:eastAsia="Times New Roman" w:hAnsi="Aptos Narrow" w:cs="Times New Roman"/>
                 <w:color w:val="000000"/>
@@ -3037,6 +3157,7 @@
           <w:p>
             <w:pPr>
               <w:spacing w:after="0" w:line="240" w:lineRule="auto"/>
+              <w:jc w:val="both"/>
               <w:rPr>
                 <w:rFonts w:ascii="Aptos Narrow" w:eastAsia="Times New Roman" w:hAnsi="Aptos Narrow" w:cs="Times New Roman"/>
                 <w:color w:val="000000"/>
@@ -3083,6 +3204,7 @@
           <w:p>
             <w:pPr>
               <w:spacing w:after="0" w:line="240" w:lineRule="auto"/>
+              <w:jc w:val="both"/>
               <w:rPr>
                 <w:rFonts w:ascii="Aptos Narrow" w:eastAsia="Times New Roman" w:hAnsi="Aptos Narrow" w:cs="Times New Roman"/>
                 <w:color w:val="000000"/>
@@ -3124,6 +3246,7 @@
           <w:p>
             <w:pPr>
               <w:spacing w:after="0" w:line="240" w:lineRule="auto"/>
+              <w:jc w:val="both"/>
               <w:rPr>
                 <w:rFonts w:ascii="Aptos Narrow" w:eastAsia="Times New Roman" w:hAnsi="Aptos Narrow" w:cs="Times New Roman"/>
                 <w:color w:val="000000"/>
@@ -3179,6 +3302,7 @@
           <w:p>
             <w:pPr>
               <w:spacing w:after="0" w:line="240" w:lineRule="auto"/>
+              <w:jc w:val="both"/>
               <w:rPr>
                 <w:rFonts w:ascii="Aptos Narrow" w:eastAsia="Times New Roman" w:hAnsi="Aptos Narrow" w:cs="Times New Roman"/>
                 <w:color w:val="000000"/>
@@ -3208,6 +3332,7 @@
     <w:p>
       <w:pPr>
         <w:spacing w:after="120"/>
+        <w:jc w:val="both"/>
         <w:rPr>
           <w:b/>
           <w:bCs/>
@@ -3238,6 +3363,7 @@
         <w:spacing w:after="120"/>
         <w:ind w:left="714" w:hanging="357"/>
         <w:contextualSpacing w:val="0"/>
+        <w:jc w:val="both"/>
       </w:pPr>
       <w:r>
         <w:t xml:space="preserve">Aplicação Web: HTML, CSS e </w:t>
@@ -3261,6 +3387,7 @@
         <w:spacing w:after="120"/>
         <w:ind w:left="714" w:hanging="357"/>
         <w:contextualSpacing w:val="0"/>
+        <w:jc w:val="both"/>
       </w:pPr>
       <w:r>
         <w:t>Ambiente de Execução: Node.JS;</w:t>
@@ -3276,6 +3403,7 @@
         <w:spacing w:after="120"/>
         <w:ind w:left="714" w:hanging="357"/>
         <w:contextualSpacing w:val="0"/>
+        <w:jc w:val="both"/>
       </w:pPr>
       <w:r>
         <w:t>Bibliotecas: Chart.JS;</w:t>
@@ -3291,6 +3419,7 @@
         <w:spacing w:after="120"/>
         <w:ind w:left="714" w:hanging="357"/>
         <w:contextualSpacing w:val="0"/>
+        <w:jc w:val="both"/>
       </w:pPr>
       <w:r>
         <w:t>Banco de dados: MySQL;</w:t>
@@ -3306,6 +3435,7 @@
         <w:spacing w:after="120"/>
         <w:ind w:left="714" w:hanging="357"/>
         <w:contextualSpacing w:val="0"/>
+        <w:jc w:val="both"/>
       </w:pPr>
       <w:r>
         <w:t xml:space="preserve">Versionamento de código: </w:t>
@@ -3322,126 +3452,151 @@
     <w:p>
       <w:pPr>
         <w:spacing w:after="120"/>
-      </w:pPr>
-    </w:p>
-    <w:p>
-      <w:pPr>
-        <w:spacing w:after="120"/>
-      </w:pPr>
-    </w:p>
-    <w:p>
-      <w:pPr>
-        <w:spacing w:after="120"/>
-      </w:pPr>
-    </w:p>
-    <w:p>
-      <w:pPr>
-        <w:spacing w:after="120"/>
-      </w:pPr>
-    </w:p>
-    <w:p>
-      <w:pPr>
-        <w:spacing w:after="120"/>
-      </w:pPr>
-    </w:p>
-    <w:p>
-      <w:pPr>
-        <w:spacing w:after="120"/>
-      </w:pPr>
-    </w:p>
-    <w:p>
-      <w:pPr>
-        <w:spacing w:after="120"/>
-      </w:pPr>
-    </w:p>
-    <w:p>
-      <w:pPr>
-        <w:spacing w:after="120"/>
-      </w:pPr>
-    </w:p>
-    <w:p>
-      <w:pPr>
-        <w:spacing w:after="120"/>
-      </w:pPr>
-    </w:p>
-    <w:p>
-      <w:pPr>
-        <w:spacing w:after="120"/>
-      </w:pPr>
-    </w:p>
-    <w:p>
-      <w:pPr>
-        <w:spacing w:after="120"/>
-      </w:pPr>
-    </w:p>
-    <w:p>
-      <w:pPr>
-        <w:spacing w:after="120"/>
-      </w:pPr>
-    </w:p>
-    <w:p>
-      <w:pPr>
-        <w:spacing w:after="120"/>
-      </w:pPr>
-    </w:p>
-    <w:p>
-      <w:pPr>
-        <w:spacing w:after="120"/>
-      </w:pPr>
-    </w:p>
-    <w:p>
-      <w:pPr>
-        <w:spacing w:after="120"/>
-      </w:pPr>
-    </w:p>
-    <w:p>
-      <w:pPr>
-        <w:spacing w:after="120"/>
-      </w:pPr>
-    </w:p>
-    <w:p>
-      <w:pPr>
-        <w:spacing w:after="120"/>
-      </w:pPr>
-    </w:p>
-    <w:p>
-      <w:pPr>
-        <w:spacing w:after="120"/>
-      </w:pPr>
-    </w:p>
-    <w:p>
-      <w:pPr>
-        <w:spacing w:after="120"/>
-      </w:pPr>
-    </w:p>
-    <w:p>
-      <w:pPr>
-        <w:spacing w:after="120"/>
-      </w:pPr>
-    </w:p>
-    <w:p>
-      <w:pPr>
-        <w:spacing w:after="120"/>
-      </w:pPr>
-    </w:p>
-    <w:p>
-      <w:pPr>
-        <w:spacing w:after="120"/>
-      </w:pPr>
-    </w:p>
-    <w:p>
-      <w:pPr>
-        <w:spacing w:after="120"/>
-      </w:pPr>
-    </w:p>
-    <w:p>
-      <w:pPr>
-        <w:spacing w:after="120"/>
-      </w:pPr>
-    </w:p>
-    <w:p>
-      <w:pPr>
-        <w:spacing w:after="120"/>
+        <w:jc w:val="both"/>
+      </w:pPr>
+    </w:p>
+    <w:p>
+      <w:pPr>
+        <w:spacing w:after="120"/>
+        <w:jc w:val="both"/>
+      </w:pPr>
+    </w:p>
+    <w:p>
+      <w:pPr>
+        <w:spacing w:after="120"/>
+        <w:jc w:val="both"/>
+      </w:pPr>
+    </w:p>
+    <w:p>
+      <w:pPr>
+        <w:spacing w:after="120"/>
+        <w:jc w:val="both"/>
+      </w:pPr>
+    </w:p>
+    <w:p>
+      <w:pPr>
+        <w:spacing w:after="120"/>
+        <w:jc w:val="both"/>
+      </w:pPr>
+    </w:p>
+    <w:p>
+      <w:pPr>
+        <w:spacing w:after="120"/>
+        <w:jc w:val="both"/>
+      </w:pPr>
+    </w:p>
+    <w:p>
+      <w:pPr>
+        <w:spacing w:after="120"/>
+        <w:jc w:val="both"/>
+      </w:pPr>
+    </w:p>
+    <w:p>
+      <w:pPr>
+        <w:spacing w:after="120"/>
+        <w:jc w:val="both"/>
+      </w:pPr>
+    </w:p>
+    <w:p>
+      <w:pPr>
+        <w:spacing w:after="120"/>
+        <w:jc w:val="both"/>
+      </w:pPr>
+    </w:p>
+    <w:p>
+      <w:pPr>
+        <w:spacing w:after="120"/>
+        <w:jc w:val="both"/>
+      </w:pPr>
+    </w:p>
+    <w:p>
+      <w:pPr>
+        <w:spacing w:after="120"/>
+        <w:jc w:val="both"/>
+      </w:pPr>
+    </w:p>
+    <w:p>
+      <w:pPr>
+        <w:spacing w:after="120"/>
+        <w:jc w:val="both"/>
+      </w:pPr>
+    </w:p>
+    <w:p>
+      <w:pPr>
+        <w:spacing w:after="120"/>
+        <w:jc w:val="both"/>
+      </w:pPr>
+    </w:p>
+    <w:p>
+      <w:pPr>
+        <w:spacing w:after="120"/>
+        <w:jc w:val="both"/>
+      </w:pPr>
+    </w:p>
+    <w:p>
+      <w:pPr>
+        <w:spacing w:after="120"/>
+        <w:jc w:val="both"/>
+      </w:pPr>
+    </w:p>
+    <w:p>
+      <w:pPr>
+        <w:spacing w:after="120"/>
+        <w:jc w:val="both"/>
+      </w:pPr>
+    </w:p>
+    <w:p>
+      <w:pPr>
+        <w:spacing w:after="120"/>
+        <w:jc w:val="both"/>
+      </w:pPr>
+    </w:p>
+    <w:p>
+      <w:pPr>
+        <w:spacing w:after="120"/>
+        <w:jc w:val="both"/>
+      </w:pPr>
+    </w:p>
+    <w:p>
+      <w:pPr>
+        <w:spacing w:after="120"/>
+        <w:jc w:val="both"/>
+      </w:pPr>
+    </w:p>
+    <w:p>
+      <w:pPr>
+        <w:spacing w:after="120"/>
+        <w:jc w:val="both"/>
+      </w:pPr>
+    </w:p>
+    <w:p>
+      <w:pPr>
+        <w:spacing w:after="120"/>
+        <w:jc w:val="both"/>
+      </w:pPr>
+    </w:p>
+    <w:p>
+      <w:pPr>
+        <w:spacing w:after="120"/>
+        <w:jc w:val="both"/>
+      </w:pPr>
+    </w:p>
+    <w:p>
+      <w:pPr>
+        <w:spacing w:after="120"/>
+        <w:jc w:val="both"/>
+      </w:pPr>
+    </w:p>
+    <w:p>
+      <w:pPr>
+        <w:spacing w:after="120"/>
+        <w:jc w:val="both"/>
+      </w:pPr>
+    </w:p>
+    <w:p>
+      <w:pPr>
+        <w:spacing w:after="120"/>
+        <w:jc w:val="both"/>
         <w:rPr>
           <w:b/>
           <w:bCs/>
@@ -3465,12 +3620,12 @@
     <w:p>
       <w:pPr>
         <w:spacing w:after="120"/>
+        <w:jc w:val="both"/>
       </w:pPr>
       <w:r>
         <w:rPr>
           <w:noProof/>
         </w:rPr>
-        <w:lastRenderedPageBreak/>
         <w:drawing>
           <wp:inline distT="0" distB="0" distL="0" distR="0" wp14:anchorId="48853B9C" wp14:editId="198D8412">
             <wp:extent cx="5400040" cy="7245350"/>
@@ -3524,11 +3679,13 @@
     <w:p>
       <w:pPr>
         <w:spacing w:after="120"/>
-      </w:pPr>
-    </w:p>
-    <w:p>
-      <w:pPr>
-        <w:spacing w:after="120"/>
+        <w:jc w:val="both"/>
+      </w:pPr>
+    </w:p>
+    <w:p>
+      <w:pPr>
+        <w:spacing w:after="120"/>
+        <w:jc w:val="both"/>
         <w:rPr>
           <w:b/>
           <w:bCs/>
@@ -3557,6 +3714,7 @@
           <w:numId w:val="7"/>
         </w:numPr>
         <w:spacing w:after="120"/>
+        <w:jc w:val="both"/>
       </w:pPr>
       <w:r>
         <w:t>Não haverá criptografia de senha;</w:t>
@@ -3570,6 +3728,7 @@
           <w:numId w:val="7"/>
         </w:numPr>
         <w:spacing w:after="120"/>
+        <w:jc w:val="both"/>
       </w:pPr>
       <w:r>
         <w:t>Será necessário um dispositivo com acesso a internet para acessar o website;</w:t>
@@ -3583,6 +3742,7 @@
           <w:numId w:val="7"/>
         </w:numPr>
         <w:spacing w:after="120"/>
+        <w:jc w:val="both"/>
       </w:pPr>
       <w:r>
         <w:t>Será necessário o uso de algum navegador web (Firefox, Edge ou Chrome)</w:t>
@@ -3596,9 +3756,9 @@
           <w:numId w:val="7"/>
         </w:numPr>
         <w:spacing w:after="120"/>
-      </w:pPr>
-      <w:r>
-        <w:lastRenderedPageBreak/>
+        <w:jc w:val="both"/>
+      </w:pPr>
+      <w:r>
         <w:t>Não será responsivo para celular;</w:t>
       </w:r>
     </w:p>
@@ -3610,6 +3770,7 @@
           <w:numId w:val="7"/>
         </w:numPr>
         <w:spacing w:after="120"/>
+        <w:jc w:val="both"/>
       </w:pPr>
       <w:r>
         <w:t>Não será possível a navegação offline</w:t>
@@ -3619,11 +3780,13 @@
       <w:pPr>
         <w:pStyle w:val="PargrafodaLista"/>
         <w:spacing w:after="120"/>
-      </w:pPr>
-    </w:p>
-    <w:p>
-      <w:pPr>
-        <w:spacing w:after="120"/>
+        <w:jc w:val="both"/>
+      </w:pPr>
+    </w:p>
+    <w:p>
+      <w:pPr>
+        <w:spacing w:after="120"/>
+        <w:jc w:val="both"/>
         <w:rPr>
           <w:b/>
           <w:bCs/>
@@ -3644,6 +3807,7 @@
           <w:numId w:val="8"/>
         </w:numPr>
         <w:spacing w:after="120"/>
+        <w:jc w:val="both"/>
       </w:pPr>
       <w:r>
         <w:t>Sprint 1 - 01/05 até 07/05;</w:t>
@@ -3656,6 +3820,7 @@
           <w:numId w:val="8"/>
         </w:numPr>
         <w:spacing w:after="120"/>
+        <w:jc w:val="both"/>
       </w:pPr>
       <w:r>
         <w:t>Sprint 2 - 07/05 até 14/05;</w:t>
@@ -3668,6 +3833,7 @@
           <w:numId w:val="8"/>
         </w:numPr>
         <w:spacing w:after="120"/>
+        <w:jc w:val="both"/>
       </w:pPr>
       <w:r>
         <w:t>Sprint 3 - 14/08 até 21/05;</w:t>
@@ -3680,6 +3846,7 @@
           <w:numId w:val="8"/>
         </w:numPr>
         <w:spacing w:after="120"/>
+        <w:jc w:val="both"/>
       </w:pPr>
       <w:r>
         <w:t>Sprint 4 - 21/05 até 28/05.</w:t>
@@ -3689,11 +3856,13 @@
       <w:pPr>
         <w:spacing w:after="120"/>
         <w:ind w:left="720"/>
-      </w:pPr>
-    </w:p>
-    <w:p>
-      <w:pPr>
-        <w:spacing w:after="120"/>
+        <w:jc w:val="both"/>
+      </w:pPr>
+    </w:p>
+    <w:p>
+      <w:pPr>
+        <w:spacing w:after="120"/>
+        <w:jc w:val="both"/>
         <w:rPr>
           <w:b/>
           <w:bCs/>
@@ -3714,6 +3883,7 @@
           <w:numId w:val="9"/>
         </w:numPr>
         <w:spacing w:after="120"/>
+        <w:jc w:val="both"/>
       </w:pPr>
       <w:r>
         <w:t>Falha na conexão do Banco de Dados;</w:t>
@@ -3726,6 +3896,7 @@
           <w:numId w:val="9"/>
         </w:numPr>
         <w:spacing w:after="120"/>
+        <w:jc w:val="both"/>
       </w:pPr>
       <w:r>
         <w:t>Não exibição das informações do usuário na tela inicial;</w:t>
@@ -3738,6 +3909,7 @@
           <w:numId w:val="9"/>
         </w:numPr>
         <w:spacing w:after="120"/>
+        <w:jc w:val="both"/>
       </w:pPr>
       <w:r>
         <w:t>Dashboard do gerente com mal funcionamento ou dados inconsistentes;</w:t>
@@ -3750,6 +3922,7 @@
           <w:numId w:val="9"/>
         </w:numPr>
         <w:spacing w:after="120"/>
+        <w:jc w:val="both"/>
       </w:pPr>
       <w:r>
         <w:t>Responsividade não funcionando corretamente;</w:t>
@@ -3762,6 +3935,7 @@
           <w:numId w:val="9"/>
         </w:numPr>
         <w:spacing w:after="120"/>
+        <w:jc w:val="both"/>
       </w:pPr>
       <w:r>
         <w:t>Corrompimento de algum arquivo importante;</w:t>
@@ -3774,6 +3948,7 @@
           <w:numId w:val="9"/>
         </w:numPr>
         <w:spacing w:after="120"/>
+        <w:jc w:val="both"/>
       </w:pPr>
       <w:r>
         <w:t>Não funcionamento do cadastro e login do formulário.</w:t>
@@ -3782,6 +3957,7 @@
     <w:p>
       <w:pPr>
         <w:spacing w:after="120"/>
+        <w:jc w:val="both"/>
         <w:rPr>
           <w:b/>
           <w:bCs/>
@@ -5455,6 +5631,7 @@
   <w:style w:type="character" w:default="1" w:styleId="Fontepargpadro">
     <w:name w:val="Default Paragraph Font"/>
     <w:uiPriority w:val="1"/>
+    <w:semiHidden/>
     <w:unhideWhenUsed/>
   </w:style>
   <w:style w:type="table" w:default="1" w:styleId="Tabelanormal">

</xml_diff>